<commit_message>
Updates to the paper draft
</commit_message>
<xml_diff>
--- a/Solution3/Reports/Nature_Methods_DeepMammoPaper_Wurster.docx
+++ b/Solution3/Reports/Nature_Methods_DeepMammoPaper_Wurster.docx
@@ -7,34 +7,558 @@
         <w:pStyle w:val="Title"/>
         <w:spacing w:before="0" w:after="0" w:line="240" w:lineRule="auto"/>
         <w:ind w:firstLine="144"/>
-      </w:pPr>
-      <w:r>
+        <w:rPr>
+          <w:rFonts w:ascii="Times New Roman" w:hAnsi="Times New Roman"/>
+          <w:sz w:val="18"/>
+          <w:szCs w:val="18"/>
+        </w:rPr>
+      </w:pPr>
+      <w:r>
+        <w:rPr>
+          <w:rFonts w:ascii="Times New Roman" w:hAnsi="Times New Roman"/>
+          <w:sz w:val="18"/>
+          <w:szCs w:val="18"/>
+        </w:rPr>
         <w:t>Augmenting Computer Aided Detection of Malignancies in Mammograms</w:t>
       </w:r>
       <w:r>
-        <w:t xml:space="preserve"> with </w:t>
-      </w:r>
-      <w:r>
-        <w:t>Radiologist Input</w:t>
+        <w:rPr>
+          <w:rFonts w:ascii="Times New Roman" w:hAnsi="Times New Roman"/>
+          <w:sz w:val="18"/>
+          <w:szCs w:val="18"/>
+        </w:rPr>
+        <w:t xml:space="preserve"> with Radiologist Input</w:t>
+      </w:r>
+    </w:p>
+    <w:p>
+      <w:pPr>
+        <w:rPr>
+          <w:rFonts w:ascii="Times New Roman" w:hAnsi="Times New Roman"/>
+          <w:szCs w:val="18"/>
+        </w:rPr>
+      </w:pPr>
+    </w:p>
+    <w:p>
+      <w:pPr>
+        <w:pStyle w:val="AuthorInformation"/>
+        <w:spacing w:line="240" w:lineRule="auto"/>
+        <w:rPr>
+          <w:rFonts w:ascii="Times New Roman" w:hAnsi="Times New Roman"/>
+          <w:sz w:val="18"/>
+          <w:szCs w:val="18"/>
+        </w:rPr>
+      </w:pPr>
+      <w:r>
+        <w:rPr>
+          <w:rFonts w:ascii="Times New Roman" w:hAnsi="Times New Roman"/>
+          <w:sz w:val="18"/>
+          <w:szCs w:val="18"/>
+        </w:rPr>
+        <w:t>Skylar Wurster*</w:t>
+      </w:r>
+    </w:p>
+    <w:p>
+      <w:pPr>
+        <w:pStyle w:val="Affiliation"/>
+        <w:spacing w:line="240" w:lineRule="auto"/>
+        <w:rPr>
+          <w:rFonts w:ascii="Times New Roman" w:hAnsi="Times New Roman"/>
+          <w:sz w:val="18"/>
+          <w:szCs w:val="18"/>
+        </w:rPr>
+      </w:pPr>
+      <w:r>
+        <w:rPr>
+          <w:rFonts w:ascii="Times New Roman" w:hAnsi="Times New Roman"/>
+          <w:sz w:val="18"/>
+          <w:szCs w:val="18"/>
+        </w:rPr>
+        <w:t>Ohio State University</w:t>
+      </w:r>
+    </w:p>
+    <w:p>
+      <w:pPr>
+        <w:pStyle w:val="AuthorInformation"/>
+        <w:spacing w:line="240" w:lineRule="auto"/>
+        <w:rPr>
+          <w:rFonts w:ascii="Times New Roman" w:hAnsi="Times New Roman"/>
+          <w:sz w:val="18"/>
+          <w:szCs w:val="18"/>
+        </w:rPr>
+      </w:pPr>
+      <w:r>
+        <w:rPr>
+          <w:rFonts w:ascii="Times New Roman" w:hAnsi="Times New Roman"/>
+          <w:sz w:val="18"/>
+          <w:szCs w:val="18"/>
+        </w:rPr>
+        <w:t>Jian Chen</w:t>
+      </w:r>
+    </w:p>
+    <w:p>
+      <w:pPr>
+        <w:pStyle w:val="Affiliation"/>
+        <w:spacing w:line="240" w:lineRule="auto"/>
+        <w:rPr>
+          <w:rFonts w:ascii="Times New Roman" w:hAnsi="Times New Roman"/>
+          <w:sz w:val="18"/>
+          <w:szCs w:val="18"/>
+        </w:rPr>
+      </w:pPr>
+      <w:r>
+        <w:rPr>
+          <w:rFonts w:ascii="Times New Roman" w:hAnsi="Times New Roman"/>
+          <w:sz w:val="18"/>
+          <w:szCs w:val="18"/>
+        </w:rPr>
+        <w:t>Ohio State University</w:t>
+      </w:r>
+    </w:p>
+    <w:p>
+      <w:pPr>
+        <w:pStyle w:val="AuthorInformation"/>
+        <w:spacing w:line="240" w:lineRule="auto"/>
+        <w:rPr>
+          <w:rFonts w:ascii="Times New Roman" w:hAnsi="Times New Roman"/>
+          <w:sz w:val="18"/>
+          <w:szCs w:val="18"/>
+        </w:rPr>
+      </w:pPr>
+      <w:r>
+        <w:rPr>
+          <w:rFonts w:ascii="Times New Roman" w:hAnsi="Times New Roman"/>
+          <w:sz w:val="18"/>
+          <w:szCs w:val="18"/>
+        </w:rPr>
+        <w:t>Karla Evans</w:t>
+      </w:r>
+    </w:p>
+    <w:p>
+      <w:pPr>
+        <w:pStyle w:val="Affiliation"/>
+        <w:spacing w:line="240" w:lineRule="auto"/>
+        <w:rPr>
+          <w:rFonts w:ascii="Times New Roman" w:hAnsi="Times New Roman"/>
+          <w:sz w:val="18"/>
+          <w:szCs w:val="18"/>
+        </w:rPr>
+      </w:pPr>
+      <w:r>
+        <w:rPr>
+          <w:rFonts w:ascii="Times New Roman" w:hAnsi="Times New Roman"/>
+          <w:sz w:val="18"/>
+          <w:szCs w:val="18"/>
+        </w:rPr>
+        <w:t>The University of York</w:t>
+      </w:r>
+    </w:p>
+    <w:p>
+      <w:pPr>
+        <w:pStyle w:val="AuthorInformation"/>
+        <w:spacing w:line="240" w:lineRule="auto"/>
+        <w:rPr>
+          <w:rFonts w:ascii="Times New Roman" w:hAnsi="Times New Roman"/>
+          <w:sz w:val="18"/>
+          <w:szCs w:val="18"/>
+        </w:rPr>
+      </w:pPr>
+      <w:r>
+        <w:rPr>
+          <w:rFonts w:ascii="Times New Roman" w:hAnsi="Times New Roman"/>
+          <w:sz w:val="18"/>
+          <w:szCs w:val="18"/>
+        </w:rPr>
+        <w:t xml:space="preserve">Arkadiusz </w:t>
+      </w:r>
+      <w:proofErr w:type="spellStart"/>
+      <w:r>
+        <w:rPr>
+          <w:rFonts w:ascii="Times New Roman" w:hAnsi="Times New Roman"/>
+          <w:sz w:val="18"/>
+          <w:szCs w:val="18"/>
+        </w:rPr>
+        <w:t>Sitek</w:t>
+      </w:r>
+      <w:proofErr w:type="spellEnd"/>
+      <w:r>
+        <w:rPr>
+          <w:rFonts w:ascii="Times New Roman" w:hAnsi="Times New Roman"/>
+          <w:sz w:val="18"/>
+          <w:szCs w:val="18"/>
+        </w:rPr>
+        <w:t>*</w:t>
+      </w:r>
+    </w:p>
+    <w:p>
+      <w:pPr>
+        <w:pStyle w:val="Affiliation"/>
+        <w:spacing w:line="240" w:lineRule="auto"/>
+        <w:rPr>
+          <w:rFonts w:ascii="Times New Roman" w:hAnsi="Times New Roman"/>
+          <w:sz w:val="18"/>
+          <w:szCs w:val="18"/>
+        </w:rPr>
+      </w:pPr>
+      <w:r>
+        <w:rPr>
+          <w:rFonts w:ascii="Times New Roman" w:hAnsi="Times New Roman"/>
+          <w:sz w:val="18"/>
+          <w:szCs w:val="18"/>
+        </w:rPr>
+        <w:t>IBM Research</w:t>
+      </w:r>
+    </w:p>
+    <w:p>
+      <w:pPr>
+        <w:pStyle w:val="Affiliation"/>
+        <w:spacing w:line="240" w:lineRule="auto"/>
+        <w:rPr>
+          <w:rFonts w:ascii="Times New Roman" w:hAnsi="Times New Roman"/>
+          <w:sz w:val="18"/>
+          <w:szCs w:val="18"/>
+        </w:rPr>
+      </w:pPr>
+      <w:r>
+        <w:rPr>
+          <w:rFonts w:ascii="Times New Roman" w:hAnsi="Times New Roman"/>
+          <w:sz w:val="18"/>
+          <w:szCs w:val="18"/>
+        </w:rPr>
+        <w:t>Jeremy M Wolfe</w:t>
+      </w:r>
+    </w:p>
+    <w:p>
+      <w:pPr>
+        <w:pStyle w:val="Affiliation"/>
+        <w:spacing w:line="240" w:lineRule="auto"/>
+        <w:rPr>
+          <w:rFonts w:ascii="Times New Roman" w:hAnsi="Times New Roman"/>
+          <w:sz w:val="18"/>
+          <w:szCs w:val="18"/>
+        </w:rPr>
+      </w:pPr>
+      <w:r>
+        <w:rPr>
+          <w:rFonts w:ascii="Times New Roman" w:hAnsi="Times New Roman"/>
+          <w:sz w:val="18"/>
+          <w:szCs w:val="18"/>
+        </w:rPr>
+        <w:t>Harvard University</w:t>
       </w:r>
       <w:bookmarkStart w:id="0" w:name="_GoBack"/>
       <w:bookmarkEnd w:id="0"/>
     </w:p>
-    <w:p/>
-    <w:p>
-      <w:pPr>
-        <w:pStyle w:val="AuthorInformation"/>
-      </w:pPr>
-      <w:r>
-        <w:t>Skylar Wurster*</w:t>
-      </w:r>
-    </w:p>
     <w:p>
       <w:pPr>
         <w:pStyle w:val="Affiliation"/>
-      </w:pPr>
-      <w:r>
-        <w:t>Ohio State University</w:t>
+        <w:spacing w:line="240" w:lineRule="auto"/>
+        <w:rPr>
+          <w:rFonts w:ascii="Times New Roman" w:hAnsi="Times New Roman"/>
+          <w:sz w:val="18"/>
+          <w:szCs w:val="18"/>
+        </w:rPr>
+      </w:pPr>
+    </w:p>
+    <w:p>
+      <w:pPr>
+        <w:ind w:firstLine="0"/>
+        <w:rPr>
+          <w:rFonts w:ascii="Times New Roman" w:hAnsi="Times New Roman"/>
+          <w:szCs w:val="18"/>
+        </w:rPr>
+      </w:pPr>
+      <w:r>
+        <w:rPr>
+          <w:rFonts w:ascii="Times New Roman" w:hAnsi="Times New Roman"/>
+          <w:szCs w:val="18"/>
+        </w:rPr>
+        <w:t xml:space="preserve">Machine learning models </w:t>
+      </w:r>
+      <w:r>
+        <w:rPr>
+          <w:rFonts w:ascii="Times New Roman" w:hAnsi="Times New Roman"/>
+          <w:szCs w:val="18"/>
+        </w:rPr>
+        <w:t xml:space="preserve">in the medical field currently underutilize some of the most valuable information available – </w:t>
+      </w:r>
+      <w:r>
+        <w:rPr>
+          <w:rFonts w:ascii="Times New Roman" w:hAnsi="Times New Roman"/>
+          <w:szCs w:val="18"/>
+        </w:rPr>
+        <w:t>input</w:t>
+      </w:r>
+      <w:r>
+        <w:rPr>
+          <w:rFonts w:ascii="Times New Roman" w:hAnsi="Times New Roman"/>
+          <w:szCs w:val="18"/>
+        </w:rPr>
+        <w:t xml:space="preserve"> from the medical professionals themselves. </w:t>
+      </w:r>
+      <w:r>
+        <w:rPr>
+          <w:rFonts w:ascii="Times New Roman" w:hAnsi="Times New Roman"/>
+          <w:szCs w:val="18"/>
+        </w:rPr>
+        <w:t>R</w:t>
+      </w:r>
+      <w:r>
+        <w:rPr>
+          <w:rFonts w:ascii="Times New Roman" w:hAnsi="Times New Roman"/>
+          <w:szCs w:val="18"/>
+        </w:rPr>
+        <w:t xml:space="preserve">adiologists can perform better than chance even when given only fractions of a second to classify </w:t>
+      </w:r>
+      <w:r>
+        <w:rPr>
+          <w:rFonts w:ascii="Times New Roman" w:hAnsi="Times New Roman"/>
+          <w:szCs w:val="18"/>
+        </w:rPr>
+        <w:t xml:space="preserve">a mammogram </w:t>
+      </w:r>
+      <w:r>
+        <w:rPr>
+          <w:rFonts w:ascii="Times New Roman" w:hAnsi="Times New Roman"/>
+          <w:szCs w:val="18"/>
+        </w:rPr>
+        <w:t xml:space="preserve">as normal or abnormal. </w:t>
+      </w:r>
+      <w:r>
+        <w:rPr>
+          <w:rFonts w:ascii="Times New Roman" w:hAnsi="Times New Roman"/>
+          <w:szCs w:val="18"/>
+        </w:rPr>
+        <w:t xml:space="preserve">We implement a deep learning model </w:t>
+      </w:r>
+      <w:r>
+        <w:rPr>
+          <w:rFonts w:ascii="Times New Roman" w:hAnsi="Times New Roman"/>
+          <w:szCs w:val="18"/>
+        </w:rPr>
+        <w:t>and</w:t>
+      </w:r>
+      <w:r>
+        <w:rPr>
+          <w:rFonts w:ascii="Times New Roman" w:hAnsi="Times New Roman"/>
+          <w:szCs w:val="18"/>
+        </w:rPr>
+        <w:t xml:space="preserve"> use radiologist “gist” input to achieve </w:t>
+      </w:r>
+      <w:r>
+        <w:rPr>
+          <w:rFonts w:ascii="Times New Roman" w:hAnsi="Times New Roman"/>
+          <w:szCs w:val="18"/>
+        </w:rPr>
+        <w:t>a</w:t>
+      </w:r>
+      <w:r>
+        <w:rPr>
+          <w:rFonts w:ascii="Times New Roman" w:hAnsi="Times New Roman"/>
+          <w:szCs w:val="18"/>
+        </w:rPr>
+        <w:t xml:space="preserve">n </w:t>
+      </w:r>
+      <w:r>
+        <w:rPr>
+          <w:rFonts w:ascii="Times New Roman" w:hAnsi="Times New Roman"/>
+          <w:szCs w:val="18"/>
+        </w:rPr>
+        <w:t>AUC</w:t>
+      </w:r>
+      <w:r>
+        <w:rPr>
+          <w:rFonts w:ascii="Times New Roman" w:hAnsi="Times New Roman"/>
+          <w:szCs w:val="18"/>
+        </w:rPr>
+        <w:t xml:space="preserve"> of 0.91 - higher</w:t>
+      </w:r>
+      <w:r>
+        <w:rPr>
+          <w:rFonts w:ascii="Times New Roman" w:hAnsi="Times New Roman"/>
+          <w:szCs w:val="18"/>
+        </w:rPr>
+        <w:t xml:space="preserve"> than the radiologists o</w:t>
+      </w:r>
+      <w:r>
+        <w:rPr>
+          <w:rFonts w:ascii="Times New Roman" w:hAnsi="Times New Roman"/>
+          <w:szCs w:val="18"/>
+        </w:rPr>
+        <w:t>r</w:t>
+      </w:r>
+      <w:r>
+        <w:rPr>
+          <w:rFonts w:ascii="Times New Roman" w:hAnsi="Times New Roman"/>
+          <w:szCs w:val="18"/>
+        </w:rPr>
+        <w:t xml:space="preserve"> the model alone</w:t>
+      </w:r>
+      <w:r>
+        <w:rPr>
+          <w:rFonts w:ascii="Times New Roman" w:hAnsi="Times New Roman"/>
+          <w:szCs w:val="18"/>
+        </w:rPr>
+        <w:t>.</w:t>
+      </w:r>
+    </w:p>
+    <w:p>
+      <w:pPr>
+        <w:ind w:firstLine="0"/>
+        <w:rPr>
+          <w:rFonts w:ascii="Times New Roman" w:hAnsi="Times New Roman"/>
+          <w:szCs w:val="18"/>
+        </w:rPr>
+      </w:pPr>
+    </w:p>
+    <w:p>
+      <w:pPr>
+        <w:ind w:firstLine="0"/>
+        <w:rPr>
+          <w:rFonts w:ascii="Times New Roman" w:hAnsi="Times New Roman"/>
+          <w:szCs w:val="18"/>
+        </w:rPr>
+      </w:pPr>
+      <w:r>
+        <w:rPr>
+          <w:rFonts w:ascii="Times New Roman" w:hAnsi="Times New Roman"/>
+          <w:szCs w:val="18"/>
+        </w:rPr>
+        <w:t xml:space="preserve">The American Cancer Society estimates that there will be over 270,000 new cases of breast cancer in 2019 [1]. If these diagnoses are made soon after the cancer first develops through mammography screening, the chance of survival is over 90% [2]. Radiologist have had assistance from automatic computer interpretation or Computer Aided Detection (CAD) systems that support radiologists in making decisions [3-6]. These systems have been useful by the side of radiologists, but work has yet to be done on utilizing radiologist input within the CAD system itself. </w:t>
+      </w:r>
+      <w:r>
+        <w:rPr>
+          <w:rFonts w:ascii="Times New Roman" w:hAnsi="Times New Roman"/>
+          <w:szCs w:val="18"/>
+        </w:rPr>
+        <w:t>This is a serious detriment to the advancement of CAD systems</w:t>
+      </w:r>
+      <w:r>
+        <w:rPr>
+          <w:rFonts w:ascii="Times New Roman" w:hAnsi="Times New Roman"/>
+          <w:szCs w:val="18"/>
+        </w:rPr>
+        <w:t xml:space="preserve"> and breast cancer detection</w:t>
+      </w:r>
+      <w:r>
+        <w:rPr>
+          <w:rFonts w:ascii="Times New Roman" w:hAnsi="Times New Roman"/>
+          <w:szCs w:val="18"/>
+        </w:rPr>
+        <w:t xml:space="preserve">, as skilled </w:t>
+      </w:r>
+      <w:r>
+        <w:rPr>
+          <w:rFonts w:ascii="Times New Roman" w:hAnsi="Times New Roman"/>
+          <w:szCs w:val="18"/>
+        </w:rPr>
+        <w:t>professionals’</w:t>
+      </w:r>
+      <w:r>
+        <w:rPr>
+          <w:rFonts w:ascii="Times New Roman" w:hAnsi="Times New Roman"/>
+          <w:szCs w:val="18"/>
+        </w:rPr>
+        <w:t xml:space="preserve"> inputs aren’t being utilized within </w:t>
+      </w:r>
+      <w:r>
+        <w:rPr>
+          <w:rFonts w:ascii="Times New Roman" w:hAnsi="Times New Roman"/>
+          <w:szCs w:val="18"/>
+        </w:rPr>
+        <w:t xml:space="preserve">those </w:t>
+      </w:r>
+      <w:r>
+        <w:rPr>
+          <w:rFonts w:ascii="Times New Roman" w:hAnsi="Times New Roman"/>
+          <w:szCs w:val="18"/>
+        </w:rPr>
+        <w:t>CAD systems.</w:t>
+      </w:r>
+    </w:p>
+    <w:p>
+      <w:pPr>
+        <w:ind w:firstLine="0"/>
+        <w:rPr>
+          <w:rFonts w:ascii="Times New Roman" w:hAnsi="Times New Roman"/>
+          <w:szCs w:val="18"/>
+        </w:rPr>
+      </w:pPr>
+      <w:r>
+        <w:rPr>
+          <w:rFonts w:ascii="Times New Roman" w:hAnsi="Times New Roman"/>
+          <w:szCs w:val="18"/>
+        </w:rPr>
+        <w:t xml:space="preserve">We hypothesize that by combining machine learning output with radiologist opinions on mammography scans, </w:t>
+      </w:r>
+      <w:r>
+        <w:rPr>
+          <w:rFonts w:ascii="Times New Roman" w:hAnsi="Times New Roman"/>
+          <w:szCs w:val="18"/>
+        </w:rPr>
+        <w:t xml:space="preserve">we will see improved results when asking for classification of new mammography scans. </w:t>
+      </w:r>
+      <w:r>
+        <w:rPr>
+          <w:rFonts w:ascii="Times New Roman" w:hAnsi="Times New Roman"/>
+          <w:szCs w:val="18"/>
+        </w:rPr>
+        <w:t xml:space="preserve">Our approach utilizes radiologist gist readings </w:t>
+      </w:r>
+      <w:r>
+        <w:rPr>
+          <w:rFonts w:ascii="Times New Roman" w:hAnsi="Times New Roman"/>
+          <w:szCs w:val="18"/>
+        </w:rPr>
+        <w:t>within</w:t>
+      </w:r>
+      <w:r>
+        <w:rPr>
+          <w:rFonts w:ascii="Times New Roman" w:hAnsi="Times New Roman"/>
+          <w:szCs w:val="18"/>
+        </w:rPr>
+        <w:t xml:space="preserve"> a CAD system that uses a deep convolutional neural network (CNN) and transfer learning to detect subtle abnormalities in full-field mammography. Radiologist gist data was taken by exposing radiologists to a unilateral mammogram of a breast with no abnormalities, a breast with an abnormality, or a breast contralateral to a breast with an abnormality for 250 milliseconds [7]. </w:t>
+      </w:r>
+      <w:r>
+        <w:rPr>
+          <w:rFonts w:ascii="Times New Roman" w:hAnsi="Times New Roman"/>
+          <w:szCs w:val="18"/>
+        </w:rPr>
+        <w:t xml:space="preserve">This short exposure time is called gist perception in vision science literature. </w:t>
+      </w:r>
+      <w:r>
+        <w:rPr>
+          <w:rFonts w:ascii="Times New Roman" w:hAnsi="Times New Roman"/>
+          <w:szCs w:val="18"/>
+        </w:rPr>
+        <w:t>They were asked to rate the mammogram from 100</w:t>
+      </w:r>
+      <w:r>
+        <w:rPr>
+          <w:rFonts w:ascii="Times New Roman" w:hAnsi="Times New Roman"/>
+          <w:szCs w:val="18"/>
+        </w:rPr>
+        <w:t xml:space="preserve"> </w:t>
+      </w:r>
+      <w:r>
+        <w:rPr>
+          <w:rFonts w:ascii="Times New Roman" w:hAnsi="Times New Roman"/>
+          <w:szCs w:val="18"/>
+        </w:rPr>
+        <w:t>to 0,</w:t>
+      </w:r>
+      <w:r>
+        <w:rPr>
+          <w:rFonts w:ascii="Times New Roman" w:hAnsi="Times New Roman"/>
+          <w:szCs w:val="18"/>
+        </w:rPr>
+        <w:t xml:space="preserve"> where 100 is normal and 0 is abnormal</w:t>
+      </w:r>
+      <w:r>
+        <w:rPr>
+          <w:rFonts w:ascii="Times New Roman" w:hAnsi="Times New Roman"/>
+          <w:szCs w:val="18"/>
+        </w:rPr>
+        <w:t>. We see substantial improvements to the CAD system when implementing a voting system that takes radiologist input into account within the model.</w:t>
       </w:r>
     </w:p>
     <w:p>
@@ -44,116 +568,178 @@
           <w:ilvl w:val="0"/>
           <w:numId w:val="0"/>
         </w:numPr>
+        <w:spacing w:line="240" w:lineRule="auto"/>
         <w:ind w:left="432" w:hanging="432"/>
-      </w:pPr>
-      <w:r>
-        <w:t>Abstract</w:t>
+        <w:rPr>
+          <w:rFonts w:ascii="Times New Roman" w:hAnsi="Times New Roman"/>
+          <w:szCs w:val="18"/>
+        </w:rPr>
+      </w:pPr>
+      <w:r>
+        <w:rPr>
+          <w:rFonts w:ascii="Times New Roman" w:hAnsi="Times New Roman"/>
+          <w:szCs w:val="18"/>
+        </w:rPr>
+        <w:t>Materials and Methods</w:t>
       </w:r>
     </w:p>
     <w:p>
       <w:pPr>
         <w:ind w:firstLine="0"/>
-      </w:pPr>
-      <w:r>
-        <w:t xml:space="preserve">We implement a deep learning model to use radiologist “gist” input to achieve better results than </w:t>
-      </w:r>
-      <w:r>
-        <w:t xml:space="preserve">either the model alone and </w:t>
-      </w:r>
-      <w:r>
-        <w:t xml:space="preserve">the radiologists for our test set. By combining a classifier and its confidence with the radiologist input and calculated confidence, a new voting model is created which performed well with area under the receiver operating characteristic curve of 0.91. </w:t>
-      </w:r>
-    </w:p>
-    <w:p>
-      <w:pPr>
-        <w:pStyle w:val="Heading1"/>
-      </w:pPr>
-      <w:r>
-        <w:t>Introduction</w:t>
+        <w:rPr>
+          <w:rFonts w:ascii="Times New Roman" w:hAnsi="Times New Roman"/>
+          <w:szCs w:val="18"/>
+        </w:rPr>
+      </w:pPr>
+      <w:r>
+        <w:rPr>
+          <w:rFonts w:ascii="Times New Roman" w:hAnsi="Times New Roman"/>
+          <w:szCs w:val="18"/>
+        </w:rPr>
+        <w:t>The mammography dataset contain</w:t>
+      </w:r>
+      <w:r>
+        <w:rPr>
+          <w:rFonts w:ascii="Times New Roman" w:hAnsi="Times New Roman"/>
+          <w:szCs w:val="18"/>
+        </w:rPr>
+        <w:t>s</w:t>
+      </w:r>
+      <w:r>
+        <w:rPr>
+          <w:rFonts w:ascii="Times New Roman" w:hAnsi="Times New Roman"/>
+          <w:szCs w:val="18"/>
+        </w:rPr>
+        <w:t xml:space="preserve"> 220 unilateral full-field digital mammograms obtained from 110 unique patients at Brigham and Women’s Hospital. Three classes </w:t>
+      </w:r>
+      <w:r>
+        <w:rPr>
+          <w:rFonts w:ascii="Times New Roman" w:hAnsi="Times New Roman"/>
+          <w:szCs w:val="18"/>
+        </w:rPr>
+        <w:t>are</w:t>
+      </w:r>
+      <w:r>
+        <w:rPr>
+          <w:rFonts w:ascii="Times New Roman" w:hAnsi="Times New Roman"/>
+          <w:szCs w:val="18"/>
+        </w:rPr>
+        <w:t xml:space="preserve"> in these images – no malignancy (110 images), malignancy (66 images), or contralateral to the breast with a malignancy (44 images). The images are cropped such that muscle tissue is removed </w:t>
+      </w:r>
+      <w:r>
+        <w:rPr>
+          <w:rFonts w:ascii="Times New Roman" w:hAnsi="Times New Roman"/>
+          <w:szCs w:val="18"/>
+        </w:rPr>
+        <w:t xml:space="preserve">in an algorithm </w:t>
+      </w:r>
+      <w:proofErr w:type="gramStart"/>
+      <w:r>
+        <w:rPr>
+          <w:rFonts w:ascii="Times New Roman" w:hAnsi="Times New Roman"/>
+          <w:szCs w:val="18"/>
+        </w:rPr>
+        <w:t>similar to</w:t>
+      </w:r>
+      <w:proofErr w:type="gramEnd"/>
+      <w:r>
+        <w:rPr>
+          <w:rFonts w:ascii="Times New Roman" w:hAnsi="Times New Roman"/>
+          <w:szCs w:val="18"/>
+        </w:rPr>
+        <w:t xml:space="preserve"> that</w:t>
+      </w:r>
+      <w:r>
+        <w:rPr>
+          <w:rFonts w:ascii="Times New Roman" w:hAnsi="Times New Roman"/>
+          <w:szCs w:val="18"/>
+        </w:rPr>
+        <w:t xml:space="preserve"> suggested in [9] </w:t>
+      </w:r>
+      <w:r>
+        <w:rPr>
+          <w:rFonts w:ascii="Times New Roman" w:hAnsi="Times New Roman"/>
+          <w:szCs w:val="18"/>
+        </w:rPr>
+        <w:t xml:space="preserve">to increase stability on </w:t>
+      </w:r>
+      <w:r>
+        <w:rPr>
+          <w:rFonts w:ascii="Times New Roman" w:hAnsi="Times New Roman"/>
+          <w:szCs w:val="18"/>
+        </w:rPr>
+        <w:t>the</w:t>
+      </w:r>
+      <w:r>
+        <w:rPr>
+          <w:rFonts w:ascii="Times New Roman" w:hAnsi="Times New Roman"/>
+          <w:szCs w:val="18"/>
+        </w:rPr>
+        <w:t xml:space="preserve"> relatively small dataset. </w:t>
+      </w:r>
+      <w:r>
+        <w:rPr>
+          <w:rFonts w:ascii="Times New Roman" w:hAnsi="Times New Roman"/>
+          <w:szCs w:val="18"/>
+        </w:rPr>
+        <w:t xml:space="preserve">All code for this paper is provided on </w:t>
+      </w:r>
+      <w:proofErr w:type="spellStart"/>
+      <w:r>
+        <w:rPr>
+          <w:rFonts w:ascii="Times New Roman" w:hAnsi="Times New Roman"/>
+          <w:szCs w:val="18"/>
+        </w:rPr>
+        <w:t>Github</w:t>
+      </w:r>
+      <w:proofErr w:type="spellEnd"/>
+      <w:r>
+        <w:rPr>
+          <w:rFonts w:ascii="Times New Roman" w:hAnsi="Times New Roman"/>
+          <w:szCs w:val="18"/>
+        </w:rPr>
+        <w:t xml:space="preserve">: </w:t>
+      </w:r>
+      <w:hyperlink r:id="rId7" w:history="1">
+        <w:r>
+          <w:rPr>
+            <w:rStyle w:val="Hyperlink"/>
+            <w:rFonts w:ascii="Times New Roman" w:hAnsi="Times New Roman"/>
+            <w:szCs w:val="18"/>
+          </w:rPr>
+          <w:t>https://github.com/skywolf829/DeepMammo</w:t>
+        </w:r>
+      </w:hyperlink>
+      <w:r>
+        <w:rPr>
+          <w:rFonts w:ascii="Times New Roman" w:hAnsi="Times New Roman"/>
+          <w:szCs w:val="18"/>
+        </w:rPr>
+        <w:t>.</w:t>
       </w:r>
     </w:p>
     <w:p>
       <w:pPr>
         <w:ind w:firstLine="0"/>
-      </w:pPr>
-      <w:r>
-        <w:t xml:space="preserve">The American Cancer Society estimates that there will be over 270,000 new cases of breast cancer in 2019 [1]. If these diagnoses are made soon after the cancer first develops through mammography screening, the chance of survival is over 90% [2]. Radiologist have had assistance from automatic computer interpretation or Computer Aided Detection (CAD) systems that support radiologists in making decisions [3-6]. These systems have been useful by the side of radiologists, but work has yet to be done on utilizing radiologist input within the CAD system itself. </w:t>
-      </w:r>
+        <w:rPr>
+          <w:rFonts w:ascii="Times New Roman" w:hAnsi="Times New Roman"/>
+          <w:szCs w:val="18"/>
+        </w:rPr>
+      </w:pPr>
     </w:p>
     <w:p>
       <w:pPr>
         <w:ind w:firstLine="0"/>
-      </w:pPr>
-      <w:r>
-        <w:t xml:space="preserve">Our approach utilizes radiologist gist readings </w:t>
-      </w:r>
-      <w:r>
-        <w:t>within</w:t>
-      </w:r>
-      <w:r>
-        <w:t xml:space="preserve"> a CAD system that uses a deep </w:t>
-      </w:r>
-      <w:r>
-        <w:t>convolutional neural network (CNN)</w:t>
-      </w:r>
-      <w:r>
-        <w:t xml:space="preserve"> and transfer learning to detect subtle abnormalities in full-field mammography. Radiologist gist data was taken by exposing radiologists to a unilateral mammogram of a breast with no abnormalities, a breast with an abnormality, or a breast contralateral to a breast with an abnormality for 250 milliseconds [7]. They were asked to rate the mammogram from 100</w:t>
-      </w:r>
-      <w:r>
-        <w:t xml:space="preserve"> </w:t>
-      </w:r>
-      <w:r>
-        <w:t>to 0,</w:t>
-      </w:r>
-      <w:r>
-        <w:t xml:space="preserve"> where 100 is normal and 0 is abnormal</w:t>
-      </w:r>
-      <w:r>
-        <w:t>. We see</w:t>
-      </w:r>
-      <w:r>
-        <w:t xml:space="preserve"> substantial</w:t>
-      </w:r>
-      <w:r>
-        <w:t xml:space="preserve"> improvements to the CAD system when implementing a voting system that takes radiologist input into account within the model.</w:t>
-      </w:r>
-    </w:p>
-    <w:p>
-      <w:pPr>
-        <w:pStyle w:val="Heading1"/>
-      </w:pPr>
-      <w:r>
-        <w:t>Materials and Methods</w:t>
-      </w:r>
-    </w:p>
-    <w:p>
-      <w:pPr>
-        <w:ind w:firstLine="0"/>
-      </w:pPr>
-      <w:r>
-        <w:t>The mammography dataset contained 220 unilateral full-field digital mammograms obtained from 110 unique patients at Brigham and Women’s Hospital. Three classes were in these images – no malignancy (110 images), malignancy (66 images), or contralateral to the breast with a malignancy (44 images).</w:t>
-      </w:r>
-      <w:r>
-        <w:t xml:space="preserve"> The images are cropped such that muscle tissue is removed to increase stability on a relatively small dataset. </w:t>
-      </w:r>
-    </w:p>
-    <w:p/>
-    <w:p>
-      <w:pPr>
-        <w:pStyle w:val="Heading2"/>
-      </w:pPr>
-      <w:r>
-        <w:t>Radiologist gist data</w:t>
-      </w:r>
-    </w:p>
-    <w:p>
-      <w:pPr>
-        <w:ind w:firstLine="0"/>
-      </w:pPr>
-      <w:r>
-        <w:rPr>
+        <w:rPr>
+          <w:rFonts w:ascii="Times New Roman" w:hAnsi="Times New Roman"/>
+          <w:szCs w:val="18"/>
+        </w:rPr>
+      </w:pPr>
+      <w:r>
+        <w:rPr>
+          <w:rFonts w:ascii="Times New Roman" w:hAnsi="Times New Roman"/>
           <w:noProof/>
-          <w:sz w:val="20"/>
+          <w:szCs w:val="18"/>
         </w:rPr>
         <mc:AlternateContent>
           <mc:Choice Requires="wps">
@@ -263,25 +849,57 @@
         </mc:AlternateContent>
       </w:r>
       <w:r>
+        <w:rPr>
+          <w:rFonts w:ascii="Times New Roman" w:hAnsi="Times New Roman"/>
+          <w:szCs w:val="18"/>
+        </w:rPr>
         <w:t>For the radiologist gist data, 10 radiologists were shown 120 images of the 220 where 40 were completely normal, 40 had a confirmed malignancy, and 40 were normal but contralateral to a breast with a malignancy. They were shown the image for 250 milliseconds and asked to report on a scale from 0, recommending the patient return for further examination, to 100, the scan is normal. The readings from the 10 radiologists were averaged for each image, giving the final radiologist response.</w:t>
       </w:r>
     </w:p>
     <w:p>
-      <w:r>
+      <w:pPr>
+        <w:ind w:firstLine="0"/>
+        <w:rPr>
+          <w:rFonts w:ascii="Times New Roman" w:hAnsi="Times New Roman"/>
+          <w:szCs w:val="18"/>
+        </w:rPr>
+      </w:pPr>
+      <w:r>
+        <w:rPr>
+          <w:rFonts w:ascii="Times New Roman" w:hAnsi="Times New Roman"/>
+          <w:szCs w:val="18"/>
+        </w:rPr>
         <w:t>The final classification for the radiologist is set to 0 (normal) if the average response is greater than 50 and set to 1 (malignant) otherwise. A “confidence score” for each image is calculated based on the average response’s difference from 50</w:t>
       </w:r>
       <w:r>
+        <w:rPr>
+          <w:rFonts w:ascii="Times New Roman" w:hAnsi="Times New Roman"/>
+          <w:szCs w:val="18"/>
+        </w:rPr>
         <w:t>, then normalized</w:t>
       </w:r>
       <w:r>
+        <w:rPr>
+          <w:rFonts w:ascii="Times New Roman" w:hAnsi="Times New Roman"/>
+          <w:szCs w:val="18"/>
+        </w:rPr>
         <w:t xml:space="preserve">. </w:t>
       </w:r>
     </w:p>
-    <w:p/>
-    <w:p>
-      <w:pPr>
-        <w:rPr>
-          <w:rFonts w:eastAsiaTheme="minorEastAsia"/>
+    <w:p>
+      <w:pPr>
+        <w:rPr>
+          <w:rFonts w:ascii="Times New Roman" w:hAnsi="Times New Roman"/>
+          <w:szCs w:val="18"/>
+        </w:rPr>
+      </w:pPr>
+    </w:p>
+    <w:p>
+      <w:pPr>
+        <w:rPr>
+          <w:rFonts w:ascii="Times New Roman" w:eastAsiaTheme="minorEastAsia" w:hAnsi="Times New Roman"/>
+          <w:szCs w:val="18"/>
+          <w:lang w:val="en-US"/>
         </w:rPr>
       </w:pPr>
       <m:oMathPara>
@@ -289,6 +907,7 @@
           <m:r>
             <w:rPr>
               <w:rFonts w:ascii="Cambria Math" w:hAnsi="Cambria Math"/>
+              <w:szCs w:val="18"/>
             </w:rPr>
             <m:t>confidence=</m:t>
           </m:r>
@@ -296,10 +915,9 @@
             <m:fPr>
               <m:ctrlPr>
                 <w:rPr>
-                  <w:rFonts w:ascii="Cambria Math" w:eastAsiaTheme="minorHAnsi" w:hAnsi="Cambria Math" w:cstheme="minorBidi"/>
+                  <w:rFonts w:ascii="Cambria Math" w:eastAsiaTheme="minorHAnsi" w:hAnsi="Cambria Math"/>
                   <w:i/>
-                  <w:sz w:val="22"/>
-                  <w:szCs w:val="22"/>
+                  <w:szCs w:val="18"/>
                   <w:lang w:val="en-US"/>
                 </w:rPr>
               </m:ctrlPr>
@@ -308,6 +926,7 @@
               <m:r>
                 <w:rPr>
                   <w:rFonts w:ascii="Cambria Math" w:hAnsi="Cambria Math"/>
+                  <w:szCs w:val="18"/>
                 </w:rPr>
                 <m:t>|response-50|</m:t>
               </m:r>
@@ -316,6 +935,7 @@
               <m:r>
                 <w:rPr>
                   <w:rFonts w:ascii="Cambria Math" w:hAnsi="Cambria Math"/>
+                  <w:szCs w:val="18"/>
                 </w:rPr>
                 <m:t>50</m:t>
               </m:r>
@@ -326,121 +946,328 @@
     </w:p>
     <w:p>
       <w:pPr>
-        <w:pStyle w:val="Heading2"/>
-      </w:pPr>
-      <w:r>
-        <w:t>Transfer learning</w:t>
-      </w:r>
+        <w:rPr>
+          <w:rFonts w:ascii="Times New Roman" w:eastAsiaTheme="minorEastAsia" w:hAnsi="Times New Roman"/>
+          <w:szCs w:val="18"/>
+        </w:rPr>
+      </w:pPr>
     </w:p>
     <w:p>
       <w:pPr>
         <w:ind w:firstLine="0"/>
-      </w:pPr>
-      <w:r>
+        <w:rPr>
+          <w:rFonts w:ascii="Times New Roman" w:hAnsi="Times New Roman"/>
+          <w:szCs w:val="18"/>
+        </w:rPr>
+      </w:pPr>
+      <w:r>
+        <w:rPr>
+          <w:rFonts w:ascii="Times New Roman" w:hAnsi="Times New Roman"/>
+          <w:szCs w:val="18"/>
+        </w:rPr>
         <w:t>For the CAD system, a transfer learning model based on VGG19 was used</w:t>
       </w:r>
       <w:r>
+        <w:rPr>
+          <w:rFonts w:ascii="Times New Roman" w:hAnsi="Times New Roman"/>
+          <w:szCs w:val="18"/>
+        </w:rPr>
         <w:t xml:space="preserve"> [8]</w:t>
       </w:r>
       <w:r>
-        <w:t>. This is a deep CNN trained to classify over 1000 classes from the ImageNet corpus containing over 10 million non-medical images. The last hidden layer logits that come from the pre-trained network are saved for each of the 220 images. Those logits, referred to as the “codes”, are used as inputs into a linear support vector machine for binary classification as normal or abnormal.</w:t>
-      </w:r>
-    </w:p>
-    <w:p>
-      <w:r>
+        <w:rPr>
+          <w:rFonts w:ascii="Times New Roman" w:hAnsi="Times New Roman"/>
+          <w:szCs w:val="18"/>
+        </w:rPr>
+        <w:t xml:space="preserve">. </w:t>
+      </w:r>
+      <w:r>
+        <w:rPr>
+          <w:rFonts w:ascii="Times New Roman" w:hAnsi="Times New Roman"/>
+          <w:szCs w:val="18"/>
+        </w:rPr>
+        <w:t>VGG19</w:t>
+      </w:r>
+      <w:r>
+        <w:rPr>
+          <w:rFonts w:ascii="Times New Roman" w:hAnsi="Times New Roman"/>
+          <w:szCs w:val="18"/>
+        </w:rPr>
+        <w:t xml:space="preserve"> is a deep CNN trained to classify over 1000 classes from the ImageNet corpus containing over 10 million non-medical images. </w:t>
+      </w:r>
+      <w:r>
+        <w:rPr>
+          <w:rFonts w:ascii="Times New Roman" w:hAnsi="Times New Roman"/>
+          <w:szCs w:val="18"/>
+        </w:rPr>
+        <w:t xml:space="preserve">Values from nodes that are deep in the network </w:t>
+      </w:r>
+      <w:r>
+        <w:rPr>
+          <w:rFonts w:ascii="Times New Roman" w:hAnsi="Times New Roman"/>
+          <w:szCs w:val="18"/>
+        </w:rPr>
+        <w:lastRenderedPageBreak/>
+        <w:t>are used capture features about a photo that was put into the network</w:t>
+      </w:r>
+      <w:r>
+        <w:rPr>
+          <w:rFonts w:ascii="Times New Roman" w:hAnsi="Times New Roman"/>
+          <w:szCs w:val="18"/>
+        </w:rPr>
+        <w:t xml:space="preserve">. Those </w:t>
+      </w:r>
+      <w:r>
+        <w:rPr>
+          <w:rFonts w:ascii="Times New Roman" w:hAnsi="Times New Roman"/>
+          <w:szCs w:val="18"/>
+        </w:rPr>
+        <w:t xml:space="preserve">features </w:t>
+      </w:r>
+      <w:r>
+        <w:rPr>
+          <w:rFonts w:ascii="Times New Roman" w:hAnsi="Times New Roman"/>
+          <w:szCs w:val="18"/>
+        </w:rPr>
+        <w:t xml:space="preserve">are used as inputs into a </w:t>
+      </w:r>
+      <w:r>
+        <w:rPr>
+          <w:rFonts w:ascii="Times New Roman" w:hAnsi="Times New Roman"/>
+          <w:szCs w:val="18"/>
+        </w:rPr>
+        <w:t xml:space="preserve">supervised learning algorithm, in this case a </w:t>
+      </w:r>
+      <w:r>
+        <w:rPr>
+          <w:rFonts w:ascii="Times New Roman" w:hAnsi="Times New Roman"/>
+          <w:szCs w:val="18"/>
+        </w:rPr>
+        <w:t>linear support vector machine</w:t>
+      </w:r>
+      <w:r>
+        <w:rPr>
+          <w:rFonts w:ascii="Times New Roman" w:hAnsi="Times New Roman"/>
+          <w:szCs w:val="18"/>
+        </w:rPr>
+        <w:t>,</w:t>
+      </w:r>
+      <w:r>
+        <w:rPr>
+          <w:rFonts w:ascii="Times New Roman" w:hAnsi="Times New Roman"/>
+          <w:szCs w:val="18"/>
+        </w:rPr>
+        <w:t xml:space="preserve"> for binary classification as normal or abnormal.</w:t>
+      </w:r>
+    </w:p>
+    <w:p>
+      <w:pPr>
+        <w:ind w:firstLine="0"/>
+        <w:rPr>
+          <w:rFonts w:ascii="Times New Roman" w:hAnsi="Times New Roman"/>
+          <w:szCs w:val="18"/>
+        </w:rPr>
+      </w:pPr>
+      <w:r>
+        <w:rPr>
+          <w:rFonts w:ascii="Times New Roman" w:hAnsi="Times New Roman"/>
+          <w:szCs w:val="18"/>
+        </w:rPr>
         <w:t>From the dataset, we use only the normal and malignant images for training</w:t>
       </w:r>
       <w:r>
+        <w:rPr>
+          <w:rFonts w:ascii="Times New Roman" w:hAnsi="Times New Roman"/>
+          <w:szCs w:val="18"/>
+        </w:rPr>
         <w:t xml:space="preserve"> and testing</w:t>
       </w:r>
       <w:r>
-        <w:t>. Images were downscaled to 244x244 pixels to fit the pre-trained model properly. A 70/30 split is used for training and testing</w:t>
-      </w:r>
-      <w:r>
+        <w:rPr>
+          <w:rFonts w:ascii="Times New Roman" w:hAnsi="Times New Roman"/>
+          <w:szCs w:val="18"/>
+        </w:rPr>
+        <w:t xml:space="preserve">. Images were downscaled to 244x244 pixels to fit the pre-trained </w:t>
+      </w:r>
+      <w:r>
+        <w:rPr>
+          <w:rFonts w:ascii="Times New Roman" w:hAnsi="Times New Roman"/>
+          <w:szCs w:val="18"/>
+        </w:rPr>
+        <w:t xml:space="preserve">VGG19 </w:t>
+      </w:r>
+      <w:r>
+        <w:rPr>
+          <w:rFonts w:ascii="Times New Roman" w:hAnsi="Times New Roman"/>
+          <w:szCs w:val="18"/>
+        </w:rPr>
+        <w:t>model properly. A 70/30 split is used for training and testing</w:t>
+      </w:r>
+      <w:r>
+        <w:rPr>
+          <w:rFonts w:ascii="Times New Roman" w:hAnsi="Times New Roman"/>
+          <w:szCs w:val="18"/>
+        </w:rPr>
         <w:t xml:space="preserve">, giving a </w:t>
       </w:r>
       <w:r>
+        <w:rPr>
+          <w:rFonts w:ascii="Times New Roman" w:hAnsi="Times New Roman"/>
+          <w:szCs w:val="18"/>
+        </w:rPr>
         <w:t xml:space="preserve">training set of 123 images and a </w:t>
       </w:r>
       <w:r>
+        <w:rPr>
+          <w:rFonts w:ascii="Times New Roman" w:hAnsi="Times New Roman"/>
+          <w:szCs w:val="18"/>
+        </w:rPr>
         <w:t>test set of 53 images</w:t>
       </w:r>
       <w:r>
+        <w:rPr>
+          <w:rFonts w:ascii="Times New Roman" w:hAnsi="Times New Roman"/>
+          <w:szCs w:val="18"/>
+        </w:rPr>
         <w:t xml:space="preserve">. </w:t>
       </w:r>
       <w:r>
+        <w:rPr>
+          <w:rFonts w:ascii="Times New Roman" w:hAnsi="Times New Roman"/>
+          <w:szCs w:val="18"/>
+        </w:rPr>
         <w:t>5-fold cross validation</w:t>
       </w:r>
       <w:r>
+        <w:rPr>
+          <w:rFonts w:ascii="Times New Roman" w:hAnsi="Times New Roman"/>
+          <w:szCs w:val="18"/>
+        </w:rPr>
         <w:t xml:space="preserve"> </w:t>
       </w:r>
       <w:r>
+        <w:rPr>
+          <w:rFonts w:ascii="Times New Roman" w:hAnsi="Times New Roman"/>
+          <w:szCs w:val="18"/>
+        </w:rPr>
         <w:t xml:space="preserve">on the training set </w:t>
       </w:r>
       <w:r>
+        <w:rPr>
+          <w:rFonts w:ascii="Times New Roman" w:hAnsi="Times New Roman"/>
+          <w:szCs w:val="18"/>
+        </w:rPr>
         <w:t>is used</w:t>
       </w:r>
       <w:r>
+        <w:rPr>
+          <w:rFonts w:ascii="Times New Roman" w:hAnsi="Times New Roman"/>
+          <w:szCs w:val="18"/>
+        </w:rPr>
         <w:t xml:space="preserve"> for hyperparameter tuning</w:t>
       </w:r>
       <w:r>
+        <w:rPr>
+          <w:rFonts w:ascii="Times New Roman" w:hAnsi="Times New Roman"/>
+          <w:szCs w:val="18"/>
+        </w:rPr>
         <w:t>, where we find C=0.00</w:t>
       </w:r>
       <w:r>
+        <w:rPr>
+          <w:rFonts w:ascii="Times New Roman" w:hAnsi="Times New Roman"/>
+          <w:szCs w:val="18"/>
+        </w:rPr>
         <w:t>0</w:t>
       </w:r>
       <w:r>
+        <w:rPr>
+          <w:rFonts w:ascii="Times New Roman" w:hAnsi="Times New Roman"/>
+          <w:szCs w:val="18"/>
+        </w:rPr>
         <w:t>1 performed best</w:t>
       </w:r>
       <w:r>
+        <w:rPr>
+          <w:rFonts w:ascii="Times New Roman" w:hAnsi="Times New Roman"/>
+          <w:szCs w:val="18"/>
+        </w:rPr>
         <w:t xml:space="preserve">. </w:t>
       </w:r>
       <w:r>
+        <w:rPr>
+          <w:rFonts w:ascii="Times New Roman" w:hAnsi="Times New Roman"/>
+          <w:szCs w:val="18"/>
+        </w:rPr>
         <w:t>Confidence values are obtained for each image, defined as the output’s distance from the hyperplane separating the classes.</w:t>
       </w:r>
       <w:r>
+        <w:rPr>
+          <w:rFonts w:ascii="Times New Roman" w:hAnsi="Times New Roman"/>
+          <w:szCs w:val="18"/>
+        </w:rPr>
         <w:t xml:space="preserve"> Confidence </w:t>
       </w:r>
       <w:r>
+        <w:rPr>
+          <w:rFonts w:ascii="Times New Roman" w:hAnsi="Times New Roman"/>
+          <w:szCs w:val="18"/>
+        </w:rPr>
         <w:t>is capped at 1.</w:t>
       </w:r>
     </w:p>
     <w:p>
       <w:pPr>
-        <w:pStyle w:val="Heading2"/>
-      </w:pPr>
-      <w:r>
-        <w:t>Voting System</w:t>
-      </w:r>
-    </w:p>
-    <w:p>
-      <w:pPr>
         <w:ind w:firstLine="0"/>
-      </w:pPr>
-      <w:r>
+        <w:rPr>
+          <w:rFonts w:ascii="Times New Roman" w:hAnsi="Times New Roman"/>
+          <w:szCs w:val="18"/>
+        </w:rPr>
+      </w:pPr>
+      <w:r>
+        <w:rPr>
+          <w:rFonts w:ascii="Times New Roman" w:hAnsi="Times New Roman"/>
+          <w:szCs w:val="18"/>
+        </w:rPr>
         <w:t>A simple voting system is used which will take the response that has a higher confidence between the radiologist and transfer learning model.</w:t>
       </w:r>
     </w:p>
     <w:p>
       <w:pPr>
-        <w:pStyle w:val="Heading1"/>
-      </w:pPr>
-      <w:r>
-        <w:lastRenderedPageBreak/>
-        <w:t>Results</w:t>
-      </w:r>
-    </w:p>
-    <w:p>
-      <w:pPr>
         <w:ind w:firstLine="0"/>
-      </w:pPr>
-      <w:r>
+        <w:rPr>
+          <w:rFonts w:ascii="Times New Roman" w:hAnsi="Times New Roman"/>
+          <w:szCs w:val="18"/>
+        </w:rPr>
+      </w:pPr>
+    </w:p>
+    <w:p>
+      <w:pPr>
+        <w:ind w:firstLine="0"/>
+        <w:rPr>
+          <w:rFonts w:ascii="Times New Roman" w:hAnsi="Times New Roman"/>
+          <w:szCs w:val="18"/>
+        </w:rPr>
+      </w:pPr>
+      <w:r>
+        <w:rPr>
+          <w:rFonts w:ascii="Times New Roman" w:hAnsi="Times New Roman"/>
+          <w:szCs w:val="18"/>
+        </w:rPr>
         <w:t>On the test set, the radiologists perform exceptionally well at classifying abnormal and normal mammograms, with an accuracy of 89% and an area on the receiver operating characteristic (AUC) of 0.87. The classifier by itself performs worse than the radiologists, but still respectably with AUC=0.69. The voting system improves upon both the radiologist and the model’s output, with an AUC=0.91</w:t>
       </w:r>
       <w:r>
+        <w:rPr>
+          <w:rFonts w:ascii="Times New Roman" w:hAnsi="Times New Roman"/>
+          <w:szCs w:val="18"/>
+        </w:rPr>
         <w:t>, as shown in Figure 1</w:t>
       </w:r>
       <w:r>
+        <w:rPr>
+          <w:rFonts w:ascii="Times New Roman" w:hAnsi="Times New Roman"/>
+          <w:szCs w:val="18"/>
+        </w:rPr>
         <w:t xml:space="preserve">. </w:t>
       </w:r>
     </w:p>
@@ -448,10 +1275,16 @@
       <w:pPr>
         <w:ind w:firstLine="0"/>
         <w:jc w:val="center"/>
-      </w:pPr>
-      <w:r>
-        <w:rPr>
+        <w:rPr>
+          <w:rFonts w:ascii="Times New Roman" w:hAnsi="Times New Roman"/>
+          <w:szCs w:val="18"/>
+        </w:rPr>
+      </w:pPr>
+      <w:r>
+        <w:rPr>
+          <w:rFonts w:ascii="Times New Roman" w:hAnsi="Times New Roman"/>
           <w:noProof/>
+          <w:szCs w:val="18"/>
         </w:rPr>
         <w:drawing>
           <wp:inline distT="0" distB="0" distL="0" distR="0" wp14:anchorId="3E35C83F" wp14:editId="629E8CE4">
@@ -471,7 +1304,7 @@
                     </pic:cNvPicPr>
                   </pic:nvPicPr>
                   <pic:blipFill>
-                    <a:blip r:embed="rId5" cstate="print">
+                    <a:blip r:embed="rId8" cstate="print">
                       <a:extLst>
                         <a:ext uri="{28A0092B-C50C-407E-A947-70E740481C1C}">
                           <a14:useLocalDpi xmlns:a14="http://schemas.microsoft.com/office/drawing/2010/main" val="0"/>
@@ -506,152 +1339,294 @@
     <w:p>
       <w:pPr>
         <w:pStyle w:val="FigureCaption"/>
-      </w:pPr>
-      <w:r>
+        <w:spacing w:line="240" w:lineRule="auto"/>
+        <w:rPr>
+          <w:rFonts w:ascii="Times New Roman" w:hAnsi="Times New Roman"/>
+          <w:sz w:val="18"/>
+          <w:szCs w:val="18"/>
+        </w:rPr>
+      </w:pPr>
+      <w:r>
+        <w:rPr>
+          <w:rFonts w:ascii="Times New Roman" w:hAnsi="Times New Roman"/>
+          <w:sz w:val="18"/>
+          <w:szCs w:val="18"/>
+        </w:rPr>
         <w:t>The ROC curve for our voting system.</w:t>
       </w:r>
     </w:p>
     <w:p>
       <w:pPr>
         <w:ind w:firstLine="0"/>
+        <w:rPr>
+          <w:rFonts w:ascii="Times New Roman" w:hAnsi="Times New Roman"/>
+          <w:szCs w:val="18"/>
+        </w:rPr>
       </w:pPr>
     </w:p>
     <w:p>
       <w:pPr>
         <w:ind w:firstLine="0"/>
-      </w:pPr>
-      <w:r>
+        <w:rPr>
+          <w:rFonts w:ascii="Times New Roman" w:hAnsi="Times New Roman"/>
+          <w:szCs w:val="18"/>
+        </w:rPr>
+      </w:pPr>
+      <w:r>
+        <w:rPr>
+          <w:rFonts w:ascii="Times New Roman" w:hAnsi="Times New Roman"/>
+          <w:szCs w:val="18"/>
+        </w:rPr>
         <w:t xml:space="preserve">We notice interesting trends when comparing the radiologist decisions to the voting model’s decisions. The voting model manages to correct five </w:t>
       </w:r>
       <w:r>
+        <w:rPr>
+          <w:rFonts w:ascii="Times New Roman" w:hAnsi="Times New Roman"/>
+          <w:szCs w:val="18"/>
+        </w:rPr>
         <w:t xml:space="preserve">of the six errors </w:t>
       </w:r>
       <w:r>
+        <w:rPr>
+          <w:rFonts w:ascii="Times New Roman" w:hAnsi="Times New Roman"/>
+          <w:szCs w:val="18"/>
+        </w:rPr>
         <w:t>that the radiologists made</w:t>
       </w:r>
       <w:r>
+        <w:rPr>
+          <w:rFonts w:ascii="Times New Roman" w:hAnsi="Times New Roman"/>
+          <w:szCs w:val="18"/>
+        </w:rPr>
         <w:t>, while only introducing four false positives</w:t>
       </w:r>
       <w:r>
+        <w:rPr>
+          <w:rFonts w:ascii="Times New Roman" w:hAnsi="Times New Roman"/>
+          <w:szCs w:val="18"/>
+        </w:rPr>
         <w:t>. These</w:t>
       </w:r>
       <w:r>
+        <w:rPr>
+          <w:rFonts w:ascii="Times New Roman" w:hAnsi="Times New Roman"/>
+          <w:szCs w:val="18"/>
+        </w:rPr>
         <w:t xml:space="preserve"> corrected errors</w:t>
       </w:r>
       <w:r>
+        <w:rPr>
+          <w:rFonts w:ascii="Times New Roman" w:hAnsi="Times New Roman"/>
+          <w:szCs w:val="18"/>
+        </w:rPr>
         <w:t xml:space="preserve"> include two false positives and three false negatives. These corrections were made on images in which the radiologist confidence was lower than the classifier confidence. The radiologist confidence values for these </w:t>
       </w:r>
       <w:r>
+        <w:rPr>
+          <w:rFonts w:ascii="Times New Roman" w:hAnsi="Times New Roman"/>
+          <w:szCs w:val="18"/>
+        </w:rPr>
         <w:t xml:space="preserve">corrected images were very low, each scoring less than 0.2. </w:t>
       </w:r>
       <w:r>
+        <w:rPr>
+          <w:rFonts w:ascii="Times New Roman" w:hAnsi="Times New Roman"/>
+          <w:szCs w:val="18"/>
+        </w:rPr>
         <w:t>On average, radiologists had a confidence of 0.358 and the classifier had a confidence of 0.306, showing the classifier was slightly less confident in results than the radiologists. Despite a similar average confidence, there is little correlation between the confidence values, with a Pearson correlation coefficient of r=0.</w:t>
       </w:r>
       <w:r>
+        <w:rPr>
+          <w:rFonts w:ascii="Times New Roman" w:hAnsi="Times New Roman"/>
+          <w:szCs w:val="18"/>
+        </w:rPr>
         <w:t>060</w:t>
       </w:r>
       <w:r>
+        <w:rPr>
+          <w:rFonts w:ascii="Times New Roman" w:hAnsi="Times New Roman"/>
+          <w:szCs w:val="18"/>
+        </w:rPr>
         <w:t>.</w:t>
       </w:r>
     </w:p>
     <w:p>
       <w:pPr>
-        <w:pStyle w:val="Heading1"/>
-      </w:pPr>
-      <w:r>
-        <w:t>Discussion</w:t>
-      </w:r>
-    </w:p>
-    <w:p>
-      <w:pPr>
         <w:ind w:firstLine="0"/>
-      </w:pPr>
-      <w:r>
+        <w:rPr>
+          <w:rFonts w:ascii="Times New Roman" w:hAnsi="Times New Roman"/>
+          <w:szCs w:val="18"/>
+        </w:rPr>
+      </w:pPr>
+    </w:p>
+    <w:p>
+      <w:pPr>
+        <w:ind w:firstLine="0"/>
+        <w:rPr>
+          <w:rFonts w:ascii="Times New Roman" w:hAnsi="Times New Roman"/>
+          <w:szCs w:val="18"/>
+        </w:rPr>
+      </w:pPr>
+      <w:r>
+        <w:rPr>
+          <w:rFonts w:ascii="Times New Roman" w:hAnsi="Times New Roman"/>
+          <w:szCs w:val="18"/>
+        </w:rPr>
         <w:t xml:space="preserve">We see a large improvement over a typical classifier when incorporating radiologist input, improving AUC from 0.69 to 0.91. </w:t>
       </w:r>
       <w:r>
+        <w:rPr>
+          <w:rFonts w:ascii="Times New Roman" w:hAnsi="Times New Roman"/>
+          <w:szCs w:val="18"/>
+        </w:rPr>
         <w:t xml:space="preserve">The slight improvement over the radiologist performance shows a strong possibility for machine learning algorithms and human decisions to complement each other to improve overall performance. </w:t>
       </w:r>
       <w:r>
+        <w:rPr>
+          <w:rFonts w:ascii="Times New Roman" w:hAnsi="Times New Roman"/>
+          <w:szCs w:val="18"/>
+        </w:rPr>
         <w:t xml:space="preserve">This claim is supported by the weak correlation between confidence values for the classifier versus the radiologists – the “gist” extracted from the radiologist must capture different features than the deep learning model captures. </w:t>
       </w:r>
       <w:r>
+        <w:rPr>
+          <w:rFonts w:ascii="Times New Roman" w:hAnsi="Times New Roman"/>
+          <w:szCs w:val="18"/>
+        </w:rPr>
         <w:t>Despite the classifier confidence being lower than the radiologist on average, it was able to identify and correct five of the six errors the radiologists made.</w:t>
       </w:r>
       <w:r>
+        <w:rPr>
+          <w:rFonts w:ascii="Times New Roman" w:hAnsi="Times New Roman"/>
+          <w:szCs w:val="18"/>
+        </w:rPr>
         <w:t xml:space="preserve"> The only unresolved error was a false negative, </w:t>
       </w:r>
       <w:r>
+        <w:rPr>
+          <w:rFonts w:ascii="Times New Roman" w:hAnsi="Times New Roman"/>
+          <w:szCs w:val="18"/>
+        </w:rPr>
         <w:t xml:space="preserve">in </w:t>
       </w:r>
       <w:r>
+        <w:rPr>
+          <w:rFonts w:ascii="Times New Roman" w:hAnsi="Times New Roman"/>
+          <w:szCs w:val="18"/>
+        </w:rPr>
         <w:t>which both the radiologists and classifier had a very low confidence in their answer</w:t>
       </w:r>
       <w:r>
+        <w:rPr>
+          <w:rFonts w:ascii="Times New Roman" w:hAnsi="Times New Roman"/>
+          <w:szCs w:val="18"/>
+        </w:rPr>
         <w:t>s</w:t>
       </w:r>
       <w:r>
+        <w:rPr>
+          <w:rFonts w:ascii="Times New Roman" w:hAnsi="Times New Roman"/>
+          <w:szCs w:val="18"/>
+        </w:rPr>
         <w:t xml:space="preserve">, </w:t>
       </w:r>
       <w:r>
+        <w:rPr>
+          <w:rFonts w:ascii="Times New Roman" w:hAnsi="Times New Roman"/>
+          <w:szCs w:val="18"/>
+        </w:rPr>
         <w:t>implying</w:t>
       </w:r>
       <w:r>
+        <w:rPr>
+          <w:rFonts w:ascii="Times New Roman" w:hAnsi="Times New Roman"/>
+          <w:szCs w:val="18"/>
+        </w:rPr>
         <w:t xml:space="preserve"> that it was a difficult case.</w:t>
       </w:r>
     </w:p>
     <w:p>
       <w:pPr>
         <w:ind w:firstLine="0"/>
-      </w:pPr>
-    </w:p>
-    <w:p>
-      <w:pPr>
-        <w:pStyle w:val="Heading1"/>
-      </w:pPr>
-      <w:r>
-        <w:t>Conclusion</w:t>
-      </w:r>
-    </w:p>
-    <w:p>
-      <w:pPr>
-        <w:spacing w:after="160" w:line="259" w:lineRule="auto"/>
+        <w:rPr>
+          <w:rFonts w:ascii="Times New Roman" w:hAnsi="Times New Roman"/>
+          <w:szCs w:val="18"/>
+        </w:rPr>
+      </w:pPr>
+    </w:p>
+    <w:p>
+      <w:pPr>
+        <w:spacing w:after="160"/>
         <w:ind w:firstLine="0"/>
         <w:rPr>
-          <w:rFonts w:ascii="Helvetica" w:hAnsi="Helvetica"/>
-          <w:b/>
-          <w:smallCaps/>
-          <w:kern w:val="32"/>
-          <w:lang w:val="en-US"/>
-        </w:rPr>
-      </w:pPr>
-      <w:r>
+          <w:rFonts w:ascii="Times New Roman" w:hAnsi="Times New Roman"/>
+          <w:szCs w:val="18"/>
+        </w:rPr>
+      </w:pPr>
+      <w:r>
+        <w:rPr>
+          <w:rFonts w:ascii="Times New Roman" w:hAnsi="Times New Roman"/>
+          <w:szCs w:val="18"/>
+        </w:rPr>
         <w:t xml:space="preserve">Our approach </w:t>
       </w:r>
       <w:r>
+        <w:rPr>
+          <w:rFonts w:ascii="Times New Roman" w:hAnsi="Times New Roman"/>
+          <w:szCs w:val="18"/>
+        </w:rPr>
         <w:t>incorporates the informed decisions of radiologists with that have years of education and experience with the image analysis and pattern recognition capabilities provided by deep learning and other machine learning techniques. The combination of the parts is better than either solution alone. Similar solutions utilizing both inputs may prove useful</w:t>
       </w:r>
       <w:r>
+        <w:rPr>
+          <w:rFonts w:ascii="Times New Roman" w:hAnsi="Times New Roman"/>
+          <w:szCs w:val="18"/>
+        </w:rPr>
         <w:t xml:space="preserve"> for other</w:t>
       </w:r>
       <w:r>
+        <w:rPr>
+          <w:rFonts w:ascii="Times New Roman" w:hAnsi="Times New Roman"/>
+          <w:szCs w:val="18"/>
+        </w:rPr>
         <w:t xml:space="preserve"> problem domains</w:t>
       </w:r>
       <w:r>
+        <w:rPr>
+          <w:rFonts w:ascii="Times New Roman" w:hAnsi="Times New Roman"/>
+          <w:szCs w:val="18"/>
+        </w:rPr>
         <w:t>, especially in the medical field where trained professionals work with computer aided detection systems often.</w:t>
       </w:r>
       <w:r>
+        <w:rPr>
+          <w:rFonts w:ascii="Times New Roman" w:hAnsi="Times New Roman"/>
+          <w:szCs w:val="18"/>
+        </w:rPr>
         <w:t xml:space="preserve"> </w:t>
       </w:r>
       <w:r>
+        <w:rPr>
+          <w:rFonts w:ascii="Times New Roman" w:hAnsi="Times New Roman"/>
+          <w:szCs w:val="18"/>
+        </w:rPr>
         <w:br w:type="page"/>
       </w:r>
     </w:p>
     <w:p>
       <w:pPr>
         <w:pStyle w:val="ReferenceTitle"/>
-      </w:pPr>
-      <w:r>
+        <w:spacing w:line="240" w:lineRule="auto"/>
+        <w:rPr>
+          <w:rFonts w:ascii="Times New Roman" w:hAnsi="Times New Roman"/>
+          <w:szCs w:val="18"/>
+        </w:rPr>
+      </w:pPr>
+      <w:r>
+        <w:rPr>
+          <w:rFonts w:ascii="Times New Roman" w:hAnsi="Times New Roman"/>
+          <w:szCs w:val="18"/>
+        </w:rPr>
         <w:lastRenderedPageBreak/>
         <w:t>References</w:t>
       </w:r>
@@ -659,342 +1634,1457 @@
     <w:p>
       <w:pPr>
         <w:pStyle w:val="Reference"/>
-        <w:rPr>
-          <w:rFonts w:cs="Times"/>
-          <w:szCs w:val="16"/>
-        </w:rPr>
-      </w:pPr>
-      <w:bookmarkStart w:id="1" w:name="_Ref6979519"/>
-      <w:r>
-        <w:rPr>
-          <w:rFonts w:cs="Times"/>
-          <w:szCs w:val="16"/>
-        </w:rPr>
-        <w:t>https://cancerstatisticscenter.cancer.org/#!/cancer-site/Breast</w:t>
+        <w:spacing w:line="240" w:lineRule="auto"/>
+        <w:rPr>
+          <w:rFonts w:ascii="Times New Roman" w:hAnsi="Times New Roman"/>
+          <w:sz w:val="18"/>
+          <w:szCs w:val="18"/>
+        </w:rPr>
+      </w:pPr>
+      <w:bookmarkStart w:id="1" w:name="_Ref6979522"/>
+      <w:r>
+        <w:rPr>
+          <w:rFonts w:ascii="Times New Roman" w:hAnsi="Times New Roman"/>
+          <w:sz w:val="18"/>
+          <w:szCs w:val="18"/>
+          <w:lang w:val="en-GB"/>
+        </w:rPr>
+        <w:t>“American Cancer Society | Cancer Facts &amp; Statistics.” </w:t>
+      </w:r>
+      <w:r>
+        <w:rPr>
+          <w:rFonts w:ascii="Times New Roman" w:hAnsi="Times New Roman"/>
+          <w:i/>
+          <w:iCs/>
+          <w:sz w:val="18"/>
+          <w:szCs w:val="18"/>
+          <w:lang w:val="en-GB"/>
+        </w:rPr>
+        <w:t>American Cancer Society | Cancer Facts &amp; Statistics</w:t>
+      </w:r>
+      <w:r>
+        <w:rPr>
+          <w:rFonts w:ascii="Times New Roman" w:hAnsi="Times New Roman"/>
+          <w:sz w:val="18"/>
+          <w:szCs w:val="18"/>
+          <w:lang w:val="en-GB"/>
+        </w:rPr>
+        <w:t>, cancerstatisticscenter.cancer.org/</w:t>
+      </w:r>
+      <w:proofErr w:type="gramStart"/>
+      <w:r>
+        <w:rPr>
+          <w:rFonts w:ascii="Times New Roman" w:hAnsi="Times New Roman"/>
+          <w:sz w:val="18"/>
+          <w:szCs w:val="18"/>
+          <w:lang w:val="en-GB"/>
+        </w:rPr>
+        <w:t>#!/</w:t>
+      </w:r>
+      <w:proofErr w:type="gramEnd"/>
+      <w:r>
+        <w:rPr>
+          <w:rFonts w:ascii="Times New Roman" w:hAnsi="Times New Roman"/>
+          <w:sz w:val="18"/>
+          <w:szCs w:val="18"/>
+          <w:lang w:val="en-GB"/>
+        </w:rPr>
+        <w:t>cancer-site/Breast.</w:t>
       </w:r>
     </w:p>
     <w:p>
       <w:pPr>
         <w:pStyle w:val="Reference"/>
-        <w:rPr>
-          <w:rFonts w:cs="Times"/>
-          <w:szCs w:val="16"/>
-        </w:rPr>
-      </w:pPr>
-      <w:bookmarkStart w:id="2" w:name="_Ref6979522"/>
-      <w:bookmarkEnd w:id="1"/>
-      <w:r>
-        <w:rPr>
-          <w:rFonts w:cs="Times"/>
-          <w:szCs w:val="16"/>
+        <w:spacing w:line="240" w:lineRule="auto"/>
+        <w:rPr>
+          <w:rFonts w:ascii="Times New Roman" w:hAnsi="Times New Roman"/>
+          <w:sz w:val="18"/>
+          <w:szCs w:val="18"/>
+        </w:rPr>
+      </w:pPr>
+      <w:r>
+        <w:rPr>
+          <w:rFonts w:ascii="Times New Roman" w:hAnsi="Times New Roman"/>
+          <w:sz w:val="18"/>
+          <w:szCs w:val="18"/>
         </w:rPr>
         <w:t xml:space="preserve">M. </w:t>
       </w:r>
       <w:proofErr w:type="spellStart"/>
       <w:r>
         <w:rPr>
-          <w:rFonts w:cs="Times"/>
-          <w:szCs w:val="16"/>
+          <w:rFonts w:ascii="Times New Roman" w:hAnsi="Times New Roman"/>
+          <w:sz w:val="18"/>
+          <w:szCs w:val="18"/>
         </w:rPr>
         <w:t>Kalager</w:t>
       </w:r>
       <w:proofErr w:type="spellEnd"/>
       <w:r>
         <w:rPr>
-          <w:rFonts w:cs="Times"/>
-          <w:szCs w:val="16"/>
+          <w:rFonts w:ascii="Times New Roman" w:hAnsi="Times New Roman"/>
+          <w:sz w:val="18"/>
+          <w:szCs w:val="18"/>
         </w:rPr>
         <w:t xml:space="preserve">, M. </w:t>
       </w:r>
       <w:proofErr w:type="spellStart"/>
       <w:r>
         <w:rPr>
-          <w:rFonts w:cs="Times"/>
-          <w:szCs w:val="16"/>
+          <w:rFonts w:ascii="Times New Roman" w:hAnsi="Times New Roman"/>
+          <w:sz w:val="18"/>
+          <w:szCs w:val="18"/>
         </w:rPr>
         <w:t>Zelen</w:t>
       </w:r>
       <w:proofErr w:type="spellEnd"/>
       <w:r>
         <w:rPr>
-          <w:rFonts w:cs="Times"/>
-          <w:szCs w:val="16"/>
+          <w:rFonts w:ascii="Times New Roman" w:hAnsi="Times New Roman"/>
+          <w:sz w:val="18"/>
+          <w:szCs w:val="18"/>
         </w:rPr>
         <w:t xml:space="preserve">, F. </w:t>
       </w:r>
       <w:proofErr w:type="spellStart"/>
       <w:r>
         <w:rPr>
-          <w:rFonts w:cs="Times"/>
-          <w:szCs w:val="16"/>
+          <w:rFonts w:ascii="Times New Roman" w:hAnsi="Times New Roman"/>
+          <w:sz w:val="18"/>
+          <w:szCs w:val="18"/>
         </w:rPr>
         <w:t>Langmark</w:t>
       </w:r>
       <w:proofErr w:type="spellEnd"/>
       <w:r>
         <w:rPr>
-          <w:rFonts w:cs="Times"/>
-          <w:szCs w:val="16"/>
+          <w:rFonts w:ascii="Times New Roman" w:hAnsi="Times New Roman"/>
+          <w:sz w:val="18"/>
+          <w:szCs w:val="18"/>
         </w:rPr>
         <w:t xml:space="preserve">, and H. O. </w:t>
       </w:r>
       <w:proofErr w:type="spellStart"/>
       <w:r>
         <w:rPr>
-          <w:rFonts w:cs="Times"/>
-          <w:szCs w:val="16"/>
+          <w:rFonts w:ascii="Times New Roman" w:hAnsi="Times New Roman"/>
+          <w:sz w:val="18"/>
+          <w:szCs w:val="18"/>
         </w:rPr>
         <w:t>Adami</w:t>
       </w:r>
       <w:proofErr w:type="spellEnd"/>
       <w:r>
         <w:rPr>
-          <w:rFonts w:cs="Times"/>
-          <w:szCs w:val="16"/>
-        </w:rPr>
-        <w:t xml:space="preserve">. Effect of screening mammography on breast cancer mortality in </w:t>
-      </w:r>
+          <w:rFonts w:ascii="Times New Roman" w:hAnsi="Times New Roman"/>
+          <w:sz w:val="18"/>
+          <w:szCs w:val="18"/>
+        </w:rPr>
+        <w:t xml:space="preserve">. Effect of </w:t>
+      </w:r>
+      <w:r>
+        <w:rPr>
+          <w:rFonts w:ascii="Times New Roman" w:hAnsi="Times New Roman"/>
+          <w:sz w:val="18"/>
+          <w:szCs w:val="18"/>
+        </w:rPr>
+        <w:t>S</w:t>
+      </w:r>
+      <w:r>
+        <w:rPr>
+          <w:rFonts w:ascii="Times New Roman" w:hAnsi="Times New Roman"/>
+          <w:sz w:val="18"/>
+          <w:szCs w:val="18"/>
+        </w:rPr>
+        <w:t xml:space="preserve">creening </w:t>
+      </w:r>
+      <w:r>
+        <w:rPr>
+          <w:rFonts w:ascii="Times New Roman" w:hAnsi="Times New Roman"/>
+          <w:sz w:val="18"/>
+          <w:szCs w:val="18"/>
+        </w:rPr>
+        <w:t>M</w:t>
+      </w:r>
+      <w:r>
+        <w:rPr>
+          <w:rFonts w:ascii="Times New Roman" w:hAnsi="Times New Roman"/>
+          <w:sz w:val="18"/>
+          <w:szCs w:val="18"/>
+        </w:rPr>
+        <w:t xml:space="preserve">ammography on </w:t>
+      </w:r>
+      <w:r>
+        <w:rPr>
+          <w:rFonts w:ascii="Times New Roman" w:hAnsi="Times New Roman"/>
+          <w:sz w:val="18"/>
+          <w:szCs w:val="18"/>
+        </w:rPr>
+        <w:t>B</w:t>
+      </w:r>
+      <w:r>
+        <w:rPr>
+          <w:rFonts w:ascii="Times New Roman" w:hAnsi="Times New Roman"/>
+          <w:sz w:val="18"/>
+          <w:szCs w:val="18"/>
+        </w:rPr>
+        <w:t xml:space="preserve">reast </w:t>
+      </w:r>
+      <w:r>
+        <w:rPr>
+          <w:rFonts w:ascii="Times New Roman" w:hAnsi="Times New Roman"/>
+          <w:sz w:val="18"/>
+          <w:szCs w:val="18"/>
+        </w:rPr>
+        <w:t>C</w:t>
+      </w:r>
+      <w:r>
+        <w:rPr>
+          <w:rFonts w:ascii="Times New Roman" w:hAnsi="Times New Roman"/>
+          <w:sz w:val="18"/>
+          <w:szCs w:val="18"/>
+        </w:rPr>
+        <w:t xml:space="preserve">ancer </w:t>
+      </w:r>
+      <w:r>
+        <w:rPr>
+          <w:rFonts w:ascii="Times New Roman" w:hAnsi="Times New Roman"/>
+          <w:sz w:val="18"/>
+          <w:szCs w:val="18"/>
+        </w:rPr>
+        <w:t>M</w:t>
+      </w:r>
+      <w:r>
+        <w:rPr>
+          <w:rFonts w:ascii="Times New Roman" w:hAnsi="Times New Roman"/>
+          <w:sz w:val="18"/>
+          <w:szCs w:val="18"/>
+        </w:rPr>
+        <w:t xml:space="preserve">ortality in </w:t>
+      </w:r>
+      <w:r>
+        <w:rPr>
+          <w:rFonts w:ascii="Times New Roman" w:hAnsi="Times New Roman"/>
+          <w:sz w:val="18"/>
+          <w:szCs w:val="18"/>
+        </w:rPr>
+        <w:t>N</w:t>
+      </w:r>
+      <w:r>
+        <w:rPr>
+          <w:rFonts w:ascii="Times New Roman" w:hAnsi="Times New Roman"/>
+          <w:sz w:val="18"/>
+          <w:szCs w:val="18"/>
+        </w:rPr>
+        <w:t>orway. New England Journal of Medicine, 363(13):1203–1210, 2010.</w:t>
+      </w:r>
+    </w:p>
+    <w:bookmarkEnd w:id="1"/>
+    <w:p>
+      <w:pPr>
+        <w:pStyle w:val="Reference"/>
+        <w:spacing w:line="240" w:lineRule="auto"/>
+        <w:rPr>
+          <w:rFonts w:ascii="Times New Roman" w:hAnsi="Times New Roman"/>
+          <w:sz w:val="18"/>
+          <w:szCs w:val="18"/>
+        </w:rPr>
+      </w:pPr>
+      <w:r>
+        <w:rPr>
+          <w:rFonts w:ascii="Times New Roman" w:hAnsi="Times New Roman"/>
+          <w:sz w:val="18"/>
+          <w:szCs w:val="18"/>
+        </w:rPr>
+        <w:t xml:space="preserve">B. Q. Huynh, H. Li, and M. L. Giger. Digital </w:t>
+      </w:r>
+      <w:r>
+        <w:rPr>
+          <w:rFonts w:ascii="Times New Roman" w:hAnsi="Times New Roman"/>
+          <w:sz w:val="18"/>
+          <w:szCs w:val="18"/>
+        </w:rPr>
+        <w:t>M</w:t>
+      </w:r>
+      <w:r>
+        <w:rPr>
+          <w:rFonts w:ascii="Times New Roman" w:hAnsi="Times New Roman"/>
+          <w:sz w:val="18"/>
+          <w:szCs w:val="18"/>
+        </w:rPr>
+        <w:t xml:space="preserve">ammographic </w:t>
+      </w:r>
+      <w:r>
+        <w:rPr>
+          <w:rFonts w:ascii="Times New Roman" w:hAnsi="Times New Roman"/>
+          <w:sz w:val="18"/>
+          <w:szCs w:val="18"/>
+        </w:rPr>
+        <w:t>T</w:t>
+      </w:r>
+      <w:r>
+        <w:rPr>
+          <w:rFonts w:ascii="Times New Roman" w:hAnsi="Times New Roman"/>
+          <w:sz w:val="18"/>
+          <w:szCs w:val="18"/>
+        </w:rPr>
+        <w:t xml:space="preserve">umor </w:t>
+      </w:r>
+      <w:r>
+        <w:rPr>
+          <w:rFonts w:ascii="Times New Roman" w:hAnsi="Times New Roman"/>
+          <w:sz w:val="18"/>
+          <w:szCs w:val="18"/>
+        </w:rPr>
+        <w:t>C</w:t>
+      </w:r>
+      <w:r>
+        <w:rPr>
+          <w:rFonts w:ascii="Times New Roman" w:hAnsi="Times New Roman"/>
+          <w:sz w:val="18"/>
+          <w:szCs w:val="18"/>
+        </w:rPr>
+        <w:t xml:space="preserve">lassification </w:t>
+      </w:r>
+      <w:r>
+        <w:rPr>
+          <w:rFonts w:ascii="Times New Roman" w:hAnsi="Times New Roman"/>
+          <w:sz w:val="18"/>
+          <w:szCs w:val="18"/>
+        </w:rPr>
+        <w:t>U</w:t>
+      </w:r>
+      <w:r>
+        <w:rPr>
+          <w:rFonts w:ascii="Times New Roman" w:hAnsi="Times New Roman"/>
+          <w:sz w:val="18"/>
+          <w:szCs w:val="18"/>
+        </w:rPr>
+        <w:t xml:space="preserve">sing </w:t>
+      </w:r>
+      <w:r>
+        <w:rPr>
+          <w:rFonts w:ascii="Times New Roman" w:hAnsi="Times New Roman"/>
+          <w:sz w:val="18"/>
+          <w:szCs w:val="18"/>
+        </w:rPr>
+        <w:t>T</w:t>
+      </w:r>
+      <w:r>
+        <w:rPr>
+          <w:rFonts w:ascii="Times New Roman" w:hAnsi="Times New Roman"/>
+          <w:sz w:val="18"/>
+          <w:szCs w:val="18"/>
+        </w:rPr>
+        <w:t xml:space="preserve">ransfer </w:t>
+      </w:r>
+      <w:r>
+        <w:rPr>
+          <w:rFonts w:ascii="Times New Roman" w:hAnsi="Times New Roman"/>
+          <w:sz w:val="18"/>
+          <w:szCs w:val="18"/>
+        </w:rPr>
+        <w:t>L</w:t>
+      </w:r>
+      <w:r>
+        <w:rPr>
+          <w:rFonts w:ascii="Times New Roman" w:hAnsi="Times New Roman"/>
+          <w:sz w:val="18"/>
+          <w:szCs w:val="18"/>
+        </w:rPr>
+        <w:t xml:space="preserve">earning </w:t>
+      </w:r>
+      <w:r>
+        <w:rPr>
+          <w:rFonts w:ascii="Times New Roman" w:hAnsi="Times New Roman"/>
+          <w:sz w:val="18"/>
+          <w:szCs w:val="18"/>
+        </w:rPr>
+        <w:t>from</w:t>
+      </w:r>
+      <w:r>
+        <w:rPr>
+          <w:rFonts w:ascii="Times New Roman" w:hAnsi="Times New Roman"/>
+          <w:sz w:val="18"/>
+          <w:szCs w:val="18"/>
+        </w:rPr>
+        <w:t xml:space="preserve"> </w:t>
+      </w:r>
+      <w:r>
+        <w:rPr>
+          <w:rFonts w:ascii="Times New Roman" w:hAnsi="Times New Roman"/>
+          <w:sz w:val="18"/>
+          <w:szCs w:val="18"/>
+        </w:rPr>
+        <w:t>D</w:t>
+      </w:r>
+      <w:r>
+        <w:rPr>
+          <w:rFonts w:ascii="Times New Roman" w:hAnsi="Times New Roman"/>
+          <w:sz w:val="18"/>
+          <w:szCs w:val="18"/>
+        </w:rPr>
+        <w:t xml:space="preserve">eep </w:t>
+      </w:r>
+      <w:r>
+        <w:rPr>
+          <w:rFonts w:ascii="Times New Roman" w:hAnsi="Times New Roman"/>
+          <w:sz w:val="18"/>
+          <w:szCs w:val="18"/>
+        </w:rPr>
+        <w:t>C</w:t>
+      </w:r>
+      <w:r>
+        <w:rPr>
+          <w:rFonts w:ascii="Times New Roman" w:hAnsi="Times New Roman"/>
+          <w:sz w:val="18"/>
+          <w:szCs w:val="18"/>
+        </w:rPr>
+        <w:t xml:space="preserve">onvolutional </w:t>
+      </w:r>
+      <w:r>
+        <w:rPr>
+          <w:rFonts w:ascii="Times New Roman" w:hAnsi="Times New Roman"/>
+          <w:sz w:val="18"/>
+          <w:szCs w:val="18"/>
+        </w:rPr>
+        <w:t>N</w:t>
+      </w:r>
+      <w:r>
+        <w:rPr>
+          <w:rFonts w:ascii="Times New Roman" w:hAnsi="Times New Roman"/>
+          <w:sz w:val="18"/>
+          <w:szCs w:val="18"/>
+        </w:rPr>
+        <w:t xml:space="preserve">eural </w:t>
+      </w:r>
+      <w:r>
+        <w:rPr>
+          <w:rFonts w:ascii="Times New Roman" w:hAnsi="Times New Roman"/>
+          <w:sz w:val="18"/>
+          <w:szCs w:val="18"/>
+        </w:rPr>
+        <w:t>N</w:t>
+      </w:r>
+      <w:r>
+        <w:rPr>
+          <w:rFonts w:ascii="Times New Roman" w:hAnsi="Times New Roman"/>
+          <w:sz w:val="18"/>
+          <w:szCs w:val="18"/>
+        </w:rPr>
+        <w:t>etworks. Journal of Medical Imaging, 3(3):034501–034501, 2016.</w:t>
+      </w:r>
+    </w:p>
+    <w:p>
+      <w:pPr>
+        <w:pStyle w:val="Reference"/>
+        <w:spacing w:line="240" w:lineRule="auto"/>
+        <w:rPr>
+          <w:rFonts w:ascii="Times New Roman" w:hAnsi="Times New Roman"/>
+          <w:sz w:val="18"/>
+          <w:szCs w:val="18"/>
+          <w:lang w:eastAsia="zh-CN"/>
+        </w:rPr>
+      </w:pPr>
+      <w:r>
+        <w:rPr>
+          <w:rFonts w:ascii="Times New Roman" w:hAnsi="Times New Roman"/>
+          <w:sz w:val="18"/>
+          <w:szCs w:val="18"/>
+          <w:lang w:eastAsia="zh-CN"/>
+        </w:rPr>
+        <w:t xml:space="preserve">Giger M. L., Boone J., Chan H., “History and </w:t>
+      </w:r>
+      <w:r>
+        <w:rPr>
+          <w:rFonts w:ascii="Times New Roman" w:hAnsi="Times New Roman"/>
+          <w:sz w:val="18"/>
+          <w:szCs w:val="18"/>
+          <w:lang w:eastAsia="zh-CN"/>
+        </w:rPr>
+        <w:t>S</w:t>
+      </w:r>
+      <w:r>
+        <w:rPr>
+          <w:rFonts w:ascii="Times New Roman" w:hAnsi="Times New Roman"/>
+          <w:sz w:val="18"/>
+          <w:szCs w:val="18"/>
+          <w:lang w:eastAsia="zh-CN"/>
+        </w:rPr>
+        <w:t xml:space="preserve">tatus of CAD and </w:t>
+      </w:r>
+      <w:r>
+        <w:rPr>
+          <w:rFonts w:ascii="Times New Roman" w:hAnsi="Times New Roman"/>
+          <w:sz w:val="18"/>
+          <w:szCs w:val="18"/>
+          <w:lang w:eastAsia="zh-CN"/>
+        </w:rPr>
+        <w:t>Q</w:t>
+      </w:r>
+      <w:r>
+        <w:rPr>
+          <w:rFonts w:ascii="Times New Roman" w:hAnsi="Times New Roman"/>
+          <w:sz w:val="18"/>
+          <w:szCs w:val="18"/>
+          <w:lang w:eastAsia="zh-CN"/>
+        </w:rPr>
+        <w:t xml:space="preserve">uantitative </w:t>
+      </w:r>
+      <w:r>
+        <w:rPr>
+          <w:rFonts w:ascii="Times New Roman" w:hAnsi="Times New Roman"/>
+          <w:sz w:val="18"/>
+          <w:szCs w:val="18"/>
+          <w:lang w:eastAsia="zh-CN"/>
+        </w:rPr>
+        <w:t>I</w:t>
+      </w:r>
+      <w:r>
+        <w:rPr>
+          <w:rFonts w:ascii="Times New Roman" w:hAnsi="Times New Roman"/>
+          <w:sz w:val="18"/>
+          <w:szCs w:val="18"/>
+          <w:lang w:eastAsia="zh-CN"/>
+        </w:rPr>
+        <w:t xml:space="preserve">mage </w:t>
+      </w:r>
+      <w:r>
+        <w:rPr>
+          <w:rFonts w:ascii="Times New Roman" w:hAnsi="Times New Roman"/>
+          <w:sz w:val="18"/>
+          <w:szCs w:val="18"/>
+          <w:lang w:eastAsia="zh-CN"/>
+        </w:rPr>
+        <w:t>A</w:t>
+      </w:r>
+      <w:r>
+        <w:rPr>
+          <w:rFonts w:ascii="Times New Roman" w:hAnsi="Times New Roman"/>
+          <w:sz w:val="18"/>
+          <w:szCs w:val="18"/>
+          <w:lang w:eastAsia="zh-CN"/>
+        </w:rPr>
+        <w:t>nalysis,” Med. Phys. 35(12), 5799–5820 (2008).</w:t>
+      </w:r>
+    </w:p>
+    <w:p>
+      <w:pPr>
+        <w:pStyle w:val="Reference"/>
+        <w:spacing w:line="240" w:lineRule="auto"/>
+        <w:rPr>
+          <w:rFonts w:ascii="Times New Roman" w:hAnsi="Times New Roman"/>
+          <w:sz w:val="18"/>
+          <w:szCs w:val="18"/>
+          <w:lang w:eastAsia="zh-CN"/>
+        </w:rPr>
+      </w:pPr>
       <w:proofErr w:type="spellStart"/>
       <w:r>
         <w:rPr>
-          <w:rFonts w:cs="Times"/>
-          <w:szCs w:val="16"/>
-        </w:rPr>
-        <w:t>norway</w:t>
+          <w:rFonts w:ascii="Times New Roman" w:hAnsi="Times New Roman"/>
+          <w:sz w:val="18"/>
+          <w:szCs w:val="18"/>
+          <w:lang w:eastAsia="zh-CN"/>
+        </w:rPr>
+        <w:t>Hadjiiski</w:t>
       </w:r>
       <w:proofErr w:type="spellEnd"/>
       <w:r>
         <w:rPr>
-          <w:rFonts w:cs="Times"/>
-          <w:szCs w:val="16"/>
-        </w:rPr>
-        <w:t>. New England Journal of Medicine, 363(13):1203–1210, 2010.</w:t>
-      </w:r>
-    </w:p>
-    <w:bookmarkEnd w:id="2"/>
+          <w:rFonts w:ascii="Times New Roman" w:hAnsi="Times New Roman"/>
+          <w:sz w:val="18"/>
+          <w:szCs w:val="18"/>
+          <w:lang w:eastAsia="zh-CN"/>
+        </w:rPr>
+        <w:t xml:space="preserve"> L., </w:t>
+      </w:r>
+      <w:proofErr w:type="spellStart"/>
+      <w:r>
+        <w:rPr>
+          <w:rFonts w:ascii="Times New Roman" w:hAnsi="Times New Roman"/>
+          <w:sz w:val="18"/>
+          <w:szCs w:val="18"/>
+          <w:lang w:eastAsia="zh-CN"/>
+        </w:rPr>
+        <w:t>Sahiner</w:t>
+      </w:r>
+      <w:proofErr w:type="spellEnd"/>
+      <w:r>
+        <w:rPr>
+          <w:rFonts w:ascii="Times New Roman" w:hAnsi="Times New Roman"/>
+          <w:sz w:val="18"/>
+          <w:szCs w:val="18"/>
+          <w:lang w:eastAsia="zh-CN"/>
+        </w:rPr>
+        <w:t xml:space="preserve"> B., Chan H.-P., “Advances in CAD for </w:t>
+      </w:r>
+      <w:r>
+        <w:rPr>
+          <w:rFonts w:ascii="Times New Roman" w:hAnsi="Times New Roman"/>
+          <w:sz w:val="18"/>
+          <w:szCs w:val="18"/>
+          <w:lang w:eastAsia="zh-CN"/>
+        </w:rPr>
+        <w:t>D</w:t>
+      </w:r>
+      <w:r>
+        <w:rPr>
+          <w:rFonts w:ascii="Times New Roman" w:hAnsi="Times New Roman"/>
+          <w:sz w:val="18"/>
+          <w:szCs w:val="18"/>
+          <w:lang w:eastAsia="zh-CN"/>
+        </w:rPr>
+        <w:t xml:space="preserve">iagnosis of </w:t>
+      </w:r>
+      <w:r>
+        <w:rPr>
+          <w:rFonts w:ascii="Times New Roman" w:hAnsi="Times New Roman"/>
+          <w:sz w:val="18"/>
+          <w:szCs w:val="18"/>
+          <w:lang w:eastAsia="zh-CN"/>
+        </w:rPr>
+        <w:t>B</w:t>
+      </w:r>
+      <w:r>
+        <w:rPr>
+          <w:rFonts w:ascii="Times New Roman" w:hAnsi="Times New Roman"/>
+          <w:sz w:val="18"/>
+          <w:szCs w:val="18"/>
+          <w:lang w:eastAsia="zh-CN"/>
+        </w:rPr>
+        <w:t xml:space="preserve">reast </w:t>
+      </w:r>
+      <w:proofErr w:type="spellStart"/>
+      <w:r>
+        <w:rPr>
+          <w:rFonts w:ascii="Times New Roman" w:hAnsi="Times New Roman"/>
+          <w:sz w:val="18"/>
+          <w:szCs w:val="18"/>
+          <w:lang w:eastAsia="zh-CN"/>
+        </w:rPr>
+        <w:t>V</w:t>
+      </w:r>
+      <w:r>
+        <w:rPr>
+          <w:rFonts w:ascii="Times New Roman" w:hAnsi="Times New Roman"/>
+          <w:sz w:val="18"/>
+          <w:szCs w:val="18"/>
+          <w:lang w:eastAsia="zh-CN"/>
+        </w:rPr>
+        <w:t>ancer</w:t>
+      </w:r>
+      <w:proofErr w:type="spellEnd"/>
+      <w:r>
+        <w:rPr>
+          <w:rFonts w:ascii="Times New Roman" w:hAnsi="Times New Roman"/>
+          <w:sz w:val="18"/>
+          <w:szCs w:val="18"/>
+          <w:lang w:eastAsia="zh-CN"/>
+        </w:rPr>
+        <w:t>,” </w:t>
+      </w:r>
+      <w:proofErr w:type="spellStart"/>
+      <w:r>
+        <w:rPr>
+          <w:rFonts w:ascii="Times New Roman" w:hAnsi="Times New Roman"/>
+          <w:sz w:val="18"/>
+          <w:szCs w:val="18"/>
+          <w:lang w:eastAsia="zh-CN"/>
+        </w:rPr>
+        <w:t>Curr</w:t>
+      </w:r>
+      <w:proofErr w:type="spellEnd"/>
+      <w:r>
+        <w:rPr>
+          <w:rFonts w:ascii="Times New Roman" w:hAnsi="Times New Roman"/>
+          <w:sz w:val="18"/>
+          <w:szCs w:val="18"/>
+          <w:lang w:eastAsia="zh-CN"/>
+        </w:rPr>
+        <w:t xml:space="preserve">. </w:t>
+      </w:r>
+      <w:proofErr w:type="spellStart"/>
+      <w:r>
+        <w:rPr>
+          <w:rFonts w:ascii="Times New Roman" w:hAnsi="Times New Roman"/>
+          <w:sz w:val="18"/>
+          <w:szCs w:val="18"/>
+          <w:lang w:eastAsia="zh-CN"/>
+        </w:rPr>
+        <w:t>Opin</w:t>
+      </w:r>
+      <w:proofErr w:type="spellEnd"/>
+      <w:r>
+        <w:rPr>
+          <w:rFonts w:ascii="Times New Roman" w:hAnsi="Times New Roman"/>
+          <w:sz w:val="18"/>
+          <w:szCs w:val="18"/>
+          <w:lang w:eastAsia="zh-CN"/>
+        </w:rPr>
+        <w:t>. Obstet. Gynecol. 18(1), 64–70 (</w:t>
+      </w:r>
+      <w:proofErr w:type="gramStart"/>
+      <w:r>
+        <w:rPr>
+          <w:rFonts w:ascii="Times New Roman" w:hAnsi="Times New Roman"/>
+          <w:sz w:val="18"/>
+          <w:szCs w:val="18"/>
+          <w:lang w:eastAsia="zh-CN"/>
+        </w:rPr>
+        <w:t>2006).10.1097/01.gco</w:t>
+      </w:r>
+      <w:proofErr w:type="gramEnd"/>
+      <w:r>
+        <w:rPr>
+          <w:rFonts w:ascii="Times New Roman" w:hAnsi="Times New Roman"/>
+          <w:sz w:val="18"/>
+          <w:szCs w:val="18"/>
+          <w:lang w:eastAsia="zh-CN"/>
+        </w:rPr>
+        <w:t>.0000192965.29449.da </w:t>
+      </w:r>
+    </w:p>
     <w:p>
       <w:pPr>
         <w:pStyle w:val="Reference"/>
-      </w:pPr>
-      <w:r>
-        <w:t>B. Q. Huynh, H. Li, and M. L. Giger. Digital mammographic tumor classification using transfer learning from deep convolutional neural networks. Journal of Medical Imaging, 3(3):034501–034501, 2016.</w:t>
+        <w:spacing w:line="240" w:lineRule="auto"/>
+        <w:rPr>
+          <w:rFonts w:ascii="Times New Roman" w:hAnsi="Times New Roman"/>
+          <w:sz w:val="18"/>
+          <w:szCs w:val="18"/>
+          <w:lang w:eastAsia="zh-CN"/>
+        </w:rPr>
+      </w:pPr>
+      <w:r>
+        <w:rPr>
+          <w:rFonts w:ascii="Times New Roman" w:hAnsi="Times New Roman"/>
+          <w:sz w:val="18"/>
+          <w:szCs w:val="18"/>
+          <w:lang w:eastAsia="zh-CN"/>
+        </w:rPr>
+        <w:t xml:space="preserve">Giger M. L., </w:t>
+      </w:r>
+      <w:proofErr w:type="spellStart"/>
+      <w:r>
+        <w:rPr>
+          <w:rFonts w:ascii="Times New Roman" w:hAnsi="Times New Roman"/>
+          <w:sz w:val="18"/>
+          <w:szCs w:val="18"/>
+          <w:lang w:eastAsia="zh-CN"/>
+        </w:rPr>
+        <w:t>Karssemeijer</w:t>
+      </w:r>
+      <w:proofErr w:type="spellEnd"/>
+      <w:r>
+        <w:rPr>
+          <w:rFonts w:ascii="Times New Roman" w:hAnsi="Times New Roman"/>
+          <w:sz w:val="18"/>
+          <w:szCs w:val="18"/>
+          <w:lang w:eastAsia="zh-CN"/>
+        </w:rPr>
+        <w:t xml:space="preserve"> N., Schnabel J. A., “Breast </w:t>
+      </w:r>
+      <w:r>
+        <w:rPr>
+          <w:rFonts w:ascii="Times New Roman" w:hAnsi="Times New Roman"/>
+          <w:sz w:val="18"/>
+          <w:szCs w:val="18"/>
+          <w:lang w:eastAsia="zh-CN"/>
+        </w:rPr>
+        <w:t>I</w:t>
+      </w:r>
+      <w:r>
+        <w:rPr>
+          <w:rFonts w:ascii="Times New Roman" w:hAnsi="Times New Roman"/>
+          <w:sz w:val="18"/>
+          <w:szCs w:val="18"/>
+          <w:lang w:eastAsia="zh-CN"/>
+        </w:rPr>
+        <w:t xml:space="preserve">mage </w:t>
+      </w:r>
+      <w:r>
+        <w:rPr>
+          <w:rFonts w:ascii="Times New Roman" w:hAnsi="Times New Roman"/>
+          <w:sz w:val="18"/>
+          <w:szCs w:val="18"/>
+          <w:lang w:eastAsia="zh-CN"/>
+        </w:rPr>
+        <w:t>A</w:t>
+      </w:r>
+      <w:r>
+        <w:rPr>
+          <w:rFonts w:ascii="Times New Roman" w:hAnsi="Times New Roman"/>
+          <w:sz w:val="18"/>
+          <w:szCs w:val="18"/>
+          <w:lang w:eastAsia="zh-CN"/>
+        </w:rPr>
+        <w:t xml:space="preserve">nalysis for </w:t>
+      </w:r>
+      <w:r>
+        <w:rPr>
+          <w:rFonts w:ascii="Times New Roman" w:hAnsi="Times New Roman"/>
+          <w:sz w:val="18"/>
+          <w:szCs w:val="18"/>
+          <w:lang w:eastAsia="zh-CN"/>
+        </w:rPr>
+        <w:t>R</w:t>
+      </w:r>
+      <w:r>
+        <w:rPr>
+          <w:rFonts w:ascii="Times New Roman" w:hAnsi="Times New Roman"/>
+          <w:sz w:val="18"/>
+          <w:szCs w:val="18"/>
+          <w:lang w:eastAsia="zh-CN"/>
+        </w:rPr>
+        <w:t xml:space="preserve">isk </w:t>
+      </w:r>
+      <w:r>
+        <w:rPr>
+          <w:rFonts w:ascii="Times New Roman" w:hAnsi="Times New Roman"/>
+          <w:sz w:val="18"/>
+          <w:szCs w:val="18"/>
+          <w:lang w:eastAsia="zh-CN"/>
+        </w:rPr>
+        <w:t>A</w:t>
+      </w:r>
+      <w:r>
+        <w:rPr>
+          <w:rFonts w:ascii="Times New Roman" w:hAnsi="Times New Roman"/>
+          <w:sz w:val="18"/>
+          <w:szCs w:val="18"/>
+          <w:lang w:eastAsia="zh-CN"/>
+        </w:rPr>
+        <w:t xml:space="preserve">ssessment, </w:t>
+      </w:r>
+      <w:r>
+        <w:rPr>
+          <w:rFonts w:ascii="Times New Roman" w:hAnsi="Times New Roman"/>
+          <w:sz w:val="18"/>
+          <w:szCs w:val="18"/>
+          <w:lang w:eastAsia="zh-CN"/>
+        </w:rPr>
+        <w:t>D</w:t>
+      </w:r>
+      <w:r>
+        <w:rPr>
+          <w:rFonts w:ascii="Times New Roman" w:hAnsi="Times New Roman"/>
+          <w:sz w:val="18"/>
+          <w:szCs w:val="18"/>
+          <w:lang w:eastAsia="zh-CN"/>
+        </w:rPr>
+        <w:t xml:space="preserve">etection, </w:t>
+      </w:r>
+      <w:r>
+        <w:rPr>
+          <w:rFonts w:ascii="Times New Roman" w:hAnsi="Times New Roman"/>
+          <w:sz w:val="18"/>
+          <w:szCs w:val="18"/>
+          <w:lang w:eastAsia="zh-CN"/>
+        </w:rPr>
+        <w:t>D</w:t>
+      </w:r>
+      <w:r>
+        <w:rPr>
+          <w:rFonts w:ascii="Times New Roman" w:hAnsi="Times New Roman"/>
+          <w:sz w:val="18"/>
+          <w:szCs w:val="18"/>
+          <w:lang w:eastAsia="zh-CN"/>
+        </w:rPr>
+        <w:t xml:space="preserve">iagnosis, and </w:t>
+      </w:r>
+      <w:r>
+        <w:rPr>
+          <w:rFonts w:ascii="Times New Roman" w:hAnsi="Times New Roman"/>
+          <w:sz w:val="18"/>
+          <w:szCs w:val="18"/>
+          <w:lang w:eastAsia="zh-CN"/>
+        </w:rPr>
+        <w:t>T</w:t>
+      </w:r>
+      <w:r>
+        <w:rPr>
+          <w:rFonts w:ascii="Times New Roman" w:hAnsi="Times New Roman"/>
+          <w:sz w:val="18"/>
+          <w:szCs w:val="18"/>
+          <w:lang w:eastAsia="zh-CN"/>
+        </w:rPr>
+        <w:t xml:space="preserve">reatment of </w:t>
+      </w:r>
+      <w:r>
+        <w:rPr>
+          <w:rFonts w:ascii="Times New Roman" w:hAnsi="Times New Roman"/>
+          <w:sz w:val="18"/>
+          <w:szCs w:val="18"/>
+          <w:lang w:eastAsia="zh-CN"/>
+        </w:rPr>
+        <w:t>C</w:t>
+      </w:r>
+      <w:r>
+        <w:rPr>
+          <w:rFonts w:ascii="Times New Roman" w:hAnsi="Times New Roman"/>
+          <w:sz w:val="18"/>
+          <w:szCs w:val="18"/>
+          <w:lang w:eastAsia="zh-CN"/>
+        </w:rPr>
+        <w:t>ancer,” </w:t>
+      </w:r>
+      <w:proofErr w:type="spellStart"/>
+      <w:r>
+        <w:rPr>
+          <w:rFonts w:ascii="Times New Roman" w:hAnsi="Times New Roman"/>
+          <w:sz w:val="18"/>
+          <w:szCs w:val="18"/>
+          <w:lang w:eastAsia="zh-CN"/>
+        </w:rPr>
+        <w:t>Annu</w:t>
+      </w:r>
+      <w:proofErr w:type="spellEnd"/>
+      <w:r>
+        <w:rPr>
+          <w:rFonts w:ascii="Times New Roman" w:hAnsi="Times New Roman"/>
+          <w:sz w:val="18"/>
+          <w:szCs w:val="18"/>
+          <w:lang w:eastAsia="zh-CN"/>
+        </w:rPr>
+        <w:t>. Rev. Biomed. Eng. 15, 327–357 (2013).10.1146/annurev-bioeng-071812-152416</w:t>
       </w:r>
     </w:p>
     <w:p>
       <w:pPr>
         <w:pStyle w:val="Reference"/>
-        <w:rPr>
-          <w:lang w:eastAsia="zh-CN"/>
-        </w:rPr>
-      </w:pPr>
-      <w:r>
-        <w:rPr>
-          <w:lang w:eastAsia="zh-CN"/>
-        </w:rPr>
-        <w:t>Giger M. L., Boone J., Chan H., “History and status of CAD and quantitative image analysis,” Med. Phys. 35(12), 5799–5820 (2008).</w:t>
+        <w:spacing w:line="240" w:lineRule="auto"/>
+        <w:rPr>
+          <w:rFonts w:ascii="Times New Roman" w:hAnsi="Times New Roman"/>
+          <w:sz w:val="18"/>
+          <w:szCs w:val="18"/>
+          <w:lang w:eastAsia="zh-CN"/>
+        </w:rPr>
+      </w:pPr>
+      <w:r>
+        <w:rPr>
+          <w:rFonts w:ascii="Times New Roman" w:hAnsi="Times New Roman"/>
+          <w:sz w:val="18"/>
+          <w:szCs w:val="18"/>
+          <w:lang w:eastAsia="zh-CN"/>
+        </w:rPr>
+        <w:t xml:space="preserve">K. K. Evans, T. M. Haygood, J. Cooper, A.-M. </w:t>
+      </w:r>
+      <w:proofErr w:type="spellStart"/>
+      <w:r>
+        <w:rPr>
+          <w:rFonts w:ascii="Times New Roman" w:hAnsi="Times New Roman"/>
+          <w:sz w:val="18"/>
+          <w:szCs w:val="18"/>
+          <w:lang w:eastAsia="zh-CN"/>
+        </w:rPr>
+        <w:t>Culpan</w:t>
+      </w:r>
+      <w:proofErr w:type="spellEnd"/>
+      <w:r>
+        <w:rPr>
+          <w:rFonts w:ascii="Times New Roman" w:hAnsi="Times New Roman"/>
+          <w:sz w:val="18"/>
+          <w:szCs w:val="18"/>
+          <w:lang w:eastAsia="zh-CN"/>
+        </w:rPr>
+        <w:t>, and J. M. Wolfe. A half second glimpse often lets radiologists identify breast cancer cases even when viewing the mammogram of the opposite</w:t>
+      </w:r>
+      <w:r>
+        <w:rPr>
+          <w:rFonts w:ascii="Times New Roman" w:hAnsi="Times New Roman"/>
+          <w:sz w:val="18"/>
+          <w:szCs w:val="18"/>
+          <w:lang w:eastAsia="zh-CN"/>
+        </w:rPr>
+        <w:t xml:space="preserve"> breast.</w:t>
       </w:r>
     </w:p>
     <w:p>
       <w:pPr>
         <w:pStyle w:val="Reference"/>
-        <w:rPr>
-          <w:lang w:eastAsia="zh-CN"/>
-        </w:rPr>
-      </w:pPr>
+        <w:spacing w:line="240" w:lineRule="auto"/>
+        <w:rPr>
+          <w:rFonts w:ascii="Times New Roman" w:hAnsi="Times New Roman"/>
+          <w:sz w:val="18"/>
+          <w:szCs w:val="18"/>
+          <w:lang w:eastAsia="zh-CN"/>
+        </w:rPr>
+      </w:pPr>
+      <w:r>
+        <w:rPr>
+          <w:rFonts w:ascii="Times New Roman" w:hAnsi="Times New Roman"/>
+          <w:sz w:val="18"/>
+          <w:szCs w:val="18"/>
+          <w:lang w:eastAsia="zh-CN"/>
+        </w:rPr>
+        <w:t xml:space="preserve">K. </w:t>
+      </w:r>
       <w:proofErr w:type="spellStart"/>
       <w:r>
         <w:rPr>
-          <w:lang w:eastAsia="zh-CN"/>
-        </w:rPr>
-        <w:t>Hadjiiski</w:t>
+          <w:rFonts w:ascii="Times New Roman" w:hAnsi="Times New Roman"/>
+          <w:sz w:val="18"/>
+          <w:szCs w:val="18"/>
+          <w:lang w:eastAsia="zh-CN"/>
+        </w:rPr>
+        <w:t>Simonyan</w:t>
       </w:r>
       <w:proofErr w:type="spellEnd"/>
       <w:r>
         <w:rPr>
-          <w:lang w:eastAsia="zh-CN"/>
-        </w:rPr>
-        <w:t xml:space="preserve"> L., </w:t>
-      </w:r>
+          <w:rFonts w:ascii="Times New Roman" w:hAnsi="Times New Roman"/>
+          <w:sz w:val="18"/>
+          <w:szCs w:val="18"/>
+          <w:lang w:eastAsia="zh-CN"/>
+        </w:rPr>
+        <w:t xml:space="preserve"> and A. Zisserman. Very </w:t>
+      </w:r>
+      <w:r>
+        <w:rPr>
+          <w:rFonts w:ascii="Times New Roman" w:hAnsi="Times New Roman"/>
+          <w:sz w:val="18"/>
+          <w:szCs w:val="18"/>
+          <w:lang w:eastAsia="zh-CN"/>
+        </w:rPr>
+        <w:t>D</w:t>
+      </w:r>
+      <w:r>
+        <w:rPr>
+          <w:rFonts w:ascii="Times New Roman" w:hAnsi="Times New Roman"/>
+          <w:sz w:val="18"/>
+          <w:szCs w:val="18"/>
+          <w:lang w:eastAsia="zh-CN"/>
+        </w:rPr>
+        <w:t xml:space="preserve">eep </w:t>
+      </w:r>
+      <w:r>
+        <w:rPr>
+          <w:rFonts w:ascii="Times New Roman" w:hAnsi="Times New Roman"/>
+          <w:sz w:val="18"/>
+          <w:szCs w:val="18"/>
+          <w:lang w:eastAsia="zh-CN"/>
+        </w:rPr>
+        <w:t>C</w:t>
+      </w:r>
+      <w:r>
+        <w:rPr>
+          <w:rFonts w:ascii="Times New Roman" w:hAnsi="Times New Roman"/>
+          <w:sz w:val="18"/>
+          <w:szCs w:val="18"/>
+          <w:lang w:eastAsia="zh-CN"/>
+        </w:rPr>
+        <w:t xml:space="preserve">onvolutional </w:t>
+      </w:r>
+      <w:r>
+        <w:rPr>
+          <w:rFonts w:ascii="Times New Roman" w:hAnsi="Times New Roman"/>
+          <w:sz w:val="18"/>
+          <w:szCs w:val="18"/>
+          <w:lang w:eastAsia="zh-CN"/>
+        </w:rPr>
+        <w:t>N</w:t>
+      </w:r>
+      <w:r>
+        <w:rPr>
+          <w:rFonts w:ascii="Times New Roman" w:hAnsi="Times New Roman"/>
+          <w:sz w:val="18"/>
+          <w:szCs w:val="18"/>
+          <w:lang w:eastAsia="zh-CN"/>
+        </w:rPr>
+        <w:t xml:space="preserve">etworks for </w:t>
+      </w:r>
+      <w:r>
+        <w:rPr>
+          <w:rFonts w:ascii="Times New Roman" w:hAnsi="Times New Roman"/>
+          <w:sz w:val="18"/>
+          <w:szCs w:val="18"/>
+          <w:lang w:eastAsia="zh-CN"/>
+        </w:rPr>
+        <w:t>L</w:t>
+      </w:r>
+      <w:r>
+        <w:rPr>
+          <w:rFonts w:ascii="Times New Roman" w:hAnsi="Times New Roman"/>
+          <w:sz w:val="18"/>
+          <w:szCs w:val="18"/>
+          <w:lang w:eastAsia="zh-CN"/>
+        </w:rPr>
+        <w:t>arge-</w:t>
+      </w:r>
+      <w:r>
+        <w:rPr>
+          <w:rFonts w:ascii="Times New Roman" w:hAnsi="Times New Roman"/>
+          <w:sz w:val="18"/>
+          <w:szCs w:val="18"/>
+          <w:lang w:eastAsia="zh-CN"/>
+        </w:rPr>
+        <w:t>S</w:t>
+      </w:r>
+      <w:r>
+        <w:rPr>
+          <w:rFonts w:ascii="Times New Roman" w:hAnsi="Times New Roman"/>
+          <w:sz w:val="18"/>
+          <w:szCs w:val="18"/>
+          <w:lang w:eastAsia="zh-CN"/>
+        </w:rPr>
+        <w:t xml:space="preserve">cale </w:t>
+      </w:r>
+      <w:r>
+        <w:rPr>
+          <w:rFonts w:ascii="Times New Roman" w:hAnsi="Times New Roman"/>
+          <w:sz w:val="18"/>
+          <w:szCs w:val="18"/>
+          <w:lang w:eastAsia="zh-CN"/>
+        </w:rPr>
+        <w:t>I</w:t>
+      </w:r>
+      <w:r>
+        <w:rPr>
+          <w:rFonts w:ascii="Times New Roman" w:hAnsi="Times New Roman"/>
+          <w:sz w:val="18"/>
+          <w:szCs w:val="18"/>
+          <w:lang w:eastAsia="zh-CN"/>
+        </w:rPr>
+        <w:t xml:space="preserve">mage </w:t>
+      </w:r>
+      <w:r>
+        <w:rPr>
+          <w:rFonts w:ascii="Times New Roman" w:hAnsi="Times New Roman"/>
+          <w:sz w:val="18"/>
+          <w:szCs w:val="18"/>
+          <w:lang w:eastAsia="zh-CN"/>
+        </w:rPr>
+        <w:t>R</w:t>
+      </w:r>
+      <w:r>
+        <w:rPr>
+          <w:rFonts w:ascii="Times New Roman" w:hAnsi="Times New Roman"/>
+          <w:sz w:val="18"/>
+          <w:szCs w:val="18"/>
+          <w:lang w:eastAsia="zh-CN"/>
+        </w:rPr>
+        <w:t>ecognition.</w:t>
+      </w:r>
+    </w:p>
+    <w:p>
+      <w:pPr>
+        <w:pStyle w:val="Reference"/>
+        <w:spacing w:line="240" w:lineRule="auto"/>
+        <w:rPr>
+          <w:rFonts w:ascii="Times New Roman" w:hAnsi="Times New Roman"/>
+          <w:sz w:val="18"/>
+          <w:szCs w:val="18"/>
+          <w:lang w:eastAsia="zh-CN"/>
+        </w:rPr>
+      </w:pPr>
       <w:proofErr w:type="spellStart"/>
       <w:r>
         <w:rPr>
-          <w:lang w:eastAsia="zh-CN"/>
-        </w:rPr>
-        <w:t>Sahiner</w:t>
+          <w:rFonts w:ascii="Times New Roman" w:hAnsi="Times New Roman"/>
+          <w:sz w:val="18"/>
+          <w:szCs w:val="18"/>
+          <w:lang w:eastAsia="zh-CN"/>
+        </w:rPr>
+        <w:t>Andrik</w:t>
       </w:r>
       <w:proofErr w:type="spellEnd"/>
       <w:r>
         <w:rPr>
-          <w:lang w:eastAsia="zh-CN"/>
-        </w:rPr>
-        <w:t xml:space="preserve"> B., Chan H.-P., “Advances in CAD for diagnosis of breast cancer,” </w:t>
+          <w:rFonts w:ascii="Times New Roman" w:hAnsi="Times New Roman"/>
+          <w:sz w:val="18"/>
+          <w:szCs w:val="18"/>
+          <w:lang w:eastAsia="zh-CN"/>
+        </w:rPr>
+        <w:t xml:space="preserve"> </w:t>
       </w:r>
       <w:proofErr w:type="spellStart"/>
       <w:r>
         <w:rPr>
-          <w:lang w:eastAsia="zh-CN"/>
-        </w:rPr>
-        <w:t>Curr</w:t>
+          <w:rFonts w:ascii="Times New Roman" w:hAnsi="Times New Roman"/>
+          <w:sz w:val="18"/>
+          <w:szCs w:val="18"/>
+          <w:lang w:eastAsia="zh-CN"/>
+        </w:rPr>
+        <w:t>Rampun</w:t>
       </w:r>
       <w:proofErr w:type="spellEnd"/>
       <w:r>
         <w:rPr>
-          <w:lang w:eastAsia="zh-CN"/>
-        </w:rPr>
-        <w:t xml:space="preserve">. </w:t>
+          <w:rFonts w:ascii="Times New Roman" w:hAnsi="Times New Roman"/>
+          <w:sz w:val="18"/>
+          <w:szCs w:val="18"/>
+          <w:lang w:eastAsia="zh-CN"/>
+        </w:rPr>
+        <w:t xml:space="preserve">, Philip J. Morrow, Bryan W. </w:t>
       </w:r>
       <w:proofErr w:type="spellStart"/>
       <w:r>
         <w:rPr>
-          <w:lang w:eastAsia="zh-CN"/>
-        </w:rPr>
-        <w:t>Opin</w:t>
+          <w:rFonts w:ascii="Times New Roman" w:hAnsi="Times New Roman"/>
+          <w:sz w:val="18"/>
+          <w:szCs w:val="18"/>
+          <w:lang w:eastAsia="zh-CN"/>
+        </w:rPr>
+        <w:t>Scotney</w:t>
       </w:r>
       <w:proofErr w:type="spellEnd"/>
       <w:r>
         <w:rPr>
-          <w:lang w:eastAsia="zh-CN"/>
-        </w:rPr>
-        <w:t>. Obstet. Gynecol. 18(1), 64–70 (</w:t>
-      </w:r>
-      <w:proofErr w:type="gramStart"/>
-      <w:r>
-        <w:rPr>
-          <w:lang w:eastAsia="zh-CN"/>
-        </w:rPr>
-        <w:t>2006).10.1097/01.gco</w:t>
-      </w:r>
-      <w:proofErr w:type="gramEnd"/>
-      <w:r>
-        <w:rPr>
-          <w:lang w:eastAsia="zh-CN"/>
-        </w:rPr>
-        <w:t>.0000192965.29449.da </w:t>
-      </w:r>
-    </w:p>
-    <w:p>
-      <w:pPr>
-        <w:pStyle w:val="Reference"/>
-        <w:rPr>
-          <w:lang w:eastAsia="zh-CN"/>
-        </w:rPr>
-      </w:pPr>
-      <w:r>
-        <w:rPr>
-          <w:lang w:eastAsia="zh-CN"/>
-        </w:rPr>
-        <w:t xml:space="preserve">Giger M. L., </w:t>
-      </w:r>
-      <w:proofErr w:type="spellStart"/>
-      <w:r>
-        <w:rPr>
-          <w:lang w:eastAsia="zh-CN"/>
-        </w:rPr>
-        <w:t>Karssemeijer</w:t>
-      </w:r>
-      <w:proofErr w:type="spellEnd"/>
-      <w:r>
-        <w:rPr>
-          <w:lang w:eastAsia="zh-CN"/>
-        </w:rPr>
-        <w:t xml:space="preserve"> N., Schnabel J. A., “Breast image analysis for risk assessment, detection, diagnosis, and treatment of cancer,” </w:t>
-      </w:r>
-      <w:proofErr w:type="spellStart"/>
-      <w:r>
-        <w:rPr>
-          <w:lang w:eastAsia="zh-CN"/>
-        </w:rPr>
-        <w:t>Annu</w:t>
-      </w:r>
-      <w:proofErr w:type="spellEnd"/>
-      <w:r>
-        <w:rPr>
-          <w:lang w:eastAsia="zh-CN"/>
-        </w:rPr>
-        <w:t>. Rev.</w:t>
-      </w:r>
-      <w:r>
-        <w:rPr>
+          <w:rFonts w:ascii="Times New Roman" w:hAnsi="Times New Roman"/>
+          <w:sz w:val="18"/>
+          <w:szCs w:val="18"/>
+          <w:lang w:eastAsia="zh-CN"/>
+        </w:rPr>
+        <w:t>, John Winder,</w:t>
+      </w:r>
+      <w:r>
+        <w:rPr>
+          <w:rFonts w:ascii="Times New Roman" w:hAnsi="Times New Roman"/>
+          <w:sz w:val="18"/>
+          <w:szCs w:val="18"/>
+          <w:lang w:eastAsia="zh-CN"/>
+        </w:rPr>
+        <w:t xml:space="preserve"> “</w:t>
+      </w:r>
+      <w:r>
+        <w:rPr>
+          <w:rFonts w:ascii="Times New Roman" w:hAnsi="Times New Roman"/>
+          <w:sz w:val="18"/>
+          <w:szCs w:val="18"/>
+          <w:lang w:eastAsia="zh-CN"/>
+        </w:rPr>
+        <w:t xml:space="preserve">Fully </w:t>
+      </w:r>
+      <w:r>
+        <w:rPr>
+          <w:rFonts w:ascii="Times New Roman" w:hAnsi="Times New Roman"/>
+          <w:sz w:val="18"/>
+          <w:szCs w:val="18"/>
+          <w:lang w:eastAsia="zh-CN"/>
+        </w:rPr>
+        <w:t>A</w:t>
+      </w:r>
+      <w:r>
+        <w:rPr>
+          <w:rFonts w:ascii="Times New Roman" w:hAnsi="Times New Roman"/>
+          <w:sz w:val="18"/>
+          <w:szCs w:val="18"/>
+          <w:lang w:eastAsia="zh-CN"/>
+        </w:rPr>
+        <w:t xml:space="preserve">utomated </w:t>
+      </w:r>
+      <w:r>
+        <w:rPr>
+          <w:rFonts w:ascii="Times New Roman" w:hAnsi="Times New Roman"/>
+          <w:sz w:val="18"/>
+          <w:szCs w:val="18"/>
+          <w:lang w:eastAsia="zh-CN"/>
+        </w:rPr>
+        <w:t>B</w:t>
+      </w:r>
+      <w:r>
+        <w:rPr>
+          <w:rFonts w:ascii="Times New Roman" w:hAnsi="Times New Roman"/>
+          <w:sz w:val="18"/>
+          <w:szCs w:val="18"/>
+          <w:lang w:eastAsia="zh-CN"/>
+        </w:rPr>
+        <w:t xml:space="preserve">reast </w:t>
+      </w:r>
+      <w:r>
+        <w:rPr>
+          <w:rFonts w:ascii="Times New Roman" w:hAnsi="Times New Roman"/>
+          <w:sz w:val="18"/>
+          <w:szCs w:val="18"/>
+          <w:lang w:eastAsia="zh-CN"/>
+        </w:rPr>
+        <w:t>B</w:t>
+      </w:r>
+      <w:r>
+        <w:rPr>
+          <w:rFonts w:ascii="Times New Roman" w:hAnsi="Times New Roman"/>
+          <w:sz w:val="18"/>
+          <w:szCs w:val="18"/>
+          <w:lang w:eastAsia="zh-CN"/>
+        </w:rPr>
+        <w:t xml:space="preserve">oundary and </w:t>
+      </w:r>
+      <w:r>
+        <w:rPr>
+          <w:rFonts w:ascii="Times New Roman" w:hAnsi="Times New Roman"/>
+          <w:sz w:val="18"/>
+          <w:szCs w:val="18"/>
+          <w:lang w:eastAsia="zh-CN"/>
+        </w:rPr>
+        <w:t>P</w:t>
+      </w:r>
+      <w:r>
+        <w:rPr>
+          <w:rFonts w:ascii="Times New Roman" w:hAnsi="Times New Roman"/>
+          <w:sz w:val="18"/>
+          <w:szCs w:val="18"/>
+          <w:lang w:eastAsia="zh-CN"/>
+        </w:rPr>
+        <w:t xml:space="preserve">ectoral </w:t>
+      </w:r>
+      <w:r>
+        <w:rPr>
+          <w:rFonts w:ascii="Times New Roman" w:hAnsi="Times New Roman"/>
+          <w:sz w:val="18"/>
+          <w:szCs w:val="18"/>
+          <w:lang w:eastAsia="zh-CN"/>
+        </w:rPr>
+        <w:t>M</w:t>
+      </w:r>
+      <w:r>
+        <w:rPr>
+          <w:rFonts w:ascii="Times New Roman" w:hAnsi="Times New Roman"/>
+          <w:sz w:val="18"/>
+          <w:szCs w:val="18"/>
+          <w:lang w:eastAsia="zh-CN"/>
+        </w:rPr>
+        <w:t xml:space="preserve">uscle </w:t>
+      </w:r>
+      <w:r>
+        <w:rPr>
+          <w:rFonts w:ascii="Times New Roman" w:hAnsi="Times New Roman"/>
+          <w:sz w:val="18"/>
+          <w:szCs w:val="18"/>
+          <w:lang w:eastAsia="zh-CN"/>
+        </w:rPr>
+        <w:t>S</w:t>
+      </w:r>
+      <w:r>
+        <w:rPr>
+          <w:rFonts w:ascii="Times New Roman" w:hAnsi="Times New Roman"/>
+          <w:sz w:val="18"/>
+          <w:szCs w:val="18"/>
+          <w:lang w:eastAsia="zh-CN"/>
+        </w:rPr>
+        <w:t xml:space="preserve">egmentation in </w:t>
+      </w:r>
+      <w:r>
+        <w:rPr>
+          <w:rFonts w:ascii="Times New Roman" w:hAnsi="Times New Roman"/>
+          <w:sz w:val="18"/>
+          <w:szCs w:val="18"/>
+          <w:lang w:eastAsia="zh-CN"/>
+        </w:rPr>
+        <w:t>M</w:t>
+      </w:r>
+      <w:r>
+        <w:rPr>
+          <w:rFonts w:ascii="Times New Roman" w:hAnsi="Times New Roman"/>
+          <w:sz w:val="18"/>
+          <w:szCs w:val="18"/>
+          <w:lang w:eastAsia="zh-CN"/>
+        </w:rPr>
+        <w:t>ammograms</w:t>
+      </w:r>
+      <w:r>
+        <w:rPr>
+          <w:rFonts w:ascii="Times New Roman" w:hAnsi="Times New Roman"/>
+          <w:sz w:val="18"/>
+          <w:szCs w:val="18"/>
+          <w:lang w:eastAsia="zh-CN"/>
+        </w:rPr>
+        <w:t xml:space="preserve">”, </w:t>
+      </w:r>
+      <w:r>
+        <w:rPr>
+          <w:rFonts w:ascii="Times New Roman" w:hAnsi="Times New Roman"/>
+          <w:sz w:val="18"/>
+          <w:szCs w:val="18"/>
+          <w:lang w:eastAsia="zh-CN"/>
+        </w:rPr>
+        <w:t>Artificial Intelligence in Medicine,</w:t>
+      </w:r>
+      <w:r>
+        <w:rPr>
+          <w:rFonts w:ascii="Times New Roman" w:hAnsi="Times New Roman"/>
+          <w:sz w:val="18"/>
+          <w:szCs w:val="18"/>
           <w:lang w:eastAsia="zh-CN"/>
         </w:rPr>
         <w:t xml:space="preserve"> </w:t>
       </w:r>
       <w:r>
         <w:rPr>
-          <w:lang w:eastAsia="zh-CN"/>
-        </w:rPr>
-        <w:t>Biomed. Eng. 15, 327–357 (2013).10.1146/annurev-bioeng-071812-152416</w:t>
-      </w:r>
-    </w:p>
-    <w:p>
-      <w:pPr>
-        <w:pStyle w:val="Reference"/>
-        <w:rPr>
-          <w:lang w:eastAsia="zh-CN"/>
-        </w:rPr>
-      </w:pPr>
-      <w:r>
-        <w:rPr>
-          <w:lang w:eastAsia="zh-CN"/>
-        </w:rPr>
-        <w:t xml:space="preserve">K. K. Evans, T. M. Haygood, J. Cooper, A.-M. </w:t>
-      </w:r>
-      <w:proofErr w:type="spellStart"/>
-      <w:r>
-        <w:rPr>
-          <w:lang w:eastAsia="zh-CN"/>
-        </w:rPr>
-        <w:t>Culpan</w:t>
-      </w:r>
-      <w:proofErr w:type="spellEnd"/>
-      <w:r>
-        <w:rPr>
-          <w:lang w:eastAsia="zh-CN"/>
-        </w:rPr>
-        <w:t>, and J. M. Wolfe. A half second glimpse often lets radiologists identify breast cancer cases even when viewing the mammogram of the opposite</w:t>
-      </w:r>
-    </w:p>
-    <w:p>
-      <w:pPr>
-        <w:pStyle w:val="Reference"/>
-        <w:rPr>
-          <w:lang w:eastAsia="zh-CN"/>
-        </w:rPr>
-      </w:pPr>
-      <w:r>
-        <w:rPr>
-          <w:lang w:eastAsia="zh-CN"/>
-        </w:rPr>
-        <w:t xml:space="preserve">K. </w:t>
-      </w:r>
-      <w:proofErr w:type="spellStart"/>
-      <w:r>
-        <w:rPr>
-          <w:lang w:eastAsia="zh-CN"/>
-        </w:rPr>
-        <w:t>Simonyan</w:t>
-      </w:r>
-      <w:proofErr w:type="spellEnd"/>
-      <w:r>
-        <w:rPr>
-          <w:lang w:eastAsia="zh-CN"/>
-        </w:rPr>
-        <w:t xml:space="preserve"> and A. Zisserman. Very deep convolutional networks for large-scale image</w:t>
-      </w:r>
-      <w:r>
-        <w:rPr>
+          <w:rFonts w:ascii="Times New Roman" w:hAnsi="Times New Roman"/>
+          <w:sz w:val="18"/>
+          <w:szCs w:val="18"/>
+          <w:lang w:eastAsia="zh-CN"/>
+        </w:rPr>
+        <w:t>Volume 79,</w:t>
+      </w:r>
+      <w:r>
+        <w:rPr>
+          <w:rFonts w:ascii="Times New Roman" w:hAnsi="Times New Roman"/>
+          <w:sz w:val="18"/>
+          <w:szCs w:val="18"/>
           <w:lang w:eastAsia="zh-CN"/>
         </w:rPr>
         <w:t xml:space="preserve"> </w:t>
       </w:r>
       <w:r>
         <w:rPr>
-          <w:lang w:eastAsia="zh-CN"/>
-        </w:rPr>
-        <w:t>recognition.</w:t>
+          <w:rFonts w:ascii="Times New Roman" w:hAnsi="Times New Roman"/>
+          <w:sz w:val="18"/>
+          <w:szCs w:val="18"/>
+          <w:lang w:eastAsia="zh-CN"/>
+        </w:rPr>
+        <w:t>2017,</w:t>
+      </w:r>
+      <w:r>
+        <w:rPr>
+          <w:rFonts w:ascii="Times New Roman" w:hAnsi="Times New Roman"/>
+          <w:sz w:val="18"/>
+          <w:szCs w:val="18"/>
+          <w:lang w:eastAsia="zh-CN"/>
+        </w:rPr>
+        <w:t xml:space="preserve"> </w:t>
+      </w:r>
+      <w:r>
+        <w:rPr>
+          <w:rFonts w:ascii="Times New Roman" w:hAnsi="Times New Roman"/>
+          <w:sz w:val="18"/>
+          <w:szCs w:val="18"/>
+          <w:lang w:eastAsia="zh-CN"/>
+        </w:rPr>
+        <w:t>Pages 28-41,</w:t>
+      </w:r>
+      <w:r>
+        <w:rPr>
+          <w:rFonts w:ascii="Times New Roman" w:hAnsi="Times New Roman"/>
+          <w:sz w:val="18"/>
+          <w:szCs w:val="18"/>
+          <w:lang w:eastAsia="zh-CN"/>
+        </w:rPr>
+        <w:t xml:space="preserve"> </w:t>
+      </w:r>
+      <w:r>
+        <w:rPr>
+          <w:rFonts w:ascii="Times New Roman" w:hAnsi="Times New Roman"/>
+          <w:sz w:val="18"/>
+          <w:szCs w:val="18"/>
+          <w:lang w:eastAsia="zh-CN"/>
+        </w:rPr>
+        <w:t>ISSN 0933-3657,</w:t>
+      </w:r>
+      <w:r>
+        <w:rPr>
+          <w:rFonts w:ascii="Times New Roman" w:hAnsi="Times New Roman"/>
+          <w:sz w:val="18"/>
+          <w:szCs w:val="18"/>
+          <w:lang w:eastAsia="zh-CN"/>
+        </w:rPr>
+        <w:t xml:space="preserve"> </w:t>
       </w:r>
     </w:p>
     <w:sectPr>
+      <w:headerReference w:type="default" r:id="rId9"/>
+      <w:footerReference w:type="default" r:id="rId10"/>
       <w:pgSz w:w="12240" w:h="15840"/>
       <w:pgMar w:top="1440" w:right="1440" w:bottom="1440" w:left="1440" w:header="720" w:footer="720" w:gutter="0"/>
       <w:cols w:space="720"/>
@@ -1002,6 +3092,145 @@
     </w:sectPr>
   </w:body>
 </w:document>
+</file>
+
+<file path=word/endnotes.xml><?xml version="1.0" encoding="utf-8"?>
+<w:endnotes xmlns:wpc="http://schemas.microsoft.com/office/word/2010/wordprocessingCanvas" xmlns:cx="http://schemas.microsoft.com/office/drawing/2014/chartex" xmlns:cx1="http://schemas.microsoft.com/office/drawing/2015/9/8/chartex" xmlns:cx2="http://schemas.microsoft.com/office/drawing/2015/10/21/chartex" xmlns:cx3="http://schemas.microsoft.com/office/drawing/2016/5/9/chartex" xmlns:cx4="http://schemas.microsoft.com/office/drawing/2016/5/10/chartex" xmlns:cx5="http://schemas.microsoft.com/office/drawing/2016/5/11/chartex" xmlns:cx6="http://schemas.microsoft.com/office/drawing/2016/5/12/chartex" xmlns:cx7="http://schemas.microsoft.com/office/drawing/2016/5/13/chartex" xmlns:cx8="http://schemas.microsoft.com/office/drawing/2016/5/14/chartex" xmlns:mc="http://schemas.openxmlformats.org/markup-compatibility/2006" xmlns:aink="http://schemas.microsoft.com/office/drawing/2016/ink" xmlns:am3d="http://schemas.microsoft.com/office/drawing/2017/model3d" xmlns:o="urn:schemas-microsoft-com:office:office" xmlns:r="http://schemas.openxmlformats.org/officeDocument/2006/relationships" xmlns:m="http://schemas.openxmlformats.org/officeDocument/2006/math" xmlns:v="urn:schemas-microsoft-com:vml" xmlns:wp14="http://schemas.microsoft.com/office/word/2010/wordprocessingDrawing" xmlns:wp="http://schemas.openxmlformats.org/drawingml/2006/wordprocessingDrawing" xmlns:w10="urn:schemas-microsoft-com:office:word" xmlns:w="http://schemas.openxmlformats.org/wordprocessingml/2006/main" xmlns:w14="http://schemas.microsoft.com/office/word/2010/wordml" xmlns:w15="http://schemas.microsoft.com/office/word/2012/wordml" xmlns:w16cid="http://schemas.microsoft.com/office/word/2016/wordml/cid" xmlns:w16se="http://schemas.microsoft.com/office/word/2015/wordml/symex" xmlns:wpg="http://schemas.microsoft.com/office/word/2010/wordprocessingGroup" xmlns:wpi="http://schemas.microsoft.com/office/word/2010/wordprocessingInk" xmlns:wne="http://schemas.microsoft.com/office/word/2006/wordml" xmlns:wps="http://schemas.microsoft.com/office/word/2010/wordprocessingShape" mc:Ignorable="w14 w15 w16se w16cid wp14">
+  <w:endnote w:type="separator" w:id="-1">
+    <w:p>
+      <w:r>
+        <w:separator/>
+      </w:r>
+    </w:p>
+  </w:endnote>
+  <w:endnote w:type="continuationSeparator" w:id="0">
+    <w:p>
+      <w:r>
+        <w:continuationSeparator/>
+      </w:r>
+    </w:p>
+  </w:endnote>
+</w:endnotes>
+</file>
+
+<file path=word/footer1.xml><?xml version="1.0" encoding="utf-8"?>
+<w:ftr xmlns:wpc="http://schemas.microsoft.com/office/word/2010/wordprocessingCanvas" xmlns:cx="http://schemas.microsoft.com/office/drawing/2014/chartex" xmlns:cx1="http://schemas.microsoft.com/office/drawing/2015/9/8/chartex" xmlns:cx2="http://schemas.microsoft.com/office/drawing/2015/10/21/chartex" xmlns:cx3="http://schemas.microsoft.com/office/drawing/2016/5/9/chartex" xmlns:cx4="http://schemas.microsoft.com/office/drawing/2016/5/10/chartex" xmlns:cx5="http://schemas.microsoft.com/office/drawing/2016/5/11/chartex" xmlns:cx6="http://schemas.microsoft.com/office/drawing/2016/5/12/chartex" xmlns:cx7="http://schemas.microsoft.com/office/drawing/2016/5/13/chartex" xmlns:cx8="http://schemas.microsoft.com/office/drawing/2016/5/14/chartex" xmlns:mc="http://schemas.openxmlformats.org/markup-compatibility/2006" xmlns:aink="http://schemas.microsoft.com/office/drawing/2016/ink" xmlns:am3d="http://schemas.microsoft.com/office/drawing/2017/model3d" xmlns:o="urn:schemas-microsoft-com:office:office" xmlns:r="http://schemas.openxmlformats.org/officeDocument/2006/relationships" xmlns:m="http://schemas.openxmlformats.org/officeDocument/2006/math" xmlns:v="urn:schemas-microsoft-com:vml" xmlns:wp14="http://schemas.microsoft.com/office/word/2010/wordprocessingDrawing" xmlns:wp="http://schemas.openxmlformats.org/drawingml/2006/wordprocessingDrawing" xmlns:w10="urn:schemas-microsoft-com:office:word" xmlns:w="http://schemas.openxmlformats.org/wordprocessingml/2006/main" xmlns:w14="http://schemas.microsoft.com/office/word/2010/wordml" xmlns:w15="http://schemas.microsoft.com/office/word/2012/wordml" xmlns:w16cid="http://schemas.microsoft.com/office/word/2016/wordml/cid" xmlns:w16se="http://schemas.microsoft.com/office/word/2015/wordml/symex" xmlns:wpg="http://schemas.microsoft.com/office/word/2010/wordprocessingGroup" xmlns:wpi="http://schemas.microsoft.com/office/word/2010/wordprocessingInk" xmlns:wne="http://schemas.microsoft.com/office/word/2006/wordml" xmlns:wps="http://schemas.microsoft.com/office/word/2010/wordprocessingShape" mc:Ignorable="w14 w15 w16se w16cid wp14">
+  <w:sdt>
+    <w:sdtPr>
+      <w:rPr>
+        <w:sz w:val="22"/>
+        <w:szCs w:val="22"/>
+      </w:rPr>
+      <w:id w:val="-1445379554"/>
+      <w:docPartObj>
+        <w:docPartGallery w:val="Page Numbers (Top of Page)"/>
+        <w:docPartUnique/>
+      </w:docPartObj>
+    </w:sdtPr>
+    <w:sdtEndPr>
+      <w:rPr>
+        <w:rFonts w:ascii="Symbol" w:hAnsi="Symbol"/>
+        <w:noProof/>
+        <w:color w:val="4472C4" w:themeColor="accent1"/>
+        <w:sz w:val="28"/>
+        <w:szCs w:val="28"/>
+      </w:rPr>
+    </w:sdtEndPr>
+    <w:sdtContent>
+      <w:p>
+        <w:pPr>
+          <w:pStyle w:val="Header"/>
+          <w:rPr>
+            <w:rFonts w:ascii="Symbol" w:hAnsi="Symbol"/>
+            <w:noProof/>
+            <w:color w:val="4472C4" w:themeColor="accent1"/>
+            <w:sz w:val="28"/>
+            <w:szCs w:val="28"/>
+          </w:rPr>
+        </w:pPr>
+        <w:r>
+          <w:rPr>
+            <w:rFonts w:ascii="Symbol" w:hAnsi="Symbol"/>
+            <w:sz w:val="22"/>
+            <w:szCs w:val="22"/>
+          </w:rPr>
+          <w:fldChar w:fldCharType="begin"/>
+        </w:r>
+        <w:r>
+          <w:rPr>
+            <w:rFonts w:ascii="Symbol" w:hAnsi="Symbol"/>
+          </w:rPr>
+          <w:instrText xml:space="preserve"> PAGE  \* ROMAN  \* MERGEFORMAT </w:instrText>
+        </w:r>
+        <w:r>
+          <w:rPr>
+            <w:rFonts w:ascii="Symbol" w:hAnsi="Symbol"/>
+            <w:sz w:val="22"/>
+            <w:szCs w:val="22"/>
+          </w:rPr>
+          <w:fldChar w:fldCharType="separate"/>
+        </w:r>
+        <w:r>
+          <w:rPr>
+            <w:rFonts w:ascii="Symbol" w:hAnsi="Symbol"/>
+            <w:sz w:val="22"/>
+            <w:szCs w:val="22"/>
+          </w:rPr>
+          <w:t>I</w:t>
+        </w:r>
+        <w:r>
+          <w:rPr>
+            <w:rFonts w:ascii="Symbol" w:hAnsi="Symbol"/>
+            <w:noProof/>
+            <w:color w:val="4472C4" w:themeColor="accent1"/>
+            <w:sz w:val="28"/>
+            <w:szCs w:val="28"/>
+          </w:rPr>
+          <w:fldChar w:fldCharType="end"/>
+        </w:r>
+      </w:p>
+    </w:sdtContent>
+  </w:sdt>
+</w:ftr>
+</file>
+
+<file path=word/footnotes.xml><?xml version="1.0" encoding="utf-8"?>
+<w:footnotes xmlns:wpc="http://schemas.microsoft.com/office/word/2010/wordprocessingCanvas" xmlns:cx="http://schemas.microsoft.com/office/drawing/2014/chartex" xmlns:cx1="http://schemas.microsoft.com/office/drawing/2015/9/8/chartex" xmlns:cx2="http://schemas.microsoft.com/office/drawing/2015/10/21/chartex" xmlns:cx3="http://schemas.microsoft.com/office/drawing/2016/5/9/chartex" xmlns:cx4="http://schemas.microsoft.com/office/drawing/2016/5/10/chartex" xmlns:cx5="http://schemas.microsoft.com/office/drawing/2016/5/11/chartex" xmlns:cx6="http://schemas.microsoft.com/office/drawing/2016/5/12/chartex" xmlns:cx7="http://schemas.microsoft.com/office/drawing/2016/5/13/chartex" xmlns:cx8="http://schemas.microsoft.com/office/drawing/2016/5/14/chartex" xmlns:mc="http://schemas.openxmlformats.org/markup-compatibility/2006" xmlns:aink="http://schemas.microsoft.com/office/drawing/2016/ink" xmlns:am3d="http://schemas.microsoft.com/office/drawing/2017/model3d" xmlns:o="urn:schemas-microsoft-com:office:office" xmlns:r="http://schemas.openxmlformats.org/officeDocument/2006/relationships" xmlns:m="http://schemas.openxmlformats.org/officeDocument/2006/math" xmlns:v="urn:schemas-microsoft-com:vml" xmlns:wp14="http://schemas.microsoft.com/office/word/2010/wordprocessingDrawing" xmlns:wp="http://schemas.openxmlformats.org/drawingml/2006/wordprocessingDrawing" xmlns:w10="urn:schemas-microsoft-com:office:word" xmlns:w="http://schemas.openxmlformats.org/wordprocessingml/2006/main" xmlns:w14="http://schemas.microsoft.com/office/word/2010/wordml" xmlns:w15="http://schemas.microsoft.com/office/word/2012/wordml" xmlns:w16cid="http://schemas.microsoft.com/office/word/2016/wordml/cid" xmlns:w16se="http://schemas.microsoft.com/office/word/2015/wordml/symex" xmlns:wpg="http://schemas.microsoft.com/office/word/2010/wordprocessingGroup" xmlns:wpi="http://schemas.microsoft.com/office/word/2010/wordprocessingInk" xmlns:wne="http://schemas.microsoft.com/office/word/2006/wordml" xmlns:wps="http://schemas.microsoft.com/office/word/2010/wordprocessingShape" mc:Ignorable="w14 w15 w16se w16cid wp14">
+  <w:footnote w:type="separator" w:id="-1">
+    <w:p>
+      <w:r>
+        <w:separator/>
+      </w:r>
+    </w:p>
+  </w:footnote>
+  <w:footnote w:type="continuationSeparator" w:id="0">
+    <w:p>
+      <w:r>
+        <w:continuationSeparator/>
+      </w:r>
+    </w:p>
+  </w:footnote>
+</w:footnotes>
+</file>
+
+<file path=word/header1.xml><?xml version="1.0" encoding="utf-8"?>
+<w:hdr xmlns:wpc="http://schemas.microsoft.com/office/word/2010/wordprocessingCanvas" xmlns:cx="http://schemas.microsoft.com/office/drawing/2014/chartex" xmlns:cx1="http://schemas.microsoft.com/office/drawing/2015/9/8/chartex" xmlns:cx2="http://schemas.microsoft.com/office/drawing/2015/10/21/chartex" xmlns:cx3="http://schemas.microsoft.com/office/drawing/2016/5/9/chartex" xmlns:cx4="http://schemas.microsoft.com/office/drawing/2016/5/10/chartex" xmlns:cx5="http://schemas.microsoft.com/office/drawing/2016/5/11/chartex" xmlns:cx6="http://schemas.microsoft.com/office/drawing/2016/5/12/chartex" xmlns:cx7="http://schemas.microsoft.com/office/drawing/2016/5/13/chartex" xmlns:cx8="http://schemas.microsoft.com/office/drawing/2016/5/14/chartex" xmlns:mc="http://schemas.openxmlformats.org/markup-compatibility/2006" xmlns:aink="http://schemas.microsoft.com/office/drawing/2016/ink" xmlns:am3d="http://schemas.microsoft.com/office/drawing/2017/model3d" xmlns:o="urn:schemas-microsoft-com:office:office" xmlns:r="http://schemas.openxmlformats.org/officeDocument/2006/relationships" xmlns:m="http://schemas.openxmlformats.org/officeDocument/2006/math" xmlns:v="urn:schemas-microsoft-com:vml" xmlns:wp14="http://schemas.microsoft.com/office/word/2010/wordprocessingDrawing" xmlns:wp="http://schemas.openxmlformats.org/drawingml/2006/wordprocessingDrawing" xmlns:w10="urn:schemas-microsoft-com:office:word" xmlns:w="http://schemas.openxmlformats.org/wordprocessingml/2006/main" xmlns:w14="http://schemas.microsoft.com/office/word/2010/wordml" xmlns:w15="http://schemas.microsoft.com/office/word/2012/wordml" xmlns:w16cid="http://schemas.microsoft.com/office/word/2016/wordml/cid" xmlns:w16se="http://schemas.microsoft.com/office/word/2015/wordml/symex" xmlns:wpg="http://schemas.microsoft.com/office/word/2010/wordprocessingGroup" xmlns:wpi="http://schemas.microsoft.com/office/word/2010/wordprocessingInk" xmlns:wne="http://schemas.microsoft.com/office/word/2006/wordml" xmlns:wps="http://schemas.microsoft.com/office/word/2010/wordprocessingShape" mc:Ignorable="w14 w15 w16se w16cid wp14">
+  <w:p>
+    <w:pPr>
+      <w:pStyle w:val="Header"/>
+      <w:rPr>
+        <w:color w:val="4472C4" w:themeColor="accent1"/>
+        <w:sz w:val="28"/>
+        <w:szCs w:val="28"/>
+      </w:rPr>
+    </w:pPr>
+  </w:p>
+  <w:p>
+    <w:pPr>
+      <w:pStyle w:val="Header"/>
+    </w:pPr>
+  </w:p>
+</w:hdr>
 </file>
 
 <file path=word/numbering.xml><?xml version="1.0" encoding="utf-8"?>
@@ -2029,7 +4258,6 @@
   <w:style w:type="character" w:default="1" w:styleId="DefaultParagraphFont">
     <w:name w:val="Default Paragraph Font"/>
     <w:uiPriority w:val="1"/>
-    <w:semiHidden/>
     <w:unhideWhenUsed/>
   </w:style>
   <w:style w:type="table" w:default="1" w:styleId="TableNormal">
@@ -2304,6 +4532,83 @@
       </w:numPr>
       <w:jc w:val="left"/>
     </w:pPr>
+  </w:style>
+  <w:style w:type="character" w:styleId="Hyperlink">
+    <w:name w:val="Hyperlink"/>
+    <w:basedOn w:val="DefaultParagraphFont"/>
+    <w:uiPriority w:val="99"/>
+    <w:unhideWhenUsed/>
+    <w:rsid w:val="00C63897"/>
+    <w:rPr>
+      <w:color w:val="0563C1" w:themeColor="hyperlink"/>
+      <w:u w:val="single"/>
+    </w:rPr>
+  </w:style>
+  <w:style w:type="character" w:styleId="UnresolvedMention">
+    <w:name w:val="Unresolved Mention"/>
+    <w:basedOn w:val="DefaultParagraphFont"/>
+    <w:uiPriority w:val="99"/>
+    <w:semiHidden/>
+    <w:unhideWhenUsed/>
+    <w:rsid w:val="00C63897"/>
+    <w:rPr>
+      <w:color w:val="605E5C"/>
+      <w:shd w:val="clear" w:color="auto" w:fill="E1DFDD"/>
+    </w:rPr>
+  </w:style>
+  <w:style w:type="paragraph" w:styleId="Header">
+    <w:name w:val="header"/>
+    <w:basedOn w:val="Normal"/>
+    <w:link w:val="HeaderChar"/>
+    <w:uiPriority w:val="99"/>
+    <w:unhideWhenUsed/>
+    <w:rsid w:val="00C63897"/>
+    <w:pPr>
+      <w:tabs>
+        <w:tab w:val="center" w:pos="4680"/>
+        <w:tab w:val="right" w:pos="9360"/>
+      </w:tabs>
+    </w:pPr>
+  </w:style>
+  <w:style w:type="character" w:customStyle="1" w:styleId="HeaderChar">
+    <w:name w:val="Header Char"/>
+    <w:basedOn w:val="DefaultParagraphFont"/>
+    <w:link w:val="Header"/>
+    <w:uiPriority w:val="99"/>
+    <w:rsid w:val="00C63897"/>
+    <w:rPr>
+      <w:rFonts w:ascii="Times" w:eastAsia="Times New Roman" w:hAnsi="Times" w:cs="Times New Roman"/>
+      <w:sz w:val="18"/>
+      <w:szCs w:val="20"/>
+      <w:lang w:val="en-GB"/>
+    </w:rPr>
+  </w:style>
+  <w:style w:type="paragraph" w:styleId="Footer">
+    <w:name w:val="footer"/>
+    <w:basedOn w:val="Normal"/>
+    <w:link w:val="FooterChar"/>
+    <w:uiPriority w:val="99"/>
+    <w:unhideWhenUsed/>
+    <w:rsid w:val="00C63897"/>
+    <w:pPr>
+      <w:tabs>
+        <w:tab w:val="center" w:pos="4680"/>
+        <w:tab w:val="right" w:pos="9360"/>
+      </w:tabs>
+    </w:pPr>
+  </w:style>
+  <w:style w:type="character" w:customStyle="1" w:styleId="FooterChar">
+    <w:name w:val="Footer Char"/>
+    <w:basedOn w:val="DefaultParagraphFont"/>
+    <w:link w:val="Footer"/>
+    <w:uiPriority w:val="99"/>
+    <w:rsid w:val="00C63897"/>
+    <w:rPr>
+      <w:rFonts w:ascii="Times" w:eastAsia="Times New Roman" w:hAnsi="Times" w:cs="Times New Roman"/>
+      <w:sz w:val="18"/>
+      <w:szCs w:val="20"/>
+      <w:lang w:val="en-GB"/>
+    </w:rPr>
   </w:style>
 </w:styles>
 </file>

</xml_diff>

<commit_message>
Adds grad cam visualizations. Creates some figures and amends the report.
</commit_message>
<xml_diff>
--- a/Solution3/Reports/Nature_Methods_DeepMammoPaper_Wurster.docx
+++ b/Solution3/Reports/Nature_Methods_DeepMammoPaper_Wurster.docx
@@ -88,131 +88,132 @@
           <w:sz w:val="18"/>
           <w:szCs w:val="18"/>
         </w:rPr>
+        <w:tab/>
+      </w:r>
+      <w:r>
+        <w:rPr>
+          <w:rFonts w:ascii="Times New Roman" w:hAnsi="Times New Roman"/>
+          <w:sz w:val="18"/>
+          <w:szCs w:val="18"/>
+        </w:rPr>
+        <w:t>Jian Chen</w:t>
+      </w:r>
+      <w:r>
+        <w:rPr>
+          <w:rFonts w:ascii="Times New Roman" w:hAnsi="Times New Roman"/>
+          <w:sz w:val="18"/>
+          <w:szCs w:val="18"/>
+          <w:vertAlign w:val="superscript"/>
+        </w:rPr>
+        <w:t>1</w:t>
+      </w:r>
+      <w:r>
+        <w:rPr>
+          <w:rFonts w:ascii="Times New Roman" w:hAnsi="Times New Roman"/>
+          <w:sz w:val="18"/>
+          <w:szCs w:val="18"/>
+        </w:rPr>
+        <w:t xml:space="preserve"> </w:t>
+      </w:r>
+      <w:r>
+        <w:rPr>
+          <w:rFonts w:ascii="Times New Roman" w:hAnsi="Times New Roman"/>
+          <w:sz w:val="18"/>
+          <w:szCs w:val="18"/>
+        </w:rPr>
+        <w:tab/>
+      </w:r>
+      <w:r>
+        <w:rPr>
+          <w:rFonts w:ascii="Times New Roman" w:hAnsi="Times New Roman"/>
+          <w:sz w:val="18"/>
+          <w:szCs w:val="18"/>
+        </w:rPr>
+        <w:t>Karla Evans</w:t>
+      </w:r>
+      <w:r>
+        <w:rPr>
+          <w:rFonts w:ascii="Times New Roman" w:hAnsi="Times New Roman"/>
+          <w:sz w:val="18"/>
+          <w:szCs w:val="18"/>
+          <w:vertAlign w:val="superscript"/>
+        </w:rPr>
+        <w:t>2</w:t>
+      </w:r>
+      <w:r>
+        <w:rPr>
+          <w:rFonts w:ascii="Times New Roman" w:hAnsi="Times New Roman"/>
+          <w:sz w:val="18"/>
+          <w:szCs w:val="18"/>
+        </w:rPr>
+        <w:t xml:space="preserve"> </w:t>
+      </w:r>
+      <w:r>
+        <w:rPr>
+          <w:rFonts w:ascii="Times New Roman" w:hAnsi="Times New Roman"/>
+          <w:sz w:val="18"/>
+          <w:szCs w:val="18"/>
+        </w:rPr>
+        <w:tab/>
+      </w:r>
+      <w:r>
+        <w:rPr>
+          <w:rFonts w:ascii="Times New Roman" w:hAnsi="Times New Roman"/>
+          <w:sz w:val="18"/>
+          <w:szCs w:val="18"/>
+        </w:rPr>
+        <w:t>Arkadiusz Sitek</w:t>
+      </w:r>
+      <w:r>
+        <w:rPr>
+          <w:rFonts w:ascii="Times New Roman" w:hAnsi="Times New Roman"/>
+          <w:sz w:val="18"/>
+          <w:szCs w:val="18"/>
+          <w:vertAlign w:val="superscript"/>
+        </w:rPr>
+        <w:t>3</w:t>
+      </w:r>
+      <w:r>
+        <w:rPr>
+          <w:rFonts w:ascii="Times New Roman" w:hAnsi="Times New Roman"/>
+          <w:sz w:val="18"/>
+          <w:szCs w:val="18"/>
+        </w:rPr>
+        <w:t xml:space="preserve"> </w:t>
+      </w:r>
+      <w:r>
+        <w:rPr>
+          <w:rFonts w:ascii="Times New Roman" w:hAnsi="Times New Roman"/>
+          <w:sz w:val="18"/>
+          <w:szCs w:val="18"/>
+        </w:rPr>
+        <w:tab/>
+      </w:r>
+      <w:r>
+        <w:rPr>
+          <w:rFonts w:ascii="Times New Roman" w:hAnsi="Times New Roman"/>
+          <w:sz w:val="18"/>
+          <w:szCs w:val="18"/>
+        </w:rPr>
+        <w:t>Jeremy M Wolfe</w:t>
+      </w:r>
+      <w:r>
+        <w:rPr>
+          <w:rFonts w:ascii="Times New Roman" w:hAnsi="Times New Roman"/>
+          <w:sz w:val="18"/>
+          <w:szCs w:val="18"/>
+          <w:vertAlign w:val="superscript"/>
+        </w:rPr>
+        <w:t>4</w:t>
+      </w:r>
+      <w:r>
+        <w:rPr>
+          <w:rFonts w:ascii="Times New Roman" w:hAnsi="Times New Roman"/>
+          <w:sz w:val="18"/>
+          <w:szCs w:val="18"/>
+          <w:vertAlign w:val="superscript"/>
+        </w:rPr>
         <w:t>*</w:t>
-      </w:r>
-      <w:r>
-        <w:rPr>
-          <w:rFonts w:ascii="Times New Roman" w:hAnsi="Times New Roman"/>
-          <w:sz w:val="18"/>
-          <w:szCs w:val="18"/>
-        </w:rPr>
-        <w:tab/>
-      </w:r>
-      <w:r>
-        <w:rPr>
-          <w:rFonts w:ascii="Times New Roman" w:hAnsi="Times New Roman"/>
-          <w:sz w:val="18"/>
-          <w:szCs w:val="18"/>
-        </w:rPr>
-        <w:t>Jian Chen</w:t>
-      </w:r>
-      <w:r>
-        <w:rPr>
-          <w:rFonts w:ascii="Times New Roman" w:hAnsi="Times New Roman"/>
-          <w:sz w:val="18"/>
-          <w:szCs w:val="18"/>
-          <w:vertAlign w:val="superscript"/>
-        </w:rPr>
-        <w:t>1</w:t>
-      </w:r>
-      <w:r>
-        <w:rPr>
-          <w:rFonts w:ascii="Times New Roman" w:hAnsi="Times New Roman"/>
-          <w:sz w:val="18"/>
-          <w:szCs w:val="18"/>
-        </w:rPr>
-        <w:t xml:space="preserve"> </w:t>
-      </w:r>
-      <w:r>
-        <w:rPr>
-          <w:rFonts w:ascii="Times New Roman" w:hAnsi="Times New Roman"/>
-          <w:sz w:val="18"/>
-          <w:szCs w:val="18"/>
-        </w:rPr>
-        <w:tab/>
-      </w:r>
-      <w:r>
-        <w:rPr>
-          <w:rFonts w:ascii="Times New Roman" w:hAnsi="Times New Roman"/>
-          <w:sz w:val="18"/>
-          <w:szCs w:val="18"/>
-        </w:rPr>
-        <w:t>Karla Evans</w:t>
-      </w:r>
-      <w:r>
-        <w:rPr>
-          <w:rFonts w:ascii="Times New Roman" w:hAnsi="Times New Roman"/>
-          <w:sz w:val="18"/>
-          <w:szCs w:val="18"/>
-          <w:vertAlign w:val="superscript"/>
-        </w:rPr>
-        <w:t>2</w:t>
-      </w:r>
-      <w:r>
-        <w:rPr>
-          <w:rFonts w:ascii="Times New Roman" w:hAnsi="Times New Roman"/>
-          <w:sz w:val="18"/>
-          <w:szCs w:val="18"/>
-        </w:rPr>
-        <w:t xml:space="preserve"> </w:t>
-      </w:r>
-      <w:r>
-        <w:rPr>
-          <w:rFonts w:ascii="Times New Roman" w:hAnsi="Times New Roman"/>
-          <w:sz w:val="18"/>
-          <w:szCs w:val="18"/>
-        </w:rPr>
-        <w:tab/>
-      </w:r>
-      <w:r>
-        <w:rPr>
-          <w:rFonts w:ascii="Times New Roman" w:hAnsi="Times New Roman"/>
-          <w:sz w:val="18"/>
-          <w:szCs w:val="18"/>
-        </w:rPr>
-        <w:t>Arkadiusz Sitek</w:t>
-      </w:r>
-      <w:r>
-        <w:rPr>
-          <w:rFonts w:ascii="Times New Roman" w:hAnsi="Times New Roman"/>
-          <w:sz w:val="18"/>
-          <w:szCs w:val="18"/>
-          <w:vertAlign w:val="superscript"/>
-        </w:rPr>
-        <w:t>3</w:t>
-      </w:r>
-      <w:r>
-        <w:rPr>
-          <w:rFonts w:ascii="Times New Roman" w:hAnsi="Times New Roman"/>
-          <w:sz w:val="18"/>
-          <w:szCs w:val="18"/>
-        </w:rPr>
-        <w:t xml:space="preserve"> </w:t>
-      </w:r>
-      <w:r>
-        <w:rPr>
-          <w:rFonts w:ascii="Times New Roman" w:hAnsi="Times New Roman"/>
-          <w:sz w:val="18"/>
-          <w:szCs w:val="18"/>
-        </w:rPr>
-        <w:tab/>
-      </w:r>
-      <w:r>
-        <w:rPr>
-          <w:rFonts w:ascii="Times New Roman" w:hAnsi="Times New Roman"/>
-          <w:sz w:val="18"/>
-          <w:szCs w:val="18"/>
-        </w:rPr>
-        <w:t>Jeremy M Wolfe</w:t>
-      </w:r>
-      <w:r>
-        <w:rPr>
-          <w:rFonts w:ascii="Times New Roman" w:hAnsi="Times New Roman"/>
-          <w:sz w:val="18"/>
-          <w:szCs w:val="18"/>
-          <w:vertAlign w:val="superscript"/>
-        </w:rPr>
-        <w:t>4</w:t>
       </w:r>
     </w:p>
     <w:p>
@@ -274,7 +275,21 @@
           <w:rFonts w:ascii="Times New Roman" w:hAnsi="Times New Roman"/>
           <w:szCs w:val="18"/>
         </w:rPr>
-        <w:t xml:space="preserve">adiologists can perform better than chance even when given only fractions of a second to classify </w:t>
+        <w:t>adiologists</w:t>
+      </w:r>
+      <w:r>
+        <w:rPr>
+          <w:rFonts w:ascii="Times New Roman" w:hAnsi="Times New Roman"/>
+          <w:szCs w:val="18"/>
+        </w:rPr>
+        <w:t xml:space="preserve"> </w:t>
+      </w:r>
+      <w:r>
+        <w:rPr>
+          <w:rFonts w:ascii="Times New Roman" w:hAnsi="Times New Roman"/>
+          <w:szCs w:val="18"/>
+        </w:rPr>
+        <w:t xml:space="preserve">perform better than chance even when given only fractions of a second to classify </w:t>
       </w:r>
       <w:r>
         <w:rPr>
@@ -337,7 +352,21 @@
           <w:rFonts w:ascii="Times New Roman" w:hAnsi="Times New Roman"/>
           <w:szCs w:val="18"/>
         </w:rPr>
-        <w:t xml:space="preserve"> of 0.91 - higher</w:t>
+        <w:t xml:space="preserve"> of 0.</w:t>
+      </w:r>
+      <w:r>
+        <w:rPr>
+          <w:rFonts w:ascii="Times New Roman" w:hAnsi="Times New Roman"/>
+          <w:szCs w:val="18"/>
+        </w:rPr>
+        <w:t>87</w:t>
+      </w:r>
+      <w:r>
+        <w:rPr>
+          <w:rFonts w:ascii="Times New Roman" w:hAnsi="Times New Roman"/>
+          <w:szCs w:val="18"/>
+        </w:rPr>
+        <w:t xml:space="preserve"> - higher</w:t>
       </w:r>
       <w:r>
         <w:rPr>
@@ -390,21 +419,21 @@
           <w:rFonts w:ascii="Times New Roman" w:hAnsi="Times New Roman"/>
           <w:szCs w:val="18"/>
         </w:rPr>
-        <w:t>The American Cancer Society estimates that there will be over 270,000 new cases of breast cancer in 2019. If these diagnoses are made soon after the cancer first develops through mammography screening, the chance of survival is over 90% [</w:t>
-      </w:r>
-      <w:r>
-        <w:rPr>
-          <w:rFonts w:ascii="Times New Roman" w:hAnsi="Times New Roman"/>
-          <w:szCs w:val="18"/>
-        </w:rPr>
-        <w:t>1</w:t>
-      </w:r>
-      <w:r>
-        <w:rPr>
-          <w:rFonts w:ascii="Times New Roman" w:hAnsi="Times New Roman"/>
-          <w:szCs w:val="18"/>
-        </w:rPr>
-        <w:t>]. Radiologist have had assistance from automatic computer interpretation or Computer Aided Detection (CAD) systems that support radiologists in making decisions [</w:t>
+        <w:t xml:space="preserve">Radiologist </w:t>
+      </w:r>
+      <w:r>
+        <w:rPr>
+          <w:rFonts w:ascii="Times New Roman" w:hAnsi="Times New Roman"/>
+          <w:szCs w:val="18"/>
+        </w:rPr>
+        <w:t>currently utilize</w:t>
+      </w:r>
+      <w:r>
+        <w:rPr>
+          <w:rFonts w:ascii="Times New Roman" w:hAnsi="Times New Roman"/>
+          <w:szCs w:val="18"/>
+        </w:rPr>
+        <w:t xml:space="preserve"> assistance from automatic computer interpretation or Computer Aided Detection (CAD) systems that support radiologists in making decisions [</w:t>
       </w:r>
       <w:r>
         <w:rPr>
@@ -432,7 +461,21 @@
           <w:rFonts w:ascii="Times New Roman" w:hAnsi="Times New Roman"/>
           <w:szCs w:val="18"/>
         </w:rPr>
-        <w:t xml:space="preserve">]. These systems have been useful by the side of radiologists, but work has yet to be done on utilizing radiologist input within the CAD system itself. </w:t>
+        <w:t xml:space="preserve">]. These systems have been useful by the side of radiologists, but work has yet to be done </w:t>
+      </w:r>
+      <w:r>
+        <w:rPr>
+          <w:rFonts w:ascii="Times New Roman" w:hAnsi="Times New Roman"/>
+          <w:szCs w:val="18"/>
+        </w:rPr>
+        <w:t>to use</w:t>
+      </w:r>
+      <w:r>
+        <w:rPr>
+          <w:rFonts w:ascii="Times New Roman" w:hAnsi="Times New Roman"/>
+          <w:szCs w:val="18"/>
+        </w:rPr>
+        <w:t xml:space="preserve"> radiologist input within the CAD system itself. </w:t>
       </w:r>
       <w:r>
         <w:rPr>
@@ -467,7 +510,21 @@
           <w:rFonts w:ascii="Times New Roman" w:hAnsi="Times New Roman"/>
           <w:szCs w:val="18"/>
         </w:rPr>
-        <w:t xml:space="preserve"> inputs aren’t being utilized within </w:t>
+        <w:t xml:space="preserve"> inputs are</w:t>
+      </w:r>
+      <w:r>
+        <w:rPr>
+          <w:rFonts w:ascii="Times New Roman" w:hAnsi="Times New Roman"/>
+          <w:szCs w:val="18"/>
+        </w:rPr>
+        <w:t xml:space="preserve"> not</w:t>
+      </w:r>
+      <w:r>
+        <w:rPr>
+          <w:rFonts w:ascii="Times New Roman" w:hAnsi="Times New Roman"/>
+          <w:szCs w:val="18"/>
+        </w:rPr>
+        <w:t xml:space="preserve"> being utilized within </w:t>
       </w:r>
       <w:r>
         <w:rPr>
@@ -483,6 +540,92 @@
         </w:rPr>
         <w:t>CAD systems.</w:t>
       </w:r>
+      <w:r>
+        <w:rPr>
+          <w:rFonts w:ascii="Times New Roman" w:hAnsi="Times New Roman"/>
+          <w:szCs w:val="18"/>
+        </w:rPr>
+        <w:t xml:space="preserve"> </w:t>
+      </w:r>
+      <w:r>
+        <w:rPr>
+          <w:rFonts w:ascii="Times New Roman" w:hAnsi="Times New Roman"/>
+          <w:szCs w:val="18"/>
+        </w:rPr>
+        <w:t>Like</w:t>
+      </w:r>
+      <w:r>
+        <w:rPr>
+          <w:rFonts w:ascii="Times New Roman" w:hAnsi="Times New Roman"/>
+          <w:szCs w:val="18"/>
+        </w:rPr>
+        <w:t xml:space="preserve"> the idea behind</w:t>
+      </w:r>
+      <w:r>
+        <w:rPr>
+          <w:rFonts w:ascii="Times New Roman" w:hAnsi="Times New Roman"/>
+          <w:szCs w:val="18"/>
+        </w:rPr>
+        <w:t xml:space="preserve"> transfer learning, </w:t>
+      </w:r>
+      <w:r>
+        <w:rPr>
+          <w:rFonts w:ascii="Times New Roman" w:hAnsi="Times New Roman"/>
+          <w:szCs w:val="18"/>
+        </w:rPr>
+        <w:t>we utilize</w:t>
+      </w:r>
+      <w:r>
+        <w:rPr>
+          <w:rFonts w:ascii="Times New Roman" w:hAnsi="Times New Roman"/>
+          <w:szCs w:val="18"/>
+        </w:rPr>
+        <w:t xml:space="preserve"> </w:t>
+      </w:r>
+      <w:r>
+        <w:rPr>
+          <w:rFonts w:ascii="Times New Roman" w:hAnsi="Times New Roman"/>
+          <w:szCs w:val="18"/>
+        </w:rPr>
+        <w:t xml:space="preserve">the </w:t>
+      </w:r>
+      <w:r>
+        <w:rPr>
+          <w:rFonts w:ascii="Times New Roman" w:hAnsi="Times New Roman"/>
+          <w:szCs w:val="18"/>
+        </w:rPr>
+        <w:t>knowledge that</w:t>
+      </w:r>
+      <w:r>
+        <w:rPr>
+          <w:rFonts w:ascii="Times New Roman" w:hAnsi="Times New Roman"/>
+          <w:szCs w:val="18"/>
+        </w:rPr>
+        <w:t xml:space="preserve"> the radiologists already have</w:t>
+      </w:r>
+      <w:r>
+        <w:rPr>
+          <w:rFonts w:ascii="Times New Roman" w:hAnsi="Times New Roman"/>
+          <w:szCs w:val="18"/>
+        </w:rPr>
+        <w:t xml:space="preserve"> </w:t>
+      </w:r>
+      <w:r>
+        <w:rPr>
+          <w:rFonts w:ascii="Times New Roman" w:hAnsi="Times New Roman"/>
+          <w:szCs w:val="18"/>
+        </w:rPr>
+        <w:t>to</w:t>
+      </w:r>
+      <w:bookmarkStart w:id="0" w:name="_GoBack"/>
+      <w:bookmarkEnd w:id="0"/>
+      <w:r>
+        <w:rPr>
+          <w:rFonts w:ascii="Times New Roman" w:hAnsi="Times New Roman"/>
+          <w:szCs w:val="18"/>
+        </w:rPr>
+        <w:t xml:space="preserve"> speed up and improve results.</w:t>
+      </w:r>
     </w:p>
     <w:p>
       <w:pPr>
@@ -497,14 +640,56 @@
           <w:rFonts w:ascii="Times New Roman" w:hAnsi="Times New Roman"/>
           <w:szCs w:val="18"/>
         </w:rPr>
-        <w:t xml:space="preserve">We hypothesize that by combining machine learning output with radiologist opinions on mammography scans, </w:t>
-      </w:r>
-      <w:r>
-        <w:rPr>
-          <w:rFonts w:ascii="Times New Roman" w:hAnsi="Times New Roman"/>
-          <w:szCs w:val="18"/>
-        </w:rPr>
-        <w:t xml:space="preserve">we will see improved results when asking for classification of new mammography scans. </w:t>
+        <w:t xml:space="preserve">We hypothesize that by </w:t>
+      </w:r>
+      <w:r>
+        <w:rPr>
+          <w:rFonts w:ascii="Times New Roman" w:hAnsi="Times New Roman"/>
+          <w:szCs w:val="18"/>
+        </w:rPr>
+        <w:t>using radiologist opinions within a machine learning model used to predict</w:t>
+      </w:r>
+      <w:r>
+        <w:rPr>
+          <w:rFonts w:ascii="Times New Roman" w:hAnsi="Times New Roman"/>
+          <w:szCs w:val="18"/>
+        </w:rPr>
+        <w:t xml:space="preserve"> </w:t>
+      </w:r>
+      <w:r>
+        <w:rPr>
+          <w:rFonts w:ascii="Times New Roman" w:hAnsi="Times New Roman"/>
+          <w:szCs w:val="18"/>
+        </w:rPr>
+        <w:t xml:space="preserve">breast cancer from </w:t>
+      </w:r>
+      <w:r>
+        <w:rPr>
+          <w:rFonts w:ascii="Times New Roman" w:hAnsi="Times New Roman"/>
+          <w:szCs w:val="18"/>
+        </w:rPr>
+        <w:t xml:space="preserve">mammography scans, </w:t>
+      </w:r>
+      <w:r>
+        <w:rPr>
+          <w:rFonts w:ascii="Times New Roman" w:hAnsi="Times New Roman"/>
+          <w:szCs w:val="18"/>
+        </w:rPr>
+        <w:t xml:space="preserve">we will see improved results </w:t>
+      </w:r>
+      <w:r>
+        <w:rPr>
+          <w:rFonts w:ascii="Times New Roman" w:hAnsi="Times New Roman"/>
+          <w:szCs w:val="18"/>
+        </w:rPr>
+        <w:t>over just the radiologist or the machine alone</w:t>
+      </w:r>
+      <w:r>
+        <w:rPr>
+          <w:rFonts w:ascii="Times New Roman" w:hAnsi="Times New Roman"/>
+          <w:szCs w:val="18"/>
+        </w:rPr>
+        <w:t xml:space="preserve">. </w:t>
       </w:r>
       <w:r>
         <w:rPr>
@@ -581,7 +766,21 @@
           <w:rFonts w:ascii="Times New Roman" w:hAnsi="Times New Roman"/>
           <w:szCs w:val="18"/>
         </w:rPr>
-        <w:t>. We see substantial improvements to the CAD system when implementing a voting system that takes radiologist input into account within the model.</w:t>
+        <w:t xml:space="preserve">. We see substantial improvements to the CAD system when implementing a voting system that takes radiologist input into account within the </w:t>
+      </w:r>
+      <w:r>
+        <w:rPr>
+          <w:rFonts w:ascii="Times New Roman" w:hAnsi="Times New Roman"/>
+          <w:szCs w:val="18"/>
+        </w:rPr>
+        <w:t>algorithm, and even improvements over the radiologists</w:t>
+      </w:r>
+      <w:r>
+        <w:rPr>
+          <w:rFonts w:ascii="Times New Roman" w:hAnsi="Times New Roman"/>
+          <w:szCs w:val="18"/>
+        </w:rPr>
+        <w:t>.</w:t>
       </w:r>
     </w:p>
     <w:p>
@@ -660,14 +859,9 @@
                             <w:r>
                               <w:t xml:space="preserve">* </w:t>
                             </w:r>
-                            <w:hyperlink r:id="rId7" w:history="1">
-                              <w:r>
-                                <w:rPr>
-                                  <w:rStyle w:val="Hyperlink"/>
-                                </w:rPr>
-                                <w:t>Wurster.18@osu.edu</w:t>
-                              </w:r>
-                            </w:hyperlink>
+                            <w:r>
+                              <w:t>jwolfe@bwh.harvard.edu</w:t>
+                            </w:r>
                           </w:p>
                           <w:p>
                             <w:pPr>
@@ -782,14 +976,9 @@
                       <w:r>
                         <w:t xml:space="preserve">* </w:t>
                       </w:r>
-                      <w:hyperlink r:id="rId8" w:history="1">
-                        <w:r>
-                          <w:rPr>
-                            <w:rStyle w:val="Hyperlink"/>
-                          </w:rPr>
-                          <w:t>Wurster.18@osu.edu</w:t>
-                        </w:r>
-                      </w:hyperlink>
+                      <w:r>
+                        <w:t>jwolfe@bwh.harvard.edu</w:t>
+                      </w:r>
                     </w:p>
                     <w:p>
                       <w:pPr>
@@ -891,21 +1080,91 @@
           <w:rFonts w:ascii="Times New Roman" w:hAnsi="Times New Roman"/>
           <w:szCs w:val="18"/>
         </w:rPr>
-        <w:t>On the test set, the radiologists perform exceptionally well at classifying abnormal and normal mammograms, with an accuracy of 89% and an area on the receiver operating characteristic (AUC) of 0.87. The classifier by itself performs worse than the radiologists, but still respectably with AUC=0.69. The voting system improves upon both the radiologist and the model’s output, with an AUC=0.91</w:t>
-      </w:r>
-      <w:r>
-        <w:rPr>
-          <w:rFonts w:ascii="Times New Roman" w:hAnsi="Times New Roman"/>
-          <w:szCs w:val="18"/>
-        </w:rPr>
-        <w:t>, as shown in Figure 1</w:t>
-      </w:r>
-      <w:r>
-        <w:rPr>
-          <w:rFonts w:ascii="Times New Roman" w:hAnsi="Times New Roman"/>
-          <w:szCs w:val="18"/>
-        </w:rPr>
-        <w:t xml:space="preserve">. </w:t>
+        <w:t>T</w:t>
+      </w:r>
+      <w:r>
+        <w:rPr>
+          <w:rFonts w:ascii="Times New Roman" w:hAnsi="Times New Roman"/>
+          <w:szCs w:val="18"/>
+        </w:rPr>
+        <w:t>he radiologists perform well at classifying abnormal and normal mammograms</w:t>
+      </w:r>
+      <w:r>
+        <w:rPr>
+          <w:rFonts w:ascii="Times New Roman" w:hAnsi="Times New Roman"/>
+          <w:szCs w:val="18"/>
+        </w:rPr>
+        <w:t xml:space="preserve"> in our dataset</w:t>
+      </w:r>
+      <w:r>
+        <w:rPr>
+          <w:rFonts w:ascii="Times New Roman" w:hAnsi="Times New Roman"/>
+          <w:szCs w:val="18"/>
+        </w:rPr>
+        <w:t>, with an accuracy of 8</w:t>
+      </w:r>
+      <w:r>
+        <w:rPr>
+          <w:rFonts w:ascii="Times New Roman" w:hAnsi="Times New Roman"/>
+          <w:szCs w:val="18"/>
+        </w:rPr>
+        <w:t>0.7</w:t>
+      </w:r>
+      <w:r>
+        <w:rPr>
+          <w:rFonts w:ascii="Times New Roman" w:hAnsi="Times New Roman"/>
+          <w:szCs w:val="18"/>
+        </w:rPr>
+        <w:t>% and an area on the receiver operating characteristic (AUC) of 0.8</w:t>
+      </w:r>
+      <w:r>
+        <w:rPr>
+          <w:rFonts w:ascii="Times New Roman" w:hAnsi="Times New Roman"/>
+          <w:szCs w:val="18"/>
+        </w:rPr>
+        <w:t>08</w:t>
+      </w:r>
+      <w:r>
+        <w:rPr>
+          <w:rFonts w:ascii="Times New Roman" w:hAnsi="Times New Roman"/>
+          <w:szCs w:val="18"/>
+        </w:rPr>
+        <w:t>. The classifier by itself performs worse than the radiologists with AUC=0.</w:t>
+      </w:r>
+      <w:r>
+        <w:rPr>
+          <w:rFonts w:ascii="Times New Roman" w:hAnsi="Times New Roman"/>
+          <w:szCs w:val="18"/>
+        </w:rPr>
+        <w:t>77</w:t>
+      </w:r>
+      <w:r>
+        <w:rPr>
+          <w:rFonts w:ascii="Times New Roman" w:hAnsi="Times New Roman"/>
+          <w:szCs w:val="18"/>
+        </w:rPr>
+        <w:t>. The voting system improves upon both the radiologist and the model’s output, with an AUC=0.</w:t>
+      </w:r>
+      <w:r>
+        <w:rPr>
+          <w:rFonts w:ascii="Times New Roman" w:hAnsi="Times New Roman"/>
+          <w:szCs w:val="18"/>
+        </w:rPr>
+        <w:t>88</w:t>
+      </w:r>
+      <w:r>
+        <w:rPr>
+          <w:rFonts w:ascii="Times New Roman" w:hAnsi="Times New Roman"/>
+          <w:szCs w:val="18"/>
+        </w:rPr>
+        <w:t xml:space="preserve"> and an accuracy of 86.7%.</w:t>
+      </w:r>
+      <w:r>
+        <w:rPr>
+          <w:rFonts w:ascii="Times New Roman" w:hAnsi="Times New Roman"/>
+          <w:szCs w:val="18"/>
+        </w:rPr>
+        <w:t xml:space="preserve"> </w:t>
       </w:r>
     </w:p>
     <w:p>
@@ -924,10 +1183,10 @@
           <w:szCs w:val="18"/>
         </w:rPr>
         <w:drawing>
-          <wp:inline distT="0" distB="0" distL="0" distR="0" wp14:anchorId="3E35C83F" wp14:editId="629E8CE4">
-            <wp:extent cx="2479841" cy="1860487"/>
-            <wp:effectExtent l="0" t="0" r="0" b="6985"/>
-            <wp:docPr id="3" name="Picture 3"/>
+          <wp:inline distT="0" distB="0" distL="0" distR="0" wp14:anchorId="38CF49F0" wp14:editId="2A073BA6">
+            <wp:extent cx="4993574" cy="2811055"/>
+            <wp:effectExtent l="0" t="0" r="0" b="8890"/>
+            <wp:docPr id="4" name="Picture 4"/>
             <wp:cNvGraphicFramePr>
               <a:graphicFrameLocks xmlns:a="http://schemas.openxmlformats.org/drawingml/2006/main" noChangeAspect="1"/>
             </wp:cNvGraphicFramePr>
@@ -935,13 +1194,13 @@
               <a:graphicData uri="http://schemas.openxmlformats.org/drawingml/2006/picture">
                 <pic:pic xmlns:pic="http://schemas.openxmlformats.org/drawingml/2006/picture">
                   <pic:nvPicPr>
-                    <pic:cNvPr id="0" name="Picture 1"/>
+                    <pic:cNvPr id="0" name="Picture 2"/>
                     <pic:cNvPicPr>
                       <a:picLocks noChangeAspect="1" noChangeArrowheads="1"/>
                     </pic:cNvPicPr>
                   </pic:nvPicPr>
                   <pic:blipFill>
-                    <a:blip r:embed="rId9" cstate="print">
+                    <a:blip r:embed="rId7" cstate="print">
                       <a:extLst>
                         <a:ext uri="{28A0092B-C50C-407E-A947-70E740481C1C}">
                           <a14:useLocalDpi xmlns:a14="http://schemas.microsoft.com/office/drawing/2010/main" val="0"/>
@@ -956,7 +1215,7 @@
                   <pic:spPr bwMode="auto">
                     <a:xfrm>
                       <a:off x="0" y="0"/>
-                      <a:ext cx="2512142" cy="1884720"/>
+                      <a:ext cx="5006866" cy="2818537"/>
                     </a:xfrm>
                     <a:prstGeom prst="rect">
                       <a:avLst/>
@@ -986,10 +1245,70 @@
       <w:r>
         <w:rPr>
           <w:rFonts w:ascii="Times New Roman" w:hAnsi="Times New Roman"/>
-          <w:sz w:val="18"/>
-          <w:szCs w:val="18"/>
-        </w:rPr>
-        <w:t>The ROC curve for our voting system.</w:t>
+          <w:b/>
+          <w:sz w:val="18"/>
+          <w:szCs w:val="18"/>
+        </w:rPr>
+        <w:t>a.</w:t>
+      </w:r>
+      <w:r>
+        <w:rPr>
+          <w:rFonts w:ascii="Times New Roman" w:hAnsi="Times New Roman"/>
+          <w:sz w:val="18"/>
+          <w:szCs w:val="18"/>
+        </w:rPr>
+        <w:t xml:space="preserve"> ROC curve for the classifier alone. </w:t>
+      </w:r>
+      <w:r>
+        <w:rPr>
+          <w:rFonts w:ascii="Times New Roman" w:hAnsi="Times New Roman"/>
+          <w:b/>
+          <w:sz w:val="18"/>
+          <w:szCs w:val="18"/>
+        </w:rPr>
+        <w:t xml:space="preserve">b. </w:t>
+      </w:r>
+      <w:r>
+        <w:rPr>
+          <w:rFonts w:ascii="Times New Roman" w:hAnsi="Times New Roman"/>
+          <w:sz w:val="18"/>
+          <w:szCs w:val="18"/>
+        </w:rPr>
+        <w:t xml:space="preserve">ROC curve for the voting system using both the machine and radiologist input. </w:t>
+      </w:r>
+      <w:r>
+        <w:rPr>
+          <w:rFonts w:ascii="Times New Roman" w:hAnsi="Times New Roman"/>
+          <w:b/>
+          <w:sz w:val="18"/>
+          <w:szCs w:val="18"/>
+        </w:rPr>
+        <w:t xml:space="preserve">c. </w:t>
+      </w:r>
+      <w:r>
+        <w:rPr>
+          <w:rFonts w:ascii="Times New Roman" w:hAnsi="Times New Roman"/>
+          <w:sz w:val="18"/>
+          <w:szCs w:val="18"/>
+        </w:rPr>
+        <w:t xml:space="preserve">Accuracy, true positive rate (TPR), false positive rate (FPR), area under the receiver operating characteristic (AUC) and the standard deviation of the AUC for the three parties/systems predicting abnormal mammograms. </w:t>
+      </w:r>
+      <w:r>
+        <w:rPr>
+          <w:rFonts w:ascii="Times New Roman" w:hAnsi="Times New Roman"/>
+          <w:b/>
+          <w:sz w:val="18"/>
+          <w:szCs w:val="18"/>
+        </w:rPr>
+        <w:t xml:space="preserve">d. </w:t>
+      </w:r>
+      <w:r>
+        <w:rPr>
+          <w:rFonts w:ascii="Times New Roman" w:hAnsi="Times New Roman"/>
+          <w:sz w:val="18"/>
+          <w:szCs w:val="18"/>
+        </w:rPr>
+        <w:t>t-SNE visualization of the voting system based on the classification, confidence score, and a 50-dimensional vector generated by PCA on the deep visual features of each image.</w:t>
       </w:r>
     </w:p>
     <w:p>
@@ -1014,14 +1333,56 @@
           <w:rFonts w:ascii="Times New Roman" w:hAnsi="Times New Roman"/>
           <w:szCs w:val="18"/>
         </w:rPr>
-        <w:t xml:space="preserve">We notice interesting trends when comparing the radiologist decisions to the voting model’s decisions. The voting model manages to correct five </w:t>
-      </w:r>
-      <w:r>
-        <w:rPr>
-          <w:rFonts w:ascii="Times New Roman" w:hAnsi="Times New Roman"/>
-          <w:szCs w:val="18"/>
-        </w:rPr>
-        <w:t xml:space="preserve">of the six errors </w:t>
+        <w:t xml:space="preserve">We notice interesting trends when comparing the radiologist decisions to the voting model’s decisions. The </w:t>
+      </w:r>
+      <w:r>
+        <w:rPr>
+          <w:rFonts w:ascii="Times New Roman" w:hAnsi="Times New Roman"/>
+          <w:szCs w:val="18"/>
+        </w:rPr>
+        <w:t>classifier</w:t>
+      </w:r>
+      <w:r>
+        <w:rPr>
+          <w:rFonts w:ascii="Times New Roman" w:hAnsi="Times New Roman"/>
+          <w:szCs w:val="18"/>
+        </w:rPr>
+        <w:t xml:space="preserve"> manages to correct </w:t>
+      </w:r>
+      <w:r>
+        <w:rPr>
+          <w:rFonts w:ascii="Times New Roman" w:hAnsi="Times New Roman"/>
+          <w:szCs w:val="18"/>
+        </w:rPr>
+        <w:t>10</w:t>
+      </w:r>
+      <w:r>
+        <w:rPr>
+          <w:rFonts w:ascii="Times New Roman" w:hAnsi="Times New Roman"/>
+          <w:szCs w:val="18"/>
+        </w:rPr>
+        <w:t xml:space="preserve"> </w:t>
+      </w:r>
+      <w:r>
+        <w:rPr>
+          <w:rFonts w:ascii="Times New Roman" w:hAnsi="Times New Roman"/>
+          <w:szCs w:val="18"/>
+        </w:rPr>
+        <w:t xml:space="preserve">of the </w:t>
+      </w:r>
+      <w:r>
+        <w:rPr>
+          <w:rFonts w:ascii="Times New Roman" w:hAnsi="Times New Roman"/>
+          <w:szCs w:val="18"/>
+        </w:rPr>
+        <w:t>16</w:t>
+      </w:r>
+      <w:r>
+        <w:rPr>
+          <w:rFonts w:ascii="Times New Roman" w:hAnsi="Times New Roman"/>
+          <w:szCs w:val="18"/>
+        </w:rPr>
+        <w:t xml:space="preserve"> errors </w:t>
       </w:r>
       <w:r>
         <w:rPr>
@@ -1035,7 +1396,28 @@
           <w:rFonts w:ascii="Times New Roman" w:hAnsi="Times New Roman"/>
           <w:szCs w:val="18"/>
         </w:rPr>
-        <w:t>, while only introducing four false positives</w:t>
+        <w:t xml:space="preserve">, while only introducing </w:t>
+      </w:r>
+      <w:r>
+        <w:rPr>
+          <w:rFonts w:ascii="Times New Roman" w:hAnsi="Times New Roman"/>
+          <w:szCs w:val="18"/>
+        </w:rPr>
+        <w:t>2</w:t>
+      </w:r>
+      <w:r>
+        <w:rPr>
+          <w:rFonts w:ascii="Times New Roman" w:hAnsi="Times New Roman"/>
+          <w:szCs w:val="18"/>
+        </w:rPr>
+        <w:t xml:space="preserve"> false positives</w:t>
+      </w:r>
+      <w:r>
+        <w:rPr>
+          <w:rFonts w:ascii="Times New Roman" w:hAnsi="Times New Roman"/>
+          <w:szCs w:val="18"/>
+        </w:rPr>
+        <w:t xml:space="preserve"> and 2 false negatives</w:t>
       </w:r>
       <w:r>
         <w:rPr>
@@ -1056,28 +1438,179 @@
           <w:rFonts w:ascii="Times New Roman" w:hAnsi="Times New Roman"/>
           <w:szCs w:val="18"/>
         </w:rPr>
-        <w:t xml:space="preserve"> include two false positives and three false negatives. These corrections were made on images in which the radiologist confidence was lower than the classifier confidence. The radiologist confidence values for these </w:t>
-      </w:r>
-      <w:r>
-        <w:rPr>
-          <w:rFonts w:ascii="Times New Roman" w:hAnsi="Times New Roman"/>
-          <w:szCs w:val="18"/>
-        </w:rPr>
-        <w:t xml:space="preserve">corrected images were very low, each scoring less than 0.2. </w:t>
-      </w:r>
-      <w:r>
-        <w:rPr>
-          <w:rFonts w:ascii="Times New Roman" w:hAnsi="Times New Roman"/>
-          <w:szCs w:val="18"/>
-        </w:rPr>
-        <w:t>On average, radiologists had a confidence of 0.358 and the classifier had a confidence of 0.306, showing the classifier was slightly less confident in results than the radiologists. Despite a similar average confidence, there is little correlation between the confidence values, with a Pearson correlation coefficient of r=0.</w:t>
-      </w:r>
-      <w:r>
-        <w:rPr>
-          <w:rFonts w:ascii="Times New Roman" w:hAnsi="Times New Roman"/>
-          <w:szCs w:val="18"/>
-        </w:rPr>
-        <w:t>060</w:t>
+        <w:t xml:space="preserve"> include </w:t>
+      </w:r>
+      <w:r>
+        <w:rPr>
+          <w:rFonts w:ascii="Times New Roman" w:hAnsi="Times New Roman"/>
+          <w:szCs w:val="18"/>
+        </w:rPr>
+        <w:t>1</w:t>
+      </w:r>
+      <w:r>
+        <w:rPr>
+          <w:rFonts w:ascii="Times New Roman" w:hAnsi="Times New Roman"/>
+          <w:szCs w:val="18"/>
+        </w:rPr>
+        <w:t xml:space="preserve"> false positive and </w:t>
+      </w:r>
+      <w:r>
+        <w:rPr>
+          <w:rFonts w:ascii="Times New Roman" w:hAnsi="Times New Roman"/>
+          <w:szCs w:val="18"/>
+        </w:rPr>
+        <w:t>9</w:t>
+      </w:r>
+      <w:r>
+        <w:rPr>
+          <w:rFonts w:ascii="Times New Roman" w:hAnsi="Times New Roman"/>
+          <w:szCs w:val="18"/>
+        </w:rPr>
+        <w:t xml:space="preserve"> false negatives. </w:t>
+      </w:r>
+    </w:p>
+    <w:p>
+      <w:pPr>
+        <w:ind w:firstLine="0"/>
+        <w:rPr>
+          <w:rFonts w:ascii="Times New Roman" w:hAnsi="Times New Roman"/>
+          <w:szCs w:val="18"/>
+        </w:rPr>
+      </w:pPr>
+      <w:r>
+        <w:rPr>
+          <w:rFonts w:ascii="Times New Roman" w:hAnsi="Times New Roman"/>
+          <w:szCs w:val="18"/>
+        </w:rPr>
+        <w:t>On the other hand, the radiologists corrected 18 errors the classifier made, of which were 7 false negatives and 11 false positives.</w:t>
+      </w:r>
+      <w:r>
+        <w:rPr>
+          <w:rFonts w:ascii="Times New Roman" w:hAnsi="Times New Roman"/>
+          <w:szCs w:val="18"/>
+        </w:rPr>
+        <w:t xml:space="preserve"> There are also 5 instances of both the classifier and the radiologists making the same mistake. The radiologists only introduce 1 mistake, a false negative, into the voting system.</w:t>
+      </w:r>
+    </w:p>
+    <w:p>
+      <w:pPr>
+        <w:ind w:firstLine="0"/>
+        <w:rPr>
+          <w:rFonts w:ascii="Times New Roman" w:hAnsi="Times New Roman"/>
+          <w:szCs w:val="18"/>
+        </w:rPr>
+      </w:pPr>
+      <w:r>
+        <w:rPr>
+          <w:rFonts w:ascii="Times New Roman" w:hAnsi="Times New Roman"/>
+          <w:szCs w:val="18"/>
+        </w:rPr>
+        <w:t>On average, radiologists had a confidence of 0.3</w:t>
+      </w:r>
+      <w:r>
+        <w:rPr>
+          <w:rFonts w:ascii="Times New Roman" w:hAnsi="Times New Roman"/>
+          <w:szCs w:val="18"/>
+        </w:rPr>
+        <w:t>46</w:t>
+      </w:r>
+      <w:r>
+        <w:rPr>
+          <w:rFonts w:ascii="Times New Roman" w:hAnsi="Times New Roman"/>
+          <w:szCs w:val="18"/>
+        </w:rPr>
+        <w:t xml:space="preserve"> and the classifier had a confidence of 0.</w:t>
+      </w:r>
+      <w:r>
+        <w:rPr>
+          <w:rFonts w:ascii="Times New Roman" w:hAnsi="Times New Roman"/>
+          <w:szCs w:val="18"/>
+        </w:rPr>
+        <w:t>554</w:t>
+      </w:r>
+      <w:r>
+        <w:rPr>
+          <w:rFonts w:ascii="Times New Roman" w:hAnsi="Times New Roman"/>
+          <w:szCs w:val="18"/>
+        </w:rPr>
+        <w:t xml:space="preserve">, showing the classifier was </w:t>
+      </w:r>
+      <w:r>
+        <w:rPr>
+          <w:rFonts w:ascii="Times New Roman" w:hAnsi="Times New Roman"/>
+          <w:szCs w:val="18"/>
+        </w:rPr>
+        <w:t>more</w:t>
+      </w:r>
+      <w:r>
+        <w:rPr>
+          <w:rFonts w:ascii="Times New Roman" w:hAnsi="Times New Roman"/>
+          <w:szCs w:val="18"/>
+        </w:rPr>
+        <w:t xml:space="preserve"> confident in results than the radiologists. </w:t>
+      </w:r>
+      <w:r>
+        <w:rPr>
+          <w:rFonts w:ascii="Times New Roman" w:hAnsi="Times New Roman"/>
+          <w:szCs w:val="18"/>
+        </w:rPr>
+        <w:t xml:space="preserve">When the radiologists corrected the machine correctly, they had an average confidence of 0.473. When the classifier corrected the radiologist correctly, it had an average confidence of 0.811. </w:t>
+      </w:r>
+      <w:r>
+        <w:rPr>
+          <w:rFonts w:ascii="Times New Roman" w:hAnsi="Times New Roman"/>
+          <w:szCs w:val="18"/>
+        </w:rPr>
+        <w:t>We observe little</w:t>
+      </w:r>
+      <w:r>
+        <w:rPr>
+          <w:rFonts w:ascii="Times New Roman" w:hAnsi="Times New Roman"/>
+          <w:szCs w:val="18"/>
+        </w:rPr>
+        <w:t xml:space="preserve"> correlation between the confidence values, with a Pearson correlation coefficient of r=</w:t>
+      </w:r>
+      <w:r>
+        <w:rPr>
+          <w:rFonts w:ascii="Times New Roman" w:hAnsi="Times New Roman"/>
+          <w:szCs w:val="18"/>
+        </w:rPr>
+        <w:t>-0.09</w:t>
+      </w:r>
+      <w:r>
+        <w:rPr>
+          <w:rFonts w:ascii="Times New Roman" w:hAnsi="Times New Roman"/>
+          <w:szCs w:val="18"/>
+        </w:rPr>
+        <w:t xml:space="preserve">, </w:t>
+      </w:r>
+      <w:r>
+        <w:rPr>
+          <w:rFonts w:ascii="Times New Roman" w:hAnsi="Times New Roman"/>
+          <w:szCs w:val="18"/>
+        </w:rPr>
+        <w:t>and</w:t>
+      </w:r>
+      <w:r>
+        <w:rPr>
+          <w:rFonts w:ascii="Times New Roman" w:hAnsi="Times New Roman"/>
+          <w:szCs w:val="18"/>
+        </w:rPr>
+        <w:t xml:space="preserve"> a </w:t>
+      </w:r>
+      <w:r>
+        <w:rPr>
+          <w:rFonts w:ascii="Times New Roman" w:hAnsi="Times New Roman"/>
+          <w:szCs w:val="18"/>
+        </w:rPr>
+        <w:t>c</w:t>
+      </w:r>
+      <w:r>
+        <w:rPr>
+          <w:rFonts w:ascii="Times New Roman" w:hAnsi="Times New Roman"/>
+          <w:szCs w:val="18"/>
+        </w:rPr>
+        <w:t>orrelation of r=0.2 between predictions</w:t>
       </w:r>
       <w:r>
         <w:rPr>
@@ -1107,10 +1640,186 @@
       <w:r>
         <w:rPr>
           <w:rFonts w:ascii="Times New Roman" w:hAnsi="Times New Roman"/>
-          <w:szCs w:val="18"/>
-        </w:rPr>
-        <w:lastRenderedPageBreak/>
-        <w:t xml:space="preserve">We see a large improvement over a typical classifier when incorporating radiologist input, improving AUC from 0.69 to 0.91. </w:t>
+          <w:noProof/>
+          <w:szCs w:val="18"/>
+        </w:rPr>
+        <w:drawing>
+          <wp:inline distT="0" distB="0" distL="0" distR="0" wp14:anchorId="23ED5788" wp14:editId="5DC36FB1">
+            <wp:extent cx="5937885" cy="3342640"/>
+            <wp:effectExtent l="0" t="0" r="5715" b="0"/>
+            <wp:docPr id="6" name="Picture 6"/>
+            <wp:cNvGraphicFramePr>
+              <a:graphicFrameLocks xmlns:a="http://schemas.openxmlformats.org/drawingml/2006/main" noChangeAspect="1"/>
+            </wp:cNvGraphicFramePr>
+            <a:graphic xmlns:a="http://schemas.openxmlformats.org/drawingml/2006/main">
+              <a:graphicData uri="http://schemas.openxmlformats.org/drawingml/2006/picture">
+                <pic:pic xmlns:pic="http://schemas.openxmlformats.org/drawingml/2006/picture">
+                  <pic:nvPicPr>
+                    <pic:cNvPr id="0" name="Picture 4"/>
+                    <pic:cNvPicPr>
+                      <a:picLocks noChangeAspect="1" noChangeArrowheads="1"/>
+                    </pic:cNvPicPr>
+                  </pic:nvPicPr>
+                  <pic:blipFill>
+                    <a:blip r:embed="rId8">
+                      <a:extLst>
+                        <a:ext uri="{28A0092B-C50C-407E-A947-70E740481C1C}">
+                          <a14:useLocalDpi xmlns:a14="http://schemas.microsoft.com/office/drawing/2010/main" val="0"/>
+                        </a:ext>
+                      </a:extLst>
+                    </a:blip>
+                    <a:srcRect/>
+                    <a:stretch>
+                      <a:fillRect/>
+                    </a:stretch>
+                  </pic:blipFill>
+                  <pic:spPr bwMode="auto">
+                    <a:xfrm>
+                      <a:off x="0" y="0"/>
+                      <a:ext cx="5937885" cy="3342640"/>
+                    </a:xfrm>
+                    <a:prstGeom prst="rect">
+                      <a:avLst/>
+                    </a:prstGeom>
+                    <a:noFill/>
+                    <a:ln>
+                      <a:noFill/>
+                    </a:ln>
+                  </pic:spPr>
+                </pic:pic>
+              </a:graphicData>
+            </a:graphic>
+          </wp:inline>
+        </w:drawing>
+      </w:r>
+    </w:p>
+    <w:p>
+      <w:pPr>
+        <w:ind w:firstLine="0"/>
+        <w:jc w:val="center"/>
+        <w:rPr>
+          <w:rFonts w:ascii="Times New Roman" w:hAnsi="Times New Roman"/>
+          <w:szCs w:val="18"/>
+        </w:rPr>
+      </w:pPr>
+      <w:r>
+        <w:rPr>
+          <w:rFonts w:ascii="Times New Roman" w:hAnsi="Times New Roman"/>
+          <w:szCs w:val="18"/>
+        </w:rPr>
+        <w:t xml:space="preserve">Figure 2: </w:t>
+      </w:r>
+      <w:r>
+        <w:rPr>
+          <w:rFonts w:ascii="Times New Roman" w:hAnsi="Times New Roman"/>
+          <w:b/>
+          <w:szCs w:val="18"/>
+        </w:rPr>
+        <w:t xml:space="preserve">a. </w:t>
+      </w:r>
+      <w:r>
+        <w:rPr>
+          <w:rFonts w:ascii="Times New Roman" w:hAnsi="Times New Roman"/>
+          <w:szCs w:val="18"/>
+        </w:rPr>
+        <w:t xml:space="preserve">A radiologist annotation on a mammogram of a breast with a malignancy. The region of interest (ROI) is marked with the red circle around it. </w:t>
+      </w:r>
+      <w:r>
+        <w:rPr>
+          <w:rFonts w:ascii="Times New Roman" w:hAnsi="Times New Roman"/>
+          <w:b/>
+          <w:szCs w:val="18"/>
+        </w:rPr>
+        <w:t xml:space="preserve">b. </w:t>
+      </w:r>
+      <w:r>
+        <w:rPr>
+          <w:rFonts w:ascii="Times New Roman" w:hAnsi="Times New Roman"/>
+          <w:szCs w:val="18"/>
+        </w:rPr>
+        <w:t xml:space="preserve">Grad-CAM++ activation map of the model’s decision for the same mammogram as shown in a. that is cropped to remove the pectoral muscle and noise along the bottom. There is a large activation in the ROI. </w:t>
+      </w:r>
+      <w:r>
+        <w:rPr>
+          <w:rFonts w:ascii="Times New Roman" w:hAnsi="Times New Roman"/>
+          <w:b/>
+          <w:szCs w:val="18"/>
+        </w:rPr>
+        <w:t xml:space="preserve">c. </w:t>
+      </w:r>
+      <w:r>
+        <w:rPr>
+          <w:rFonts w:ascii="Times New Roman" w:hAnsi="Times New Roman"/>
+          <w:szCs w:val="18"/>
+        </w:rPr>
+        <w:t>Grad-CAM++ activation map of the model’s decision for the mammogram left uncropped. We see more activation from the pectoral muscle and noise, and less activation on the ROI than in b.</w:t>
+      </w:r>
+    </w:p>
+    <w:p>
+      <w:pPr>
+        <w:ind w:firstLine="0"/>
+        <w:rPr>
+          <w:rFonts w:ascii="Times New Roman" w:hAnsi="Times New Roman"/>
+          <w:szCs w:val="18"/>
+        </w:rPr>
+      </w:pPr>
+    </w:p>
+    <w:p>
+      <w:pPr>
+        <w:ind w:firstLine="0"/>
+        <w:rPr>
+          <w:rFonts w:ascii="Times New Roman" w:hAnsi="Times New Roman"/>
+          <w:szCs w:val="18"/>
+        </w:rPr>
+      </w:pPr>
+      <w:r>
+        <w:rPr>
+          <w:rFonts w:ascii="Times New Roman" w:hAnsi="Times New Roman"/>
+          <w:szCs w:val="18"/>
+        </w:rPr>
+        <w:t>We see a</w:t>
+      </w:r>
+      <w:r>
+        <w:rPr>
+          <w:rFonts w:ascii="Times New Roman" w:hAnsi="Times New Roman"/>
+          <w:szCs w:val="18"/>
+        </w:rPr>
+        <w:t xml:space="preserve">n </w:t>
+      </w:r>
+      <w:r>
+        <w:rPr>
+          <w:rFonts w:ascii="Times New Roman" w:hAnsi="Times New Roman"/>
+          <w:szCs w:val="18"/>
+        </w:rPr>
+        <w:t>improvement over a typical classifier when incorporating radiologist input, improving AUC from 0.</w:t>
+      </w:r>
+      <w:r>
+        <w:rPr>
+          <w:rFonts w:ascii="Times New Roman" w:hAnsi="Times New Roman"/>
+          <w:szCs w:val="18"/>
+        </w:rPr>
+        <w:t>78</w:t>
+      </w:r>
+      <w:r>
+        <w:rPr>
+          <w:rFonts w:ascii="Times New Roman" w:hAnsi="Times New Roman"/>
+          <w:szCs w:val="18"/>
+        </w:rPr>
+        <w:t xml:space="preserve"> to 0.</w:t>
+      </w:r>
+      <w:r>
+        <w:rPr>
+          <w:rFonts w:ascii="Times New Roman" w:hAnsi="Times New Roman"/>
+          <w:szCs w:val="18"/>
+        </w:rPr>
+        <w:t>87</w:t>
+      </w:r>
+      <w:r>
+        <w:rPr>
+          <w:rFonts w:ascii="Times New Roman" w:hAnsi="Times New Roman"/>
+          <w:szCs w:val="18"/>
+        </w:rPr>
+        <w:t xml:space="preserve">. </w:t>
       </w:r>
       <w:r>
         <w:rPr>
@@ -1124,63 +1833,70 @@
           <w:rFonts w:ascii="Times New Roman" w:hAnsi="Times New Roman"/>
           <w:szCs w:val="18"/>
         </w:rPr>
-        <w:t xml:space="preserve">This claim is supported by the weak correlation between confidence values for the classifier versus the radiologists – the “gist” extracted from the radiologist must capture different features than the deep learning model captures. </w:t>
-      </w:r>
-      <w:r>
-        <w:rPr>
-          <w:rFonts w:ascii="Times New Roman" w:hAnsi="Times New Roman"/>
-          <w:szCs w:val="18"/>
-        </w:rPr>
-        <w:t>Despite the classifier confidence being lower than the radiologist on average, it was able to identify and correct five of the six errors the radiologists made.</w:t>
-      </w:r>
-      <w:r>
-        <w:rPr>
-          <w:rFonts w:ascii="Times New Roman" w:hAnsi="Times New Roman"/>
-          <w:szCs w:val="18"/>
-        </w:rPr>
-        <w:t xml:space="preserve"> The only unresolved error was a false negative, </w:t>
-      </w:r>
-      <w:r>
-        <w:rPr>
-          <w:rFonts w:ascii="Times New Roman" w:hAnsi="Times New Roman"/>
-          <w:szCs w:val="18"/>
-        </w:rPr>
-        <w:t xml:space="preserve">in </w:t>
-      </w:r>
-      <w:r>
-        <w:rPr>
-          <w:rFonts w:ascii="Times New Roman" w:hAnsi="Times New Roman"/>
-          <w:szCs w:val="18"/>
-        </w:rPr>
-        <w:t>which both the radiologists and classifier had a very low confidence in their answer</w:t>
-      </w:r>
-      <w:r>
-        <w:rPr>
-          <w:rFonts w:ascii="Times New Roman" w:hAnsi="Times New Roman"/>
-          <w:szCs w:val="18"/>
-        </w:rPr>
-        <w:t>s</w:t>
-      </w:r>
-      <w:r>
-        <w:rPr>
-          <w:rFonts w:ascii="Times New Roman" w:hAnsi="Times New Roman"/>
-          <w:szCs w:val="18"/>
-        </w:rPr>
-        <w:t xml:space="preserve">, </w:t>
-      </w:r>
-      <w:r>
-        <w:rPr>
-          <w:rFonts w:ascii="Times New Roman" w:hAnsi="Times New Roman"/>
-          <w:szCs w:val="18"/>
-        </w:rPr>
-        <w:t>implying</w:t>
-      </w:r>
-      <w:r>
-        <w:rPr>
-          <w:rFonts w:ascii="Times New Roman" w:hAnsi="Times New Roman"/>
-          <w:szCs w:val="18"/>
-        </w:rPr>
-        <w:t xml:space="preserve"> that it was a difficult case.</w:t>
+        <w:t>This claim is supported by the weak correlation between confidence values</w:t>
+      </w:r>
+      <w:r>
+        <w:rPr>
+          <w:rFonts w:ascii="Times New Roman" w:hAnsi="Times New Roman"/>
+          <w:szCs w:val="18"/>
+        </w:rPr>
+        <w:t xml:space="preserve"> and predictions</w:t>
+      </w:r>
+      <w:r>
+        <w:rPr>
+          <w:rFonts w:ascii="Times New Roman" w:hAnsi="Times New Roman"/>
+          <w:szCs w:val="18"/>
+        </w:rPr>
+        <w:t xml:space="preserve"> for the classifier versus the radiologists – the “gist” extracted from the radiologist must capture different features than the deep learning model captures. </w:t>
+      </w:r>
+      <w:r>
+        <w:rPr>
+          <w:rFonts w:ascii="Times New Roman" w:hAnsi="Times New Roman"/>
+          <w:szCs w:val="18"/>
+        </w:rPr>
+        <w:t xml:space="preserve">Despite the classifier confidence being </w:t>
+      </w:r>
+      <w:r>
+        <w:rPr>
+          <w:rFonts w:ascii="Times New Roman" w:hAnsi="Times New Roman"/>
+          <w:szCs w:val="18"/>
+        </w:rPr>
+        <w:t>higher than the radiologists on average, very few incorrect classifications were introduced. This means the classifier was not confident enough with its false predictions</w:t>
+      </w:r>
+      <w:r>
+        <w:rPr>
+          <w:rFonts w:ascii="Times New Roman" w:hAnsi="Times New Roman"/>
+          <w:szCs w:val="18"/>
+        </w:rPr>
+        <w:t xml:space="preserve"> allowing</w:t>
+      </w:r>
+      <w:r>
+        <w:rPr>
+          <w:rFonts w:ascii="Times New Roman" w:hAnsi="Times New Roman"/>
+          <w:szCs w:val="18"/>
+        </w:rPr>
+        <w:t xml:space="preserve"> the radiologists with more experience </w:t>
+      </w:r>
+      <w:r>
+        <w:rPr>
+          <w:rFonts w:ascii="Times New Roman" w:hAnsi="Times New Roman"/>
+          <w:szCs w:val="18"/>
+        </w:rPr>
+        <w:t>to give correct input</w:t>
+      </w:r>
+      <w:r>
+        <w:rPr>
+          <w:rFonts w:ascii="Times New Roman" w:hAnsi="Times New Roman"/>
+          <w:szCs w:val="18"/>
+        </w:rPr>
+        <w:t xml:space="preserve">. </w:t>
+      </w:r>
+      <w:r>
+        <w:rPr>
+          <w:rFonts w:ascii="Times New Roman" w:hAnsi="Times New Roman"/>
+          <w:szCs w:val="18"/>
+        </w:rPr>
+        <w:t>There are also several instances in which both the radiologists and the classifier are incorrect with their prediction. These cases may be more challenging to evaluate. This is supported by the fact that the average confidence for these incorrect classifications was 0.19 over both the radiologists and classifier, meaning neither party was confident in their prediction.</w:t>
       </w:r>
     </w:p>
     <w:p>
@@ -1263,6 +1979,7 @@
           <w:rFonts w:ascii="Times New Roman" w:hAnsi="Times New Roman"/>
           <w:szCs w:val="18"/>
         </w:rPr>
+        <w:lastRenderedPageBreak/>
         <w:t>Methods</w:t>
       </w:r>
     </w:p>
@@ -1279,23 +1996,63 @@
           <w:rFonts w:ascii="Times New Roman" w:hAnsi="Times New Roman"/>
           <w:szCs w:val="18"/>
         </w:rPr>
-        <w:t xml:space="preserve">The mammography dataset contains 220 unilateral full-field digital mammograms obtained from 110 unique patients at Brigham and Women’s Hospital. Three classes are in these images – no malignancy (110 images), malignancy (66 images), or contralateral to the breast with a malignancy (44 images). The images are cropped such that muscle tissue is removed in an algorithm </w:t>
-      </w:r>
-      <w:proofErr w:type="gramStart"/>
-      <w:r>
-        <w:rPr>
-          <w:rFonts w:ascii="Times New Roman" w:hAnsi="Times New Roman"/>
-          <w:szCs w:val="18"/>
-        </w:rPr>
-        <w:t>similar to</w:t>
-      </w:r>
-      <w:proofErr w:type="gramEnd"/>
-      <w:r>
-        <w:rPr>
-          <w:rFonts w:ascii="Times New Roman" w:hAnsi="Times New Roman"/>
-          <w:szCs w:val="18"/>
-        </w:rPr>
-        <w:t xml:space="preserve"> that suggested in [9] to increase stability on the relatively small dataset. All code for this paper is provided on </w:t>
+        <w:t>The mammography dataset contains 220 unilateral full-field digital mammograms obtained from 110 unique patients at Brigham and Women’s Hospital. Three classes are in these images – no malignancy (110 images), malignancy (66 images), or contralateral to the breast with a malignancy (44 images).</w:t>
+      </w:r>
+      <w:r>
+        <w:rPr>
+          <w:rFonts w:ascii="Times New Roman" w:hAnsi="Times New Roman"/>
+          <w:szCs w:val="18"/>
+        </w:rPr>
+        <w:t xml:space="preserve"> The </w:t>
+      </w:r>
+      <w:r>
+        <w:rPr>
+          <w:rFonts w:ascii="Times New Roman" w:hAnsi="Times New Roman"/>
+          <w:szCs w:val="18"/>
+        </w:rPr>
+        <w:t>left</w:t>
+      </w:r>
+      <w:r>
+        <w:rPr>
+          <w:rFonts w:ascii="Times New Roman" w:hAnsi="Times New Roman"/>
+          <w:szCs w:val="18"/>
+        </w:rPr>
+        <w:t xml:space="preserve"> breast mammograms are mirrored. </w:t>
+      </w:r>
+      <w:r>
+        <w:rPr>
+          <w:rFonts w:ascii="Times New Roman" w:hAnsi="Times New Roman"/>
+          <w:szCs w:val="18"/>
+        </w:rPr>
+        <w:t xml:space="preserve">The images are cropped such that muscle tissue is removed in an algorithm </w:t>
+      </w:r>
+      <w:r>
+        <w:rPr>
+          <w:rFonts w:ascii="Times New Roman" w:hAnsi="Times New Roman"/>
+          <w:szCs w:val="18"/>
+        </w:rPr>
+        <w:t>like</w:t>
+      </w:r>
+      <w:r>
+        <w:rPr>
+          <w:rFonts w:ascii="Times New Roman" w:hAnsi="Times New Roman"/>
+          <w:szCs w:val="18"/>
+        </w:rPr>
+        <w:t xml:space="preserve"> that suggested in [9] to increase stability on the relatively small dataset. </w:t>
+      </w:r>
+      <w:r>
+        <w:rPr>
+          <w:rFonts w:ascii="Times New Roman" w:hAnsi="Times New Roman"/>
+          <w:szCs w:val="18"/>
+        </w:rPr>
+        <w:t xml:space="preserve">Once cropped, we visually inspect the results to ensure the cropping didn’t remove too much or too little. Errors are corrected by hand. </w:t>
+      </w:r>
+      <w:r>
+        <w:rPr>
+          <w:rFonts w:ascii="Times New Roman" w:hAnsi="Times New Roman"/>
+          <w:szCs w:val="18"/>
+        </w:rPr>
+        <w:t xml:space="preserve">All code for this paper is provided on </w:t>
       </w:r>
       <w:proofErr w:type="spellStart"/>
       <w:r>
@@ -1313,7 +2070,7 @@
         </w:rPr>
         <w:t xml:space="preserve">: </w:t>
       </w:r>
-      <w:hyperlink r:id="rId10" w:history="1">
+      <w:hyperlink r:id="rId9" w:history="1">
         <w:r>
           <w:rPr>
             <w:rStyle w:val="Hyperlink"/>
@@ -1353,7 +2110,42 @@
           <w:rFonts w:ascii="Times New Roman" w:hAnsi="Times New Roman"/>
           <w:szCs w:val="18"/>
         </w:rPr>
-        <w:t>For the radiologist gist data, 10 radiologists were shown 120 images of the 220 where 40 were completely normal, 40 had a confirmed malignancy, and 40 were normal but contralateral to a breast with a malignancy. They were shown the image for 250 milliseconds and asked to report on a scale from 0, recommending the patient return for further examination, to 100, the scan is normal. The readings from the 10 radiologists were averaged for each image, giving the final radiologist response.</w:t>
+        <w:t>The radiologist data is comprised of responses from</w:t>
+      </w:r>
+      <w:r>
+        <w:rPr>
+          <w:rFonts w:ascii="Times New Roman" w:hAnsi="Times New Roman"/>
+          <w:szCs w:val="18"/>
+        </w:rPr>
+        <w:t xml:space="preserve"> 10 radiologists </w:t>
+      </w:r>
+      <w:r>
+        <w:rPr>
+          <w:rFonts w:ascii="Times New Roman" w:hAnsi="Times New Roman"/>
+          <w:szCs w:val="18"/>
+        </w:rPr>
+        <w:t xml:space="preserve">who </w:t>
+      </w:r>
+      <w:r>
+        <w:rPr>
+          <w:rFonts w:ascii="Times New Roman" w:hAnsi="Times New Roman"/>
+          <w:szCs w:val="18"/>
+        </w:rPr>
+        <w:t xml:space="preserve">were </w:t>
+      </w:r>
+      <w:r>
+        <w:rPr>
+          <w:rFonts w:ascii="Times New Roman" w:hAnsi="Times New Roman"/>
+          <w:szCs w:val="18"/>
+        </w:rPr>
+        <w:t xml:space="preserve">each </w:t>
+      </w:r>
+      <w:r>
+        <w:rPr>
+          <w:rFonts w:ascii="Times New Roman" w:hAnsi="Times New Roman"/>
+          <w:szCs w:val="18"/>
+        </w:rPr>
+        <w:t>shown 120 images of the 220 where 40 were completely normal, 40 had a confirmed malignancy, and 40 were normal but contralateral to a breast with a malignancy. They were shown the image for 250 milliseconds and asked to report on a scale from 0, recommending the patient return for further examination, to 100, the scan is normal. The readings from the 10 radiologists were averaged for each image, giving the final radiologist response.</w:t>
       </w:r>
     </w:p>
     <w:p>
@@ -1451,7 +2243,63 @@
           <w:rFonts w:ascii="Times New Roman" w:hAnsi="Times New Roman"/>
           <w:szCs w:val="18"/>
         </w:rPr>
-        <w:t>For the CAD system, a transfer learning model based on VGG19 was used [8]. VGG19 is a deep CNN trained to classify over 1000 classes from the ImageNet corpus containing over 10 million non-medical images. Values from nodes that are deep in the network are used capture features about a photo that was put into the network. Those features are used as inputs into a supervised learning algorithm, in this case a linear support vector machine, for binary classification as normal or abnormal.</w:t>
+        <w:t xml:space="preserve">For the CAD system, a transfer learning model based on VGG19 was used [8]. VGG19 is a deep CNN trained to classify over 1000 classes from the ImageNet corpus containing over 10 million non-medical images. Values from </w:t>
+      </w:r>
+      <w:r>
+        <w:rPr>
+          <w:rFonts w:ascii="Times New Roman" w:hAnsi="Times New Roman"/>
+          <w:szCs w:val="18"/>
+        </w:rPr>
+        <w:t xml:space="preserve">nodes containing deep visual features located in the first fully connected layer after the convolutional layers </w:t>
+      </w:r>
+      <w:r>
+        <w:rPr>
+          <w:rFonts w:ascii="Times New Roman" w:hAnsi="Times New Roman"/>
+          <w:szCs w:val="18"/>
+        </w:rPr>
+        <w:t xml:space="preserve">(relu6) </w:t>
+      </w:r>
+      <w:r>
+        <w:rPr>
+          <w:rFonts w:ascii="Times New Roman" w:hAnsi="Times New Roman"/>
+          <w:szCs w:val="18"/>
+        </w:rPr>
+        <w:t>ar</w:t>
+      </w:r>
+      <w:r>
+        <w:rPr>
+          <w:rFonts w:ascii="Times New Roman" w:hAnsi="Times New Roman"/>
+          <w:szCs w:val="18"/>
+        </w:rPr>
+        <w:t xml:space="preserve">e used capture features about a photo </w:t>
+      </w:r>
+      <w:r>
+        <w:rPr>
+          <w:rFonts w:ascii="Times New Roman" w:hAnsi="Times New Roman"/>
+          <w:szCs w:val="18"/>
+        </w:rPr>
+        <w:t>fed through</w:t>
+      </w:r>
+      <w:r>
+        <w:rPr>
+          <w:rFonts w:ascii="Times New Roman" w:hAnsi="Times New Roman"/>
+          <w:szCs w:val="18"/>
+        </w:rPr>
+        <w:t xml:space="preserve"> the network. Those features are used as inputs into a supervised learning algorithm, in this case a linear support vector machine</w:t>
+      </w:r>
+      <w:r>
+        <w:rPr>
+          <w:rFonts w:ascii="Times New Roman" w:hAnsi="Times New Roman"/>
+          <w:szCs w:val="18"/>
+        </w:rPr>
+        <w:t xml:space="preserve"> (C=0.0001)</w:t>
+      </w:r>
+      <w:r>
+        <w:rPr>
+          <w:rFonts w:ascii="Times New Roman" w:hAnsi="Times New Roman"/>
+          <w:szCs w:val="18"/>
+        </w:rPr>
+        <w:t>, for binary classification as normal or abnormal.</w:t>
       </w:r>
     </w:p>
     <w:p>
@@ -1467,7 +2315,35 @@
           <w:rFonts w:ascii="Times New Roman" w:hAnsi="Times New Roman"/>
           <w:szCs w:val="18"/>
         </w:rPr>
-        <w:t>From the dataset, we use only the normal and malignant images for training and testing. Images were downscaled to 244x244 pixels to fit the pre-trained VGG19 model properly. A 70/30 split is used for training and testing, giving a training set of 123 images and a test set of 53 images. 5-fold cross validation on the training set is used for hyperparameter tuning, where we find C=0.0001 performed best. Confidence values are obtained for each image, defined as the output’s distance from the hyperplane separating the classes. Confidence is capped at 1.</w:t>
+        <w:t>From the dataset, we use only the normal and malignant images for training and testing.</w:t>
+      </w:r>
+      <w:r>
+        <w:rPr>
+          <w:rFonts w:ascii="Times New Roman" w:hAnsi="Times New Roman"/>
+          <w:szCs w:val="18"/>
+        </w:rPr>
+        <w:t xml:space="preserve"> Of these images, only those with radiologist responses are kept, leaving 83 images.</w:t>
+      </w:r>
+      <w:r>
+        <w:rPr>
+          <w:rFonts w:ascii="Times New Roman" w:hAnsi="Times New Roman"/>
+          <w:szCs w:val="18"/>
+        </w:rPr>
+        <w:t xml:space="preserve"> Images were downscaled to 244x244 pixels to fit the pre-trained VGG19 model properly. </w:t>
+      </w:r>
+      <w:r>
+        <w:rPr>
+          <w:rFonts w:ascii="Times New Roman" w:hAnsi="Times New Roman"/>
+          <w:szCs w:val="18"/>
+        </w:rPr>
+        <w:t xml:space="preserve">Leave one out training and testing is used to generate 83 out-of-fold predictions and confidence values for each image in the set. Predictions will be 0 if classified as normal, and 1 if classified as malignant. Confidence scores </w:t>
+      </w:r>
+      <w:r>
+        <w:rPr>
+          <w:rFonts w:ascii="Times New Roman" w:hAnsi="Times New Roman"/>
+          <w:szCs w:val="18"/>
+        </w:rPr>
+        <w:t xml:space="preserve">are the absolute value of the dot product of the weights learned by the linear SVM and the feature vector for the image. </w:t>
       </w:r>
     </w:p>
     <w:p>
@@ -1484,6 +2360,34 @@
           <w:szCs w:val="18"/>
         </w:rPr>
         <w:t>A simple voting system is used which will take the response that has a higher confidence between the radiologist and transfer learning model.</w:t>
+      </w:r>
+      <w:r>
+        <w:rPr>
+          <w:rFonts w:ascii="Times New Roman" w:hAnsi="Times New Roman"/>
+          <w:szCs w:val="18"/>
+        </w:rPr>
+        <w:t xml:space="preserve"> The prediction from the party with the higher confidence is taken as the voting system’s prediction. </w:t>
+      </w:r>
+      <w:r>
+        <w:rPr>
+          <w:rFonts w:ascii="Times New Roman" w:hAnsi="Times New Roman"/>
+          <w:szCs w:val="18"/>
+        </w:rPr>
+        <w:t xml:space="preserve">Bootstrapping 1000 AUC samples on </w:t>
+      </w:r>
+      <w:r>
+        <w:rPr>
+          <w:rFonts w:ascii="Times New Roman" w:hAnsi="Times New Roman"/>
+          <w:szCs w:val="18"/>
+        </w:rPr>
+        <w:t>the final predictions</w:t>
+      </w:r>
+      <w:r>
+        <w:rPr>
+          <w:rFonts w:ascii="Times New Roman" w:hAnsi="Times New Roman"/>
+          <w:szCs w:val="18"/>
+        </w:rPr>
+        <w:t xml:space="preserve"> is used to estimate the variance of the area under the receiver operating characteristic (AUC).</w:t>
       </w:r>
     </w:p>
     <w:p>
@@ -1531,7 +2435,7 @@
           <w:szCs w:val="18"/>
         </w:rPr>
       </w:pPr>
-      <w:bookmarkStart w:id="0" w:name="_Ref6979522"/>
+      <w:bookmarkStart w:id="1" w:name="_Ref6979522"/>
       <w:r>
         <w:rPr>
           <w:rFonts w:ascii="Times New Roman" w:hAnsi="Times New Roman"/>
@@ -1613,7 +2517,7 @@
         <w:t>. New England Journal of Medicine, 363(13):1203–1210, 2010.</w:t>
       </w:r>
     </w:p>
-    <w:bookmarkEnd w:id="0"/>
+    <w:bookmarkEnd w:id="1"/>
     <w:p>
       <w:pPr>
         <w:pStyle w:val="Reference"/>
@@ -2318,8 +3222,6 @@
         </w:rPr>
         <w:t xml:space="preserve">. </w:t>
       </w:r>
-      <w:bookmarkStart w:id="1" w:name="_GoBack"/>
-      <w:bookmarkEnd w:id="1"/>
       <w:r>
         <w:rPr>
           <w:rFonts w:ascii="Times New Roman" w:hAnsi="Times New Roman"/>
@@ -2438,6 +3340,106 @@
           <w:lang w:val="en-US"/>
         </w:rPr>
         <w:t>The authors declare no competing interests.</w:t>
+      </w:r>
+    </w:p>
+    <w:p>
+      <w:pPr>
+        <w:spacing w:after="160" w:line="259" w:lineRule="auto"/>
+        <w:ind w:firstLine="0"/>
+        <w:jc w:val="left"/>
+        <w:rPr>
+          <w:lang w:val="en-US"/>
+        </w:rPr>
+      </w:pPr>
+      <w:r>
+        <w:rPr>
+          <w:lang w:val="en-US"/>
+        </w:rPr>
+        <w:br w:type="page"/>
+      </w:r>
+    </w:p>
+    <w:p>
+      <w:pPr>
+        <w:ind w:firstLine="0"/>
+        <w:rPr>
+          <w:lang w:val="en-US"/>
+        </w:rPr>
+      </w:pPr>
+      <w:r>
+        <w:rPr>
+          <w:noProof/>
+          <w:lang w:val="en-US"/>
+        </w:rPr>
+        <w:lastRenderedPageBreak/>
+        <w:drawing>
+          <wp:inline distT="0" distB="0" distL="0" distR="0" wp14:anchorId="6B8F1D6E" wp14:editId="7F19EB07">
+            <wp:extent cx="5937885" cy="1704340"/>
+            <wp:effectExtent l="0" t="0" r="5715" b="0"/>
+            <wp:docPr id="7" name="Picture 7"/>
+            <wp:cNvGraphicFramePr>
+              <a:graphicFrameLocks xmlns:a="http://schemas.openxmlformats.org/drawingml/2006/main" noChangeAspect="1"/>
+            </wp:cNvGraphicFramePr>
+            <a:graphic xmlns:a="http://schemas.openxmlformats.org/drawingml/2006/main">
+              <a:graphicData uri="http://schemas.openxmlformats.org/drawingml/2006/picture">
+                <pic:pic xmlns:pic="http://schemas.openxmlformats.org/drawingml/2006/picture">
+                  <pic:nvPicPr>
+                    <pic:cNvPr id="0" name="Picture 5"/>
+                    <pic:cNvPicPr>
+                      <a:picLocks noChangeAspect="1" noChangeArrowheads="1"/>
+                    </pic:cNvPicPr>
+                  </pic:nvPicPr>
+                  <pic:blipFill>
+                    <a:blip r:embed="rId10">
+                      <a:extLst>
+                        <a:ext uri="{28A0092B-C50C-407E-A947-70E740481C1C}">
+                          <a14:useLocalDpi xmlns:a14="http://schemas.microsoft.com/office/drawing/2010/main" val="0"/>
+                        </a:ext>
+                      </a:extLst>
+                    </a:blip>
+                    <a:srcRect/>
+                    <a:stretch>
+                      <a:fillRect/>
+                    </a:stretch>
+                  </pic:blipFill>
+                  <pic:spPr bwMode="auto">
+                    <a:xfrm>
+                      <a:off x="0" y="0"/>
+                      <a:ext cx="5937885" cy="1704340"/>
+                    </a:xfrm>
+                    <a:prstGeom prst="rect">
+                      <a:avLst/>
+                    </a:prstGeom>
+                    <a:noFill/>
+                    <a:ln>
+                      <a:noFill/>
+                    </a:ln>
+                  </pic:spPr>
+                </pic:pic>
+              </a:graphicData>
+            </a:graphic>
+          </wp:inline>
+        </w:drawing>
+      </w:r>
+    </w:p>
+    <w:p>
+      <w:pPr>
+        <w:ind w:firstLine="0"/>
+        <w:jc w:val="center"/>
+        <w:rPr>
+          <w:lang w:val="en-US"/>
+        </w:rPr>
+      </w:pPr>
+      <w:r>
+        <w:rPr>
+          <w:lang w:val="en-US"/>
+        </w:rPr>
+        <w:t xml:space="preserve">Supplementary Figure 1: </w:t>
+      </w:r>
+      <w:r>
+        <w:rPr>
+          <w:lang w:val="en-US"/>
+        </w:rPr>
+        <w:t>Diagram of the methods used in this experiment. All code and data available online.</w:t>
       </w:r>
     </w:p>
     <w:sectPr>

</xml_diff>